<commit_message>
Updating resume Word file
</commit_message>
<xml_diff>
--- a/scottie-is-xxx/static/serving/resume.docx
+++ b/scottie-is-xxx/static/serving/resume.docx
@@ -6,16 +6,16 @@
       <w:pPr>
         <w:jc w:val="center"/>
         <w:rPr>
-          <w:rFonts w:ascii="Seravek Light" w:eastAsia="Apple SD Gothic Neo" w:hAnsi="Seravek Light" w:cs="Segoe UI Historic"/>
-        </w:rPr>
-      </w:pPr>
-      <w:r>
-        <w:rPr>
-          <w:rFonts w:ascii="Seravek Light" w:eastAsia="Apple SD Gothic Neo" w:hAnsi="Seravek Light" w:cs="Segoe UI Historic"/>
+          <w:rFonts w:ascii="Calibri" w:eastAsia="Apple SD Gothic Neo" w:hAnsi="Calibri" w:cs="Calibri"/>
+        </w:rPr>
+      </w:pPr>
+      <w:r>
+        <w:rPr>
+          <w:rFonts w:ascii="Calibri" w:eastAsia="Apple SD Gothic Neo" w:hAnsi="Calibri" w:cs="Calibri"/>
           <w:noProof/>
         </w:rPr>
         <w:drawing>
-          <wp:inline distT="0" distB="0" distL="0" distR="0" wp14:anchorId="6993AA6B" wp14:editId="7FFF6484">
+          <wp:inline distT="0" distB="0" distL="0" distR="0" wp14:anchorId="6993AA6B" wp14:editId="752AE796">
             <wp:extent cx="3343275" cy="295275"/>
             <wp:effectExtent l="0" t="0" r="9525" b="9525"/>
             <wp:docPr id="2" name="Graphic 2"/>
@@ -64,7 +64,7 @@
       <w:pPr>
         <w:jc w:val="center"/>
         <w:rPr>
-          <w:rFonts w:ascii="Seravek Light" w:eastAsia="Apple SD Gothic Neo" w:hAnsi="Seravek Light" w:cs="Segoe UI Historic"/>
+          <w:rFonts w:ascii="Calibri" w:eastAsia="Apple SD Gothic Neo" w:hAnsi="Calibri" w:cs="Calibri"/>
           <w:sz w:val="10"/>
           <w:szCs w:val="10"/>
         </w:rPr>
@@ -74,7 +74,7 @@
       <w:pPr>
         <w:jc w:val="center"/>
         <w:rPr>
-          <w:rFonts w:asciiTheme="majorHAnsi" w:eastAsia="Apple SD Gothic Neo" w:hAnsiTheme="majorHAnsi" w:cstheme="majorHAnsi"/>
+          <w:rFonts w:ascii="Calibri" w:eastAsia="Apple SD Gothic Neo" w:hAnsi="Calibri" w:cs="Calibri"/>
           <w:color w:val="000000" w:themeColor="text1"/>
         </w:rPr>
       </w:pPr>
@@ -82,7 +82,7 @@
         <w:r>
           <w:rPr>
             <w:rStyle w:val="Hyperlink"/>
-            <w:rFonts w:asciiTheme="majorHAnsi" w:hAnsiTheme="majorHAnsi" w:cstheme="majorHAnsi"/>
+            <w:rFonts w:ascii="Calibri" w:hAnsi="Calibri" w:cs="Calibri"/>
           </w:rPr>
           <w:t>https://scottie.is</w:t>
         </w:r>
@@ -90,19 +90,19 @@
       <w:r>
         <w:rPr>
           <w:rStyle w:val="Hyperlink"/>
-          <w:rFonts w:asciiTheme="majorHAnsi" w:hAnsiTheme="majorHAnsi" w:cstheme="majorHAnsi"/>
+          <w:rFonts w:ascii="Calibri" w:hAnsi="Calibri" w:cs="Calibri"/>
         </w:rPr>
         <w:t xml:space="preserve"> </w:t>
       </w:r>
       <w:r>
         <w:rPr>
-          <w:rFonts w:asciiTheme="majorHAnsi" w:eastAsia="Apple SD Gothic Neo" w:hAnsiTheme="majorHAnsi" w:cstheme="majorHAnsi"/>
+          <w:rFonts w:ascii="Calibri" w:eastAsia="Apple SD Gothic Neo" w:hAnsi="Calibri" w:cs="Calibri"/>
         </w:rPr>
         <w:t>|</w:t>
       </w:r>
       <w:r>
         <w:rPr>
-          <w:rFonts w:asciiTheme="majorHAnsi" w:eastAsia="Apple SD Gothic Neo" w:hAnsiTheme="majorHAnsi" w:cstheme="majorHAnsi"/>
+          <w:rFonts w:ascii="Calibri" w:eastAsia="Apple SD Gothic Neo" w:hAnsi="Calibri" w:cs="Calibri"/>
         </w:rPr>
         <w:t xml:space="preserve"> </w:t>
       </w:r>
@@ -110,7 +110,7 @@
         <w:r>
           <w:rPr>
             <w:rStyle w:val="Hyperlink"/>
-            <w:rFonts w:asciiTheme="majorHAnsi" w:eastAsia="Apple SD Gothic Neo" w:hAnsiTheme="majorHAnsi" w:cstheme="majorHAnsi"/>
+            <w:rFonts w:ascii="Calibri" w:eastAsia="Apple SD Gothic Neo" w:hAnsi="Calibri" w:cs="Calibri"/>
           </w:rPr>
           <w:t>scottie@enriquez.io</w:t>
         </w:r>
@@ -118,7 +118,7 @@
       <w:r>
         <w:rPr>
           <w:rStyle w:val="Hyperlink"/>
-          <w:rFonts w:asciiTheme="majorHAnsi" w:eastAsia="Apple SD Gothic Neo" w:hAnsiTheme="majorHAnsi" w:cstheme="majorHAnsi"/>
+          <w:rFonts w:ascii="Calibri" w:eastAsia="Apple SD Gothic Neo" w:hAnsi="Calibri" w:cs="Calibri"/>
         </w:rPr>
         <w:t xml:space="preserve"> | </w:t>
       </w:r>
@@ -126,7 +126,7 @@
         <w:r>
           <w:rPr>
             <w:rStyle w:val="Hyperlink"/>
-            <w:rFonts w:asciiTheme="majorHAnsi" w:eastAsia="Apple SD Gothic Neo" w:hAnsiTheme="majorHAnsi" w:cstheme="majorHAnsi"/>
+            <w:rFonts w:ascii="Calibri" w:eastAsia="Apple SD Gothic Neo" w:hAnsi="Calibri" w:cs="Calibri"/>
           </w:rPr>
           <w:t>https://github.com/scottenriquez</w:t>
         </w:r>
@@ -135,7 +135,7 @@
     <w:p>
       <w:pPr>
         <w:rPr>
-          <w:rFonts w:ascii="Seravek Light" w:eastAsia="Apple SD Gothic Neo" w:hAnsi="Seravek Light" w:cs="Segoe UI Historic"/>
+          <w:rFonts w:ascii="Calibri" w:eastAsia="Apple SD Gothic Neo" w:hAnsi="Calibri" w:cs="Calibri"/>
         </w:rPr>
       </w:pPr>
     </w:p>
@@ -145,13 +145,13 @@
           <w:bottom w:val="single" w:sz="4" w:space="1" w:color="auto"/>
         </w:pBdr>
         <w:rPr>
-          <w:rFonts w:ascii="Seravek Light" w:eastAsia="Apple SD Gothic Neo" w:hAnsi="Seravek Light" w:cs="Segoe UI Historic"/>
-          <w:b/>
-        </w:rPr>
-      </w:pPr>
-      <w:r>
-        <w:rPr>
-          <w:rFonts w:ascii="Seravek Light" w:eastAsia="Apple SD Gothic Neo" w:hAnsi="Seravek Light" w:cs="Segoe UI Historic"/>
+          <w:rFonts w:ascii="Calibri" w:eastAsia="Apple SD Gothic Neo" w:hAnsi="Calibri" w:cs="Calibri"/>
+          <w:b/>
+        </w:rPr>
+      </w:pPr>
+      <w:r>
+        <w:rPr>
+          <w:rFonts w:ascii="Calibri" w:eastAsia="Apple SD Gothic Neo" w:hAnsi="Calibri" w:cs="Calibri"/>
           <w:b/>
         </w:rPr>
         <w:t>Education at the University of Texas at Austin</w:t>
@@ -160,7 +160,7 @@
     <w:p>
       <w:pPr>
         <w:rPr>
-          <w:rFonts w:ascii="Seravek Light" w:eastAsia="Gulim" w:hAnsi="Seravek Light" w:cs="Segoe UI Historic"/>
+          <w:rFonts w:ascii="Calibri" w:eastAsia="Gulim" w:hAnsi="Calibri" w:cs="Calibri"/>
           <w:sz w:val="10"/>
           <w:szCs w:val="10"/>
         </w:rPr>
@@ -169,15 +169,15 @@
     <w:p>
       <w:pPr>
         <w:rPr>
-          <w:rFonts w:ascii="Seravek Light" w:eastAsia="Gulim" w:hAnsi="Seravek Light" w:cs="Segoe UI Historic"/>
-          <w:b/>
-          <w:sz w:val="22"/>
-          <w:szCs w:val="22"/>
-        </w:rPr>
-      </w:pPr>
-      <w:r>
-        <w:rPr>
-          <w:rFonts w:ascii="Seravek Light" w:eastAsia="Gulim" w:hAnsi="Seravek Light" w:cs="Segoe UI Historic"/>
+          <w:rFonts w:ascii="Calibri" w:eastAsia="Gulim" w:hAnsi="Calibri" w:cs="Calibri"/>
+          <w:b/>
+          <w:sz w:val="22"/>
+          <w:szCs w:val="22"/>
+        </w:rPr>
+      </w:pPr>
+      <w:r>
+        <w:rPr>
+          <w:rFonts w:ascii="Calibri" w:eastAsia="Gulim" w:hAnsi="Calibri" w:cs="Calibri"/>
           <w:b/>
           <w:sz w:val="22"/>
           <w:szCs w:val="22"/>
@@ -186,7 +186,7 @@
       </w:r>
       <w:r>
         <w:rPr>
-          <w:rFonts w:ascii="Seravek Light" w:eastAsia="Gulim" w:hAnsi="Seravek Light" w:cs="Segoe UI Historic"/>
+          <w:rFonts w:ascii="Calibri" w:eastAsia="Gulim" w:hAnsi="Calibri" w:cs="Calibri"/>
           <w:b/>
           <w:sz w:val="22"/>
           <w:szCs w:val="22"/>
@@ -197,7 +197,7 @@
     <w:p>
       <w:pPr>
         <w:rPr>
-          <w:rFonts w:ascii="Seravek Light" w:eastAsia="Gulim" w:hAnsi="Seravek Light" w:cs="Segoe UI Historic"/>
+          <w:rFonts w:ascii="Calibri" w:eastAsia="Gulim" w:hAnsi="Calibri" w:cs="Calibri"/>
           <w:sz w:val="4"/>
           <w:szCs w:val="4"/>
         </w:rPr>
@@ -233,14 +233,14 @@
           <w:p>
             <w:pPr>
               <w:rPr>
-                <w:rFonts w:ascii="Seravek Light" w:eastAsia="Gulim" w:hAnsi="Seravek Light" w:cs="Segoe UI Historic"/>
+                <w:rFonts w:ascii="Calibri" w:eastAsia="Gulim" w:hAnsi="Calibri" w:cs="Calibri"/>
                 <w:sz w:val="22"/>
                 <w:szCs w:val="22"/>
               </w:rPr>
             </w:pPr>
             <w:r>
               <w:rPr>
-                <w:rFonts w:ascii="Seravek Light" w:eastAsia="Gulim" w:hAnsi="Seravek Light" w:cs="Segoe UI Historic"/>
+                <w:rFonts w:ascii="Calibri" w:eastAsia="Gulim" w:hAnsi="Calibri" w:cs="Calibri"/>
                 <w:sz w:val="22"/>
                 <w:szCs w:val="22"/>
               </w:rPr>
@@ -258,14 +258,14 @@
           <w:p>
             <w:pPr>
               <w:rPr>
-                <w:rFonts w:ascii="Seravek Light" w:eastAsia="Gulim" w:hAnsi="Seravek Light" w:cs="Segoe UI Historic"/>
+                <w:rFonts w:ascii="Calibri" w:eastAsia="Gulim" w:hAnsi="Calibri" w:cs="Calibri"/>
                 <w:sz w:val="22"/>
                 <w:szCs w:val="22"/>
               </w:rPr>
             </w:pPr>
             <w:r>
               <w:rPr>
-                <w:rFonts w:ascii="Seravek Light" w:eastAsia="Gulim" w:hAnsi="Seravek Light" w:cs="Segoe UI Historic"/>
+                <w:rFonts w:ascii="Calibri" w:eastAsia="Gulim" w:hAnsi="Calibri" w:cs="Calibri"/>
                 <w:sz w:val="22"/>
                 <w:szCs w:val="22"/>
               </w:rPr>
@@ -286,14 +286,14 @@
           <w:p>
             <w:pPr>
               <w:rPr>
-                <w:rFonts w:ascii="Seravek Light" w:eastAsia="Gulim" w:hAnsi="Seravek Light" w:cs="Segoe UI Historic"/>
+                <w:rFonts w:ascii="Calibri" w:eastAsia="Gulim" w:hAnsi="Calibri" w:cs="Calibri"/>
                 <w:sz w:val="22"/>
                 <w:szCs w:val="22"/>
               </w:rPr>
             </w:pPr>
             <w:r>
               <w:rPr>
-                <w:rFonts w:ascii="Seravek Light" w:eastAsia="Gulim" w:hAnsi="Seravek Light" w:cs="Segoe UI Historic"/>
+                <w:rFonts w:ascii="Calibri" w:eastAsia="Gulim" w:hAnsi="Calibri" w:cs="Calibri"/>
                 <w:sz w:val="22"/>
                 <w:szCs w:val="22"/>
               </w:rPr>
@@ -301,7 +301,7 @@
             </w:r>
             <w:r>
               <w:rPr>
-                <w:rFonts w:ascii="Seravek Light" w:eastAsia="Gulim" w:hAnsi="Seravek Light" w:cs="Segoe UI Historic"/>
+                <w:rFonts w:ascii="Calibri" w:eastAsia="Gulim" w:hAnsi="Calibri" w:cs="Calibri"/>
                 <w:sz w:val="22"/>
                 <w:szCs w:val="22"/>
               </w:rPr>
@@ -319,14 +319,14 @@
           <w:p>
             <w:pPr>
               <w:rPr>
-                <w:rFonts w:ascii="Seravek Light" w:eastAsia="Gulim" w:hAnsi="Seravek Light" w:cs="Segoe UI Historic"/>
+                <w:rFonts w:ascii="Calibri" w:eastAsia="Gulim" w:hAnsi="Calibri" w:cs="Calibri"/>
                 <w:sz w:val="22"/>
                 <w:szCs w:val="22"/>
               </w:rPr>
             </w:pPr>
             <w:r>
               <w:rPr>
-                <w:rFonts w:ascii="Seravek Light" w:eastAsia="Gulim" w:hAnsi="Seravek Light" w:cs="Segoe UI Historic"/>
+                <w:rFonts w:ascii="Calibri" w:eastAsia="Gulim" w:hAnsi="Calibri" w:cs="Calibri"/>
                 <w:sz w:val="22"/>
                 <w:szCs w:val="22"/>
               </w:rPr>
@@ -347,14 +347,14 @@
           <w:p>
             <w:pPr>
               <w:rPr>
-                <w:rFonts w:ascii="Seravek Light" w:eastAsia="Gulim" w:hAnsi="Seravek Light" w:cs="Segoe UI Historic"/>
+                <w:rFonts w:ascii="Calibri" w:eastAsia="Gulim" w:hAnsi="Calibri" w:cs="Calibri"/>
                 <w:sz w:val="22"/>
                 <w:szCs w:val="22"/>
               </w:rPr>
             </w:pPr>
             <w:r>
               <w:rPr>
-                <w:rFonts w:ascii="Seravek Light" w:eastAsia="Gulim" w:hAnsi="Seravek Light" w:cs="Segoe UI Historic"/>
+                <w:rFonts w:ascii="Calibri" w:eastAsia="Gulim" w:hAnsi="Calibri" w:cs="Calibri"/>
                 <w:sz w:val="22"/>
                 <w:szCs w:val="22"/>
               </w:rPr>
@@ -372,14 +372,14 @@
           <w:p>
             <w:pPr>
               <w:rPr>
-                <w:rFonts w:ascii="Seravek Light" w:eastAsia="Gulim" w:hAnsi="Seravek Light" w:cs="Segoe UI Historic"/>
+                <w:rFonts w:ascii="Calibri" w:eastAsia="Gulim" w:hAnsi="Calibri" w:cs="Calibri"/>
                 <w:sz w:val="22"/>
                 <w:szCs w:val="22"/>
               </w:rPr>
             </w:pPr>
             <w:r>
               <w:rPr>
-                <w:rFonts w:ascii="Seravek Light" w:eastAsia="Gulim" w:hAnsi="Seravek Light" w:cs="Segoe UI Historic"/>
+                <w:rFonts w:ascii="Calibri" w:eastAsia="Gulim" w:hAnsi="Calibri" w:cs="Calibri"/>
                 <w:sz w:val="22"/>
                 <w:szCs w:val="22"/>
               </w:rPr>
@@ -392,7 +392,7 @@
     <w:p>
       <w:pPr>
         <w:rPr>
-          <w:rFonts w:ascii="Seravek Light" w:eastAsia="Gulim" w:hAnsi="Seravek Light" w:cs="Segoe UI Historic"/>
+          <w:rFonts w:ascii="Calibri" w:eastAsia="Gulim" w:hAnsi="Calibri" w:cs="Calibri"/>
           <w:sz w:val="10"/>
           <w:szCs w:val="10"/>
         </w:rPr>
@@ -401,15 +401,15 @@
     <w:p>
       <w:pPr>
         <w:rPr>
-          <w:rFonts w:ascii="Seravek Light" w:eastAsia="Gulim" w:hAnsi="Seravek Light" w:cs="Segoe UI Historic"/>
-          <w:b/>
-          <w:sz w:val="22"/>
-          <w:szCs w:val="22"/>
-        </w:rPr>
-      </w:pPr>
-      <w:r>
-        <w:rPr>
-          <w:rFonts w:ascii="Seravek Light" w:eastAsia="Gulim" w:hAnsi="Seravek Light" w:cs="Segoe UI Historic"/>
+          <w:rFonts w:ascii="Calibri" w:eastAsia="Gulim" w:hAnsi="Calibri" w:cs="Calibri"/>
+          <w:b/>
+          <w:sz w:val="22"/>
+          <w:szCs w:val="22"/>
+        </w:rPr>
+      </w:pPr>
+      <w:r>
+        <w:rPr>
+          <w:rFonts w:ascii="Calibri" w:eastAsia="Gulim" w:hAnsi="Calibri" w:cs="Calibri"/>
           <w:b/>
           <w:sz w:val="22"/>
           <w:szCs w:val="22"/>
@@ -420,7 +420,7 @@
     <w:p>
       <w:pPr>
         <w:rPr>
-          <w:rFonts w:ascii="Seravek Light" w:eastAsia="Gulim" w:hAnsi="Seravek Light" w:cs="Segoe UI Historic"/>
+          <w:rFonts w:ascii="Calibri" w:eastAsia="Gulim" w:hAnsi="Calibri" w:cs="Calibri"/>
           <w:sz w:val="4"/>
           <w:szCs w:val="4"/>
         </w:rPr>
@@ -447,14 +447,14 @@
           <w:p>
             <w:pPr>
               <w:rPr>
-                <w:rFonts w:ascii="Seravek Light" w:eastAsia="Gulim" w:hAnsi="Seravek Light" w:cs="Segoe UI Historic"/>
+                <w:rFonts w:ascii="Calibri" w:eastAsia="Gulim" w:hAnsi="Calibri" w:cs="Calibri"/>
                 <w:sz w:val="22"/>
                 <w:szCs w:val="22"/>
               </w:rPr>
             </w:pPr>
             <w:r>
               <w:rPr>
-                <w:rFonts w:ascii="Seravek Light" w:eastAsia="Gulim" w:hAnsi="Seravek Light" w:cs="Segoe UI Historic"/>
+                <w:rFonts w:ascii="Calibri" w:eastAsia="Gulim" w:hAnsi="Calibri" w:cs="Calibri"/>
                 <w:sz w:val="22"/>
                 <w:szCs w:val="22"/>
               </w:rPr>
@@ -472,14 +472,14 @@
           <w:p>
             <w:pPr>
               <w:rPr>
-                <w:rFonts w:ascii="Seravek Light" w:eastAsia="Gulim" w:hAnsi="Seravek Light" w:cs="Segoe UI Historic"/>
+                <w:rFonts w:ascii="Calibri" w:eastAsia="Gulim" w:hAnsi="Calibri" w:cs="Calibri"/>
                 <w:sz w:val="22"/>
                 <w:szCs w:val="22"/>
               </w:rPr>
             </w:pPr>
             <w:r>
               <w:rPr>
-                <w:rFonts w:ascii="Seravek Light" w:eastAsia="Gulim" w:hAnsi="Seravek Light" w:cs="Segoe UI Historic"/>
+                <w:rFonts w:ascii="Calibri" w:eastAsia="Gulim" w:hAnsi="Calibri" w:cs="Calibri"/>
                 <w:sz w:val="22"/>
                 <w:szCs w:val="22"/>
               </w:rPr>
@@ -500,14 +500,14 @@
           <w:p>
             <w:pPr>
               <w:rPr>
-                <w:rFonts w:ascii="Seravek Light" w:eastAsia="Gulim" w:hAnsi="Seravek Light" w:cs="Segoe UI Historic"/>
+                <w:rFonts w:ascii="Calibri" w:eastAsia="Gulim" w:hAnsi="Calibri" w:cs="Calibri"/>
                 <w:sz w:val="22"/>
                 <w:szCs w:val="22"/>
               </w:rPr>
             </w:pPr>
             <w:r>
               <w:rPr>
-                <w:rFonts w:ascii="Seravek Light" w:eastAsia="Gulim" w:hAnsi="Seravek Light" w:cs="Segoe UI Historic"/>
+                <w:rFonts w:ascii="Calibri" w:eastAsia="Gulim" w:hAnsi="Calibri" w:cs="Calibri"/>
                 <w:sz w:val="22"/>
                 <w:szCs w:val="22"/>
               </w:rPr>
@@ -525,14 +525,14 @@
           <w:p>
             <w:pPr>
               <w:rPr>
-                <w:rFonts w:ascii="Seravek Light" w:eastAsia="Gulim" w:hAnsi="Seravek Light" w:cs="Segoe UI Historic"/>
+                <w:rFonts w:ascii="Calibri" w:eastAsia="Gulim" w:hAnsi="Calibri" w:cs="Calibri"/>
                 <w:sz w:val="22"/>
                 <w:szCs w:val="22"/>
               </w:rPr>
             </w:pPr>
             <w:r>
               <w:rPr>
-                <w:rFonts w:ascii="Seravek Light" w:eastAsia="Gulim" w:hAnsi="Seravek Light" w:cs="Segoe UI Historic"/>
+                <w:rFonts w:ascii="Calibri" w:eastAsia="Gulim" w:hAnsi="Calibri" w:cs="Calibri"/>
                 <w:sz w:val="22"/>
                 <w:szCs w:val="22"/>
               </w:rPr>
@@ -545,7 +545,7 @@
     <w:p>
       <w:pPr>
         <w:rPr>
-          <w:rFonts w:ascii="Seravek Light" w:eastAsia="Gulim" w:hAnsi="Seravek Light" w:cs="Segoe UI Historic"/>
+          <w:rFonts w:ascii="Calibri" w:eastAsia="Gulim" w:hAnsi="Calibri" w:cs="Calibri"/>
           <w:sz w:val="22"/>
           <w:szCs w:val="22"/>
         </w:rPr>
@@ -557,13 +557,13 @@
           <w:bottom w:val="single" w:sz="4" w:space="1" w:color="auto"/>
         </w:pBdr>
         <w:rPr>
-          <w:rFonts w:ascii="Seravek Light" w:eastAsia="Gulim" w:hAnsi="Seravek Light" w:cs="Segoe UI Historic"/>
-          <w:b/>
-        </w:rPr>
-      </w:pPr>
-      <w:r>
-        <w:rPr>
-          <w:rFonts w:ascii="Seravek Light" w:eastAsia="Gulim" w:hAnsi="Seravek Light" w:cs="Segoe UI Historic"/>
+          <w:rFonts w:ascii="Calibri" w:eastAsia="Gulim" w:hAnsi="Calibri" w:cs="Calibri"/>
+          <w:b/>
+        </w:rPr>
+      </w:pPr>
+      <w:r>
+        <w:rPr>
+          <w:rFonts w:ascii="Calibri" w:eastAsia="Gulim" w:hAnsi="Calibri" w:cs="Calibri"/>
           <w:b/>
         </w:rPr>
         <w:t>Skills</w:t>
@@ -572,7 +572,7 @@
     <w:p>
       <w:pPr>
         <w:rPr>
-          <w:rFonts w:ascii="Seravek Light" w:eastAsia="Gulim" w:hAnsi="Seravek Light" w:cs="Segoe UI Historic"/>
+          <w:rFonts w:ascii="Calibri" w:eastAsia="Gulim" w:hAnsi="Calibri" w:cs="Calibri"/>
           <w:sz w:val="10"/>
           <w:szCs w:val="10"/>
         </w:rPr>
@@ -586,14 +586,14 @@
           <w:numId w:val="1"/>
         </w:numPr>
         <w:rPr>
-          <w:rFonts w:ascii="Seravek Light" w:eastAsia="Gulim" w:hAnsi="Seravek Light" w:cs="Segoe UI Historic"/>
-          <w:sz w:val="22"/>
-          <w:szCs w:val="22"/>
-        </w:rPr>
-      </w:pPr>
-      <w:r>
-        <w:rPr>
-          <w:rFonts w:ascii="Seravek Light" w:eastAsia="Gulim" w:hAnsi="Seravek Light" w:cs="Segoe UI Historic"/>
+          <w:rFonts w:ascii="Calibri" w:eastAsia="Gulim" w:hAnsi="Calibri" w:cs="Calibri"/>
+          <w:sz w:val="22"/>
+          <w:szCs w:val="22"/>
+        </w:rPr>
+      </w:pPr>
+      <w:r>
+        <w:rPr>
+          <w:rFonts w:ascii="Calibri" w:eastAsia="Gulim" w:hAnsi="Calibri" w:cs="Calibri"/>
           <w:sz w:val="22"/>
           <w:szCs w:val="22"/>
         </w:rPr>
@@ -601,7 +601,7 @@
       </w:r>
       <w:r>
         <w:rPr>
-          <w:rFonts w:ascii="Seravek Light" w:eastAsia="Gulim" w:hAnsi="Seravek Light" w:cs="Segoe UI Historic"/>
+          <w:rFonts w:ascii="Calibri" w:eastAsia="Gulim" w:hAnsi="Calibri" w:cs="Calibri"/>
           <w:sz w:val="22"/>
           <w:szCs w:val="22"/>
         </w:rPr>
@@ -609,7 +609,7 @@
       </w:r>
       <w:r>
         <w:rPr>
-          <w:rFonts w:ascii="Seravek Light" w:eastAsia="Gulim" w:hAnsi="Seravek Light" w:cs="Segoe UI Historic"/>
+          <w:rFonts w:ascii="Calibri" w:eastAsia="Gulim" w:hAnsi="Calibri" w:cs="Calibri"/>
           <w:sz w:val="22"/>
           <w:szCs w:val="22"/>
         </w:rPr>
@@ -624,14 +624,14 @@
           <w:numId w:val="1"/>
         </w:numPr>
         <w:rPr>
-          <w:rFonts w:ascii="Seravek Light" w:eastAsia="Gulim" w:hAnsi="Seravek Light" w:cs="Segoe UI Historic"/>
-          <w:sz w:val="22"/>
-          <w:szCs w:val="22"/>
-        </w:rPr>
-      </w:pPr>
-      <w:r>
-        <w:rPr>
-          <w:rFonts w:ascii="Seravek Light" w:eastAsia="Gulim" w:hAnsi="Seravek Light" w:cs="Segoe UI Historic"/>
+          <w:rFonts w:ascii="Calibri" w:eastAsia="Gulim" w:hAnsi="Calibri" w:cs="Calibri"/>
+          <w:sz w:val="22"/>
+          <w:szCs w:val="22"/>
+        </w:rPr>
+      </w:pPr>
+      <w:r>
+        <w:rPr>
+          <w:rFonts w:ascii="Calibri" w:eastAsia="Gulim" w:hAnsi="Calibri" w:cs="Calibri"/>
           <w:sz w:val="22"/>
           <w:szCs w:val="22"/>
         </w:rPr>
@@ -639,7 +639,7 @@
       </w:r>
       <w:r>
         <w:rPr>
-          <w:rFonts w:ascii="Seravek Light" w:eastAsia="Gulim" w:hAnsi="Seravek Light" w:cs="Segoe UI Historic"/>
+          <w:rFonts w:ascii="Calibri" w:eastAsia="Gulim" w:hAnsi="Calibri" w:cs="Calibri"/>
           <w:sz w:val="22"/>
           <w:szCs w:val="22"/>
         </w:rPr>
@@ -647,7 +647,7 @@
       </w:r>
       <w:r>
         <w:rPr>
-          <w:rFonts w:ascii="Seravek Light" w:eastAsia="Gulim" w:hAnsi="Seravek Light" w:cs="Segoe UI Historic"/>
+          <w:rFonts w:ascii="Calibri" w:eastAsia="Gulim" w:hAnsi="Calibri" w:cs="Calibri"/>
           <w:sz w:val="22"/>
           <w:szCs w:val="22"/>
         </w:rPr>
@@ -655,7 +655,7 @@
       </w:r>
       <w:r>
         <w:rPr>
-          <w:rFonts w:ascii="Seravek Light" w:eastAsia="Gulim" w:hAnsi="Seravek Light" w:cs="Segoe UI Historic"/>
+          <w:rFonts w:ascii="Calibri" w:eastAsia="Gulim" w:hAnsi="Calibri" w:cs="Calibri"/>
           <w:sz w:val="22"/>
           <w:szCs w:val="22"/>
         </w:rPr>
@@ -663,7 +663,7 @@
       </w:r>
       <w:r>
         <w:rPr>
-          <w:rFonts w:ascii="Seravek Light" w:eastAsia="Gulim" w:hAnsi="Seravek Light" w:cs="Segoe UI Historic"/>
+          <w:rFonts w:ascii="Calibri" w:eastAsia="Gulim" w:hAnsi="Calibri" w:cs="Calibri"/>
           <w:sz w:val="22"/>
           <w:szCs w:val="22"/>
         </w:rPr>
@@ -671,7 +671,7 @@
       </w:r>
       <w:r>
         <w:rPr>
-          <w:rFonts w:ascii="Seravek Light" w:eastAsia="Gulim" w:hAnsi="Seravek Light" w:cs="Segoe UI Historic"/>
+          <w:rFonts w:ascii="Calibri" w:eastAsia="Gulim" w:hAnsi="Calibri" w:cs="Calibri"/>
           <w:sz w:val="22"/>
           <w:szCs w:val="22"/>
         </w:rPr>
@@ -679,7 +679,7 @@
       </w:r>
       <w:r>
         <w:rPr>
-          <w:rFonts w:ascii="Seravek Light" w:eastAsia="Gulim" w:hAnsi="Seravek Light" w:cs="Segoe UI Historic"/>
+          <w:rFonts w:ascii="Calibri" w:eastAsia="Gulim" w:hAnsi="Calibri" w:cs="Calibri"/>
           <w:sz w:val="22"/>
           <w:szCs w:val="22"/>
         </w:rPr>
@@ -687,7 +687,7 @@
       </w:r>
       <w:r>
         <w:rPr>
-          <w:rFonts w:ascii="Seravek Light" w:eastAsia="Gulim" w:hAnsi="Seravek Light" w:cs="Segoe UI Historic"/>
+          <w:rFonts w:ascii="Calibri" w:eastAsia="Gulim" w:hAnsi="Calibri" w:cs="Calibri"/>
           <w:sz w:val="22"/>
           <w:szCs w:val="22"/>
         </w:rPr>
@@ -695,7 +695,7 @@
       </w:r>
       <w:r>
         <w:rPr>
-          <w:rFonts w:ascii="Seravek Light" w:eastAsia="Gulim" w:hAnsi="Seravek Light" w:cs="Segoe UI Historic"/>
+          <w:rFonts w:ascii="Calibri" w:eastAsia="Gulim" w:hAnsi="Calibri" w:cs="Calibri"/>
           <w:sz w:val="22"/>
           <w:szCs w:val="22"/>
         </w:rPr>
@@ -703,7 +703,7 @@
       </w:r>
       <w:r>
         <w:rPr>
-          <w:rFonts w:ascii="Seravek Light" w:eastAsia="Gulim" w:hAnsi="Seravek Light" w:cs="Segoe UI Historic"/>
+          <w:rFonts w:ascii="Calibri" w:eastAsia="Gulim" w:hAnsi="Calibri" w:cs="Calibri"/>
           <w:sz w:val="22"/>
           <w:szCs w:val="22"/>
         </w:rPr>
@@ -718,14 +718,14 @@
           <w:numId w:val="1"/>
         </w:numPr>
         <w:rPr>
-          <w:rFonts w:ascii="Seravek Light" w:eastAsia="Gulim" w:hAnsi="Seravek Light" w:cs="Segoe UI Historic"/>
-          <w:sz w:val="22"/>
-          <w:szCs w:val="22"/>
-        </w:rPr>
-      </w:pPr>
-      <w:r>
-        <w:rPr>
-          <w:rFonts w:ascii="Seravek Light" w:eastAsia="Gulim" w:hAnsi="Seravek Light" w:cs="Segoe UI Historic"/>
+          <w:rFonts w:ascii="Calibri" w:eastAsia="Gulim" w:hAnsi="Calibri" w:cs="Calibri"/>
+          <w:sz w:val="22"/>
+          <w:szCs w:val="22"/>
+        </w:rPr>
+      </w:pPr>
+      <w:r>
+        <w:rPr>
+          <w:rFonts w:ascii="Calibri" w:eastAsia="Gulim" w:hAnsi="Calibri" w:cs="Calibri"/>
           <w:sz w:val="22"/>
           <w:szCs w:val="22"/>
         </w:rPr>
@@ -733,7 +733,7 @@
       </w:r>
       <w:r>
         <w:rPr>
-          <w:rFonts w:ascii="Seravek Light" w:eastAsia="Gulim" w:hAnsi="Seravek Light" w:cs="Segoe UI Historic"/>
+          <w:rFonts w:ascii="Calibri" w:eastAsia="Gulim" w:hAnsi="Calibri" w:cs="Calibri"/>
           <w:sz w:val="22"/>
           <w:szCs w:val="22"/>
         </w:rPr>
@@ -741,7 +741,7 @@
       </w:r>
       <w:r>
         <w:rPr>
-          <w:rFonts w:ascii="Seravek Light" w:eastAsia="Gulim" w:hAnsi="Seravek Light" w:cs="Segoe UI Historic"/>
+          <w:rFonts w:ascii="Calibri" w:eastAsia="Gulim" w:hAnsi="Calibri" w:cs="Calibri"/>
           <w:sz w:val="22"/>
           <w:szCs w:val="22"/>
         </w:rPr>
@@ -749,7 +749,7 @@
       </w:r>
       <w:r>
         <w:rPr>
-          <w:rFonts w:ascii="Seravek Light" w:eastAsia="Gulim" w:hAnsi="Seravek Light" w:cs="Segoe UI Historic"/>
+          <w:rFonts w:ascii="Calibri" w:eastAsia="Gulim" w:hAnsi="Calibri" w:cs="Calibri"/>
           <w:sz w:val="22"/>
           <w:szCs w:val="22"/>
         </w:rPr>
@@ -758,7 +758,7 @@
       <w:proofErr w:type="spellStart"/>
       <w:r>
         <w:rPr>
-          <w:rFonts w:ascii="Seravek Light" w:eastAsia="Gulim" w:hAnsi="Seravek Light" w:cs="Segoe UI Historic"/>
+          <w:rFonts w:ascii="Calibri" w:eastAsia="Gulim" w:hAnsi="Calibri" w:cs="Calibri"/>
           <w:sz w:val="22"/>
           <w:szCs w:val="22"/>
         </w:rPr>
@@ -774,14 +774,14 @@
           <w:numId w:val="1"/>
         </w:numPr>
         <w:rPr>
-          <w:rFonts w:ascii="Seravek Light" w:eastAsia="Gulim" w:hAnsi="Seravek Light" w:cs="Segoe UI Historic"/>
-          <w:sz w:val="22"/>
-          <w:szCs w:val="22"/>
-        </w:rPr>
-      </w:pPr>
-      <w:r>
-        <w:rPr>
-          <w:rFonts w:ascii="Seravek Light" w:eastAsia="Gulim" w:hAnsi="Seravek Light" w:cs="Segoe UI Historic"/>
+          <w:rFonts w:ascii="Calibri" w:eastAsia="Gulim" w:hAnsi="Calibri" w:cs="Calibri"/>
+          <w:sz w:val="22"/>
+          <w:szCs w:val="22"/>
+        </w:rPr>
+      </w:pPr>
+      <w:r>
+        <w:rPr>
+          <w:rFonts w:ascii="Calibri" w:eastAsia="Gulim" w:hAnsi="Calibri" w:cs="Calibri"/>
           <w:sz w:val="22"/>
           <w:szCs w:val="22"/>
         </w:rPr>
@@ -789,7 +789,7 @@
       </w:r>
       <w:r>
         <w:rPr>
-          <w:rFonts w:ascii="Seravek Light" w:eastAsia="Gulim" w:hAnsi="Seravek Light" w:cs="Segoe UI Historic"/>
+          <w:rFonts w:ascii="Calibri" w:eastAsia="Gulim" w:hAnsi="Calibri" w:cs="Calibri"/>
           <w:sz w:val="22"/>
           <w:szCs w:val="22"/>
         </w:rPr>
@@ -797,7 +797,7 @@
       </w:r>
       <w:r>
         <w:rPr>
-          <w:rFonts w:ascii="Seravek Light" w:eastAsia="Gulim" w:hAnsi="Seravek Light" w:cs="Segoe UI Historic"/>
+          <w:rFonts w:ascii="Calibri" w:eastAsia="Gulim" w:hAnsi="Calibri" w:cs="Calibri"/>
           <w:sz w:val="22"/>
           <w:szCs w:val="22"/>
         </w:rPr>
@@ -812,14 +812,14 @@
           <w:numId w:val="1"/>
         </w:numPr>
         <w:rPr>
-          <w:rFonts w:ascii="Seravek Light" w:eastAsia="Gulim" w:hAnsi="Seravek Light" w:cs="Segoe UI Historic"/>
-          <w:sz w:val="22"/>
-          <w:szCs w:val="22"/>
-        </w:rPr>
-      </w:pPr>
-      <w:r>
-        <w:rPr>
-          <w:rFonts w:ascii="Seravek Light" w:eastAsia="Gulim" w:hAnsi="Seravek Light" w:cs="Segoe UI Historic"/>
+          <w:rFonts w:ascii="Calibri" w:eastAsia="Gulim" w:hAnsi="Calibri" w:cs="Calibri"/>
+          <w:sz w:val="22"/>
+          <w:szCs w:val="22"/>
+        </w:rPr>
+      </w:pPr>
+      <w:r>
+        <w:rPr>
+          <w:rFonts w:ascii="Calibri" w:eastAsia="Gulim" w:hAnsi="Calibri" w:cs="Calibri"/>
           <w:sz w:val="22"/>
           <w:szCs w:val="22"/>
         </w:rPr>
@@ -827,7 +827,7 @@
       </w:r>
       <w:r>
         <w:rPr>
-          <w:rFonts w:ascii="Seravek Light" w:eastAsia="Gulim" w:hAnsi="Seravek Light" w:cs="Segoe UI Historic"/>
+          <w:rFonts w:ascii="Calibri" w:eastAsia="Gulim" w:hAnsi="Calibri" w:cs="Calibri"/>
           <w:sz w:val="22"/>
           <w:szCs w:val="22"/>
         </w:rPr>
@@ -835,7 +835,7 @@
       </w:r>
       <w:r>
         <w:rPr>
-          <w:rFonts w:ascii="Seravek Light" w:eastAsia="Gulim" w:hAnsi="Seravek Light" w:cs="Segoe UI Historic"/>
+          <w:rFonts w:ascii="Calibri" w:eastAsia="Gulim" w:hAnsi="Calibri" w:cs="Calibri"/>
           <w:sz w:val="22"/>
           <w:szCs w:val="22"/>
         </w:rPr>
@@ -850,14 +850,14 @@
           <w:numId w:val="1"/>
         </w:numPr>
         <w:rPr>
-          <w:rFonts w:ascii="Seravek Light" w:eastAsia="Gulim" w:hAnsi="Seravek Light" w:cs="Segoe UI Historic"/>
-          <w:sz w:val="22"/>
-          <w:szCs w:val="22"/>
-        </w:rPr>
-      </w:pPr>
-      <w:r>
-        <w:rPr>
-          <w:rFonts w:ascii="Seravek Light" w:eastAsia="Gulim" w:hAnsi="Seravek Light" w:cs="Segoe UI Historic"/>
+          <w:rFonts w:ascii="Calibri" w:eastAsia="Gulim" w:hAnsi="Calibri" w:cs="Calibri"/>
+          <w:sz w:val="22"/>
+          <w:szCs w:val="22"/>
+        </w:rPr>
+      </w:pPr>
+      <w:r>
+        <w:rPr>
+          <w:rFonts w:ascii="Calibri" w:eastAsia="Gulim" w:hAnsi="Calibri" w:cs="Calibri"/>
           <w:sz w:val="22"/>
           <w:szCs w:val="22"/>
         </w:rPr>
@@ -865,7 +865,7 @@
       </w:r>
       <w:r>
         <w:rPr>
-          <w:rFonts w:ascii="Seravek Light" w:eastAsia="Gulim" w:hAnsi="Seravek Light" w:cs="Segoe UI Historic"/>
+          <w:rFonts w:ascii="Calibri" w:eastAsia="Gulim" w:hAnsi="Calibri" w:cs="Calibri"/>
           <w:sz w:val="22"/>
           <w:szCs w:val="22"/>
         </w:rPr>
@@ -874,7 +874,7 @@
       <w:proofErr w:type="spellStart"/>
       <w:r>
         <w:rPr>
-          <w:rFonts w:ascii="Seravek Light" w:eastAsia="Gulim" w:hAnsi="Seravek Light" w:cs="Segoe UI Historic"/>
+          <w:rFonts w:ascii="Calibri" w:eastAsia="Gulim" w:hAnsi="Calibri" w:cs="Calibri"/>
           <w:sz w:val="22"/>
           <w:szCs w:val="22"/>
         </w:rPr>
@@ -883,7 +883,7 @@
       <w:proofErr w:type="spellEnd"/>
       <w:r>
         <w:rPr>
-          <w:rFonts w:ascii="Seravek Light" w:eastAsia="Gulim" w:hAnsi="Seravek Light" w:cs="Segoe UI Historic"/>
+          <w:rFonts w:ascii="Calibri" w:eastAsia="Gulim" w:hAnsi="Calibri" w:cs="Calibri"/>
           <w:sz w:val="22"/>
           <w:szCs w:val="22"/>
         </w:rPr>
@@ -891,7 +891,7 @@
       </w:r>
       <w:r>
         <w:rPr>
-          <w:rFonts w:ascii="Seravek Light" w:eastAsia="Gulim" w:hAnsi="Seravek Light" w:cs="Segoe UI Historic"/>
+          <w:rFonts w:ascii="Calibri" w:eastAsia="Gulim" w:hAnsi="Calibri" w:cs="Calibri"/>
           <w:sz w:val="22"/>
           <w:szCs w:val="22"/>
         </w:rPr>
@@ -906,14 +906,14 @@
           <w:numId w:val="1"/>
         </w:numPr>
         <w:rPr>
-          <w:rFonts w:ascii="Seravek Light" w:eastAsia="Gulim" w:hAnsi="Seravek Light" w:cs="Segoe UI Historic"/>
-          <w:sz w:val="22"/>
-          <w:szCs w:val="22"/>
-        </w:rPr>
-      </w:pPr>
-      <w:r>
-        <w:rPr>
-          <w:rFonts w:ascii="Seravek Light" w:eastAsia="Gulim" w:hAnsi="Seravek Light" w:cs="Segoe UI Historic"/>
+          <w:rFonts w:ascii="Calibri" w:eastAsia="Gulim" w:hAnsi="Calibri" w:cs="Calibri"/>
+          <w:sz w:val="22"/>
+          <w:szCs w:val="22"/>
+        </w:rPr>
+      </w:pPr>
+      <w:r>
+        <w:rPr>
+          <w:rFonts w:ascii="Calibri" w:eastAsia="Gulim" w:hAnsi="Calibri" w:cs="Calibri"/>
           <w:sz w:val="22"/>
           <w:szCs w:val="22"/>
         </w:rPr>
@@ -923,7 +923,7 @@
     <w:p>
       <w:pPr>
         <w:rPr>
-          <w:rFonts w:ascii="Seravek Light" w:eastAsia="Gulim" w:hAnsi="Seravek Light" w:cs="Segoe UI Historic"/>
+          <w:rFonts w:ascii="Calibri" w:eastAsia="Gulim" w:hAnsi="Calibri" w:cs="Calibri"/>
           <w:sz w:val="22"/>
           <w:szCs w:val="22"/>
         </w:rPr>
@@ -935,20 +935,20 @@
           <w:bottom w:val="single" w:sz="4" w:space="1" w:color="auto"/>
         </w:pBdr>
         <w:rPr>
-          <w:rFonts w:ascii="Seravek Light" w:eastAsia="Gulim" w:hAnsi="Seravek Light" w:cs="Segoe UI Historic"/>
-          <w:b/>
-        </w:rPr>
-      </w:pPr>
-      <w:r>
-        <w:rPr>
-          <w:rFonts w:ascii="Seravek Light" w:eastAsia="Gulim" w:hAnsi="Seravek Light" w:cs="Segoe UI Historic"/>
+          <w:rFonts w:ascii="Calibri" w:eastAsia="Gulim" w:hAnsi="Calibri" w:cs="Calibri"/>
+          <w:b/>
+        </w:rPr>
+      </w:pPr>
+      <w:r>
+        <w:rPr>
+          <w:rFonts w:ascii="Calibri" w:eastAsia="Gulim" w:hAnsi="Calibri" w:cs="Calibri"/>
           <w:b/>
         </w:rPr>
         <w:t xml:space="preserve">Active </w:t>
       </w:r>
       <w:r>
         <w:rPr>
-          <w:rFonts w:ascii="Seravek Light" w:eastAsia="Gulim" w:hAnsi="Seravek Light" w:cs="Segoe UI Historic"/>
+          <w:rFonts w:ascii="Calibri" w:eastAsia="Gulim" w:hAnsi="Calibri" w:cs="Calibri"/>
           <w:b/>
         </w:rPr>
         <w:t>Certifications</w:t>
@@ -957,7 +957,7 @@
     <w:p>
       <w:pPr>
         <w:rPr>
-          <w:rFonts w:ascii="Seravek Light" w:eastAsia="Gulim" w:hAnsi="Seravek Light" w:cs="Segoe UI Historic"/>
+          <w:rFonts w:ascii="Calibri" w:eastAsia="Gulim" w:hAnsi="Calibri" w:cs="Calibri"/>
           <w:sz w:val="10"/>
           <w:szCs w:val="10"/>
         </w:rPr>
@@ -971,14 +971,14 @@
           <w:numId w:val="1"/>
         </w:numPr>
         <w:rPr>
-          <w:rFonts w:ascii="Seravek Light" w:eastAsia="Gulim" w:hAnsi="Seravek Light" w:cs="Segoe UI Historic"/>
-          <w:sz w:val="22"/>
-          <w:szCs w:val="22"/>
-        </w:rPr>
-      </w:pPr>
-      <w:r>
-        <w:rPr>
-          <w:rFonts w:ascii="Seravek Light" w:eastAsia="Gulim" w:hAnsi="Seravek Light" w:cs="Segoe UI Historic"/>
+          <w:rFonts w:ascii="Calibri" w:eastAsia="Gulim" w:hAnsi="Calibri" w:cs="Calibri"/>
+          <w:sz w:val="22"/>
+          <w:szCs w:val="22"/>
+        </w:rPr>
+      </w:pPr>
+      <w:r>
+        <w:rPr>
+          <w:rFonts w:ascii="Calibri" w:eastAsia="Gulim" w:hAnsi="Calibri" w:cs="Calibri"/>
           <w:sz w:val="22"/>
           <w:szCs w:val="22"/>
         </w:rPr>
@@ -986,7 +986,7 @@
       </w:r>
       <w:r>
         <w:rPr>
-          <w:rFonts w:ascii="Seravek Light" w:eastAsia="Gulim" w:hAnsi="Seravek Light" w:cs="Segoe UI Historic"/>
+          <w:rFonts w:ascii="Calibri" w:eastAsia="Gulim" w:hAnsi="Calibri" w:cs="Calibri"/>
           <w:sz w:val="22"/>
           <w:szCs w:val="22"/>
         </w:rPr>
@@ -994,7 +994,7 @@
       </w:r>
       <w:r>
         <w:rPr>
-          <w:rFonts w:ascii="Seravek Light" w:eastAsia="Gulim" w:hAnsi="Seravek Light" w:cs="Segoe UI Historic"/>
+          <w:rFonts w:ascii="Calibri" w:eastAsia="Gulim" w:hAnsi="Calibri" w:cs="Calibri"/>
           <w:sz w:val="22"/>
           <w:szCs w:val="22"/>
         </w:rPr>
@@ -1002,7 +1002,7 @@
       </w:r>
       <w:r>
         <w:rPr>
-          <w:rFonts w:ascii="Seravek Light" w:eastAsia="Gulim" w:hAnsi="Seravek Light" w:cs="Segoe UI Historic"/>
+          <w:rFonts w:ascii="Calibri" w:eastAsia="Gulim" w:hAnsi="Calibri" w:cs="Calibri"/>
           <w:sz w:val="22"/>
           <w:szCs w:val="22"/>
         </w:rPr>
@@ -1010,7 +1010,7 @@
       </w:r>
       <w:r>
         <w:rPr>
-          <w:rFonts w:ascii="Seravek Light" w:eastAsia="Gulim" w:hAnsi="Seravek Light" w:cs="Segoe UI Historic"/>
+          <w:rFonts w:ascii="Calibri" w:eastAsia="Gulim" w:hAnsi="Calibri" w:cs="Calibri"/>
           <w:sz w:val="22"/>
           <w:szCs w:val="22"/>
         </w:rPr>
@@ -1018,7 +1018,7 @@
       </w:r>
       <w:r>
         <w:rPr>
-          <w:rFonts w:ascii="Seravek Light" w:eastAsia="Gulim" w:hAnsi="Seravek Light" w:cs="Segoe UI Historic"/>
+          <w:rFonts w:ascii="Calibri" w:eastAsia="Gulim" w:hAnsi="Calibri" w:cs="Calibri"/>
           <w:sz w:val="22"/>
           <w:szCs w:val="22"/>
         </w:rPr>
@@ -1026,7 +1026,7 @@
       </w:r>
       <w:r>
         <w:rPr>
-          <w:rFonts w:ascii="Seravek Light" w:eastAsia="Gulim" w:hAnsi="Seravek Light" w:cs="Segoe UI Historic"/>
+          <w:rFonts w:ascii="Calibri" w:eastAsia="Gulim" w:hAnsi="Calibri" w:cs="Calibri"/>
           <w:sz w:val="22"/>
           <w:szCs w:val="22"/>
         </w:rPr>
@@ -1034,7 +1034,7 @@
       </w:r>
       <w:r>
         <w:rPr>
-          <w:rFonts w:ascii="Seravek Light" w:eastAsia="Gulim" w:hAnsi="Seravek Light" w:cs="Segoe UI Historic"/>
+          <w:rFonts w:ascii="Calibri" w:eastAsia="Gulim" w:hAnsi="Calibri" w:cs="Calibri"/>
           <w:sz w:val="22"/>
           <w:szCs w:val="22"/>
         </w:rPr>
@@ -1042,7 +1042,7 @@
       </w:r>
       <w:r>
         <w:rPr>
-          <w:rFonts w:ascii="Seravek Light" w:eastAsia="Gulim" w:hAnsi="Seravek Light" w:cs="Segoe UI Historic"/>
+          <w:rFonts w:ascii="Calibri" w:eastAsia="Gulim" w:hAnsi="Calibri" w:cs="Calibri"/>
           <w:sz w:val="22"/>
           <w:szCs w:val="22"/>
         </w:rPr>
@@ -1050,7 +1050,7 @@
       </w:r>
       <w:r>
         <w:rPr>
-          <w:rFonts w:ascii="Seravek Light" w:eastAsia="Gulim" w:hAnsi="Seravek Light" w:cs="Segoe UI Historic"/>
+          <w:rFonts w:ascii="Calibri" w:eastAsia="Gulim" w:hAnsi="Calibri" w:cs="Calibri"/>
           <w:sz w:val="22"/>
           <w:szCs w:val="22"/>
         </w:rPr>
@@ -1059,7 +1059,7 @@
       <w:proofErr w:type="spellStart"/>
       <w:r>
         <w:rPr>
-          <w:rFonts w:ascii="Seravek Light" w:eastAsia="Gulim" w:hAnsi="Seravek Light" w:cs="Segoe UI Historic"/>
+          <w:rFonts w:ascii="Calibri" w:eastAsia="Gulim" w:hAnsi="Calibri" w:cs="Calibri"/>
           <w:sz w:val="22"/>
           <w:szCs w:val="22"/>
         </w:rPr>
@@ -1068,7 +1068,7 @@
       <w:proofErr w:type="spellEnd"/>
       <w:r>
         <w:rPr>
-          <w:rFonts w:ascii="Seravek Light" w:eastAsia="Gulim" w:hAnsi="Seravek Light" w:cs="Segoe UI Historic"/>
+          <w:rFonts w:ascii="Calibri" w:eastAsia="Gulim" w:hAnsi="Calibri" w:cs="Calibri"/>
           <w:sz w:val="22"/>
           <w:szCs w:val="22"/>
         </w:rPr>
@@ -1076,7 +1076,7 @@
       </w:r>
       <w:r>
         <w:rPr>
-          <w:rFonts w:ascii="Seravek Light" w:eastAsia="Gulim" w:hAnsi="Seravek Light" w:cs="Segoe UI Historic"/>
+          <w:rFonts w:ascii="Calibri" w:eastAsia="Gulim" w:hAnsi="Calibri" w:cs="Calibri"/>
           <w:sz w:val="22"/>
           <w:szCs w:val="22"/>
         </w:rPr>
@@ -1091,14 +1091,14 @@
           <w:numId w:val="1"/>
         </w:numPr>
         <w:rPr>
-          <w:rFonts w:ascii="Seravek Light" w:eastAsia="Gulim" w:hAnsi="Seravek Light" w:cs="Segoe UI Historic"/>
-          <w:sz w:val="22"/>
-          <w:szCs w:val="22"/>
-        </w:rPr>
-      </w:pPr>
-      <w:r>
-        <w:rPr>
-          <w:rFonts w:ascii="Seravek Light" w:eastAsia="Gulim" w:hAnsi="Seravek Light" w:cs="Segoe UI Historic"/>
+          <w:rFonts w:ascii="Calibri" w:eastAsia="Gulim" w:hAnsi="Calibri" w:cs="Calibri"/>
+          <w:sz w:val="22"/>
+          <w:szCs w:val="22"/>
+        </w:rPr>
+      </w:pPr>
+      <w:r>
+        <w:rPr>
+          <w:rFonts w:ascii="Calibri" w:eastAsia="Gulim" w:hAnsi="Calibri" w:cs="Calibri"/>
           <w:sz w:val="22"/>
           <w:szCs w:val="22"/>
         </w:rPr>
@@ -1106,7 +1106,7 @@
       </w:r>
       <w:r>
         <w:rPr>
-          <w:rFonts w:ascii="Seravek Light" w:eastAsia="Gulim" w:hAnsi="Seravek Light" w:cs="Segoe UI Historic"/>
+          <w:rFonts w:ascii="Calibri" w:eastAsia="Gulim" w:hAnsi="Calibri" w:cs="Calibri"/>
           <w:sz w:val="22"/>
           <w:szCs w:val="22"/>
         </w:rPr>
@@ -1121,7 +1121,7 @@
           <w:numId w:val="1"/>
         </w:numPr>
         <w:rPr>
-          <w:rFonts w:ascii="Seravek Light" w:eastAsia="Gulim" w:hAnsi="Seravek Light" w:cs="Segoe UI Historic"/>
+          <w:rFonts w:ascii="Calibri" w:eastAsia="Gulim" w:hAnsi="Calibri" w:cs="Calibri"/>
           <w:sz w:val="22"/>
           <w:szCs w:val="22"/>
         </w:rPr>
@@ -1129,7 +1129,7 @@
       <w:proofErr w:type="spellStart"/>
       <w:r>
         <w:rPr>
-          <w:rFonts w:ascii="Seravek Light" w:eastAsia="Gulim" w:hAnsi="Seravek Light" w:cs="Segoe UI Historic"/>
+          <w:rFonts w:ascii="Calibri" w:eastAsia="Gulim" w:hAnsi="Calibri" w:cs="Calibri"/>
           <w:sz w:val="22"/>
           <w:szCs w:val="22"/>
         </w:rPr>
@@ -1138,7 +1138,7 @@
       <w:proofErr w:type="spellEnd"/>
       <w:r>
         <w:rPr>
-          <w:rFonts w:ascii="Seravek Light" w:eastAsia="Gulim" w:hAnsi="Seravek Light" w:cs="Segoe UI Historic"/>
+          <w:rFonts w:ascii="Calibri" w:eastAsia="Gulim" w:hAnsi="Calibri" w:cs="Calibri"/>
           <w:sz w:val="22"/>
           <w:szCs w:val="22"/>
         </w:rPr>
@@ -1146,7 +1146,7 @@
       </w:r>
       <w:r>
         <w:rPr>
-          <w:rFonts w:ascii="Seravek Light" w:eastAsia="Gulim" w:hAnsi="Seravek Light" w:cs="Segoe UI Historic"/>
+          <w:rFonts w:ascii="Calibri" w:eastAsia="Gulim" w:hAnsi="Calibri" w:cs="Calibri"/>
           <w:sz w:val="22"/>
           <w:szCs w:val="22"/>
         </w:rPr>
@@ -1154,7 +1154,7 @@
       </w:r>
       <w:r>
         <w:rPr>
-          <w:rFonts w:ascii="Seravek Light" w:eastAsia="Gulim" w:hAnsi="Seravek Light" w:cs="Segoe UI Historic"/>
+          <w:rFonts w:ascii="Calibri" w:eastAsia="Gulim" w:hAnsi="Calibri" w:cs="Calibri"/>
           <w:sz w:val="22"/>
           <w:szCs w:val="22"/>
         </w:rPr>
@@ -1169,14 +1169,14 @@
           <w:numId w:val="1"/>
         </w:numPr>
         <w:rPr>
-          <w:rFonts w:ascii="Seravek Light" w:eastAsia="Gulim" w:hAnsi="Seravek Light" w:cs="Segoe UI Historic"/>
-          <w:sz w:val="22"/>
-          <w:szCs w:val="22"/>
-        </w:rPr>
-      </w:pPr>
-      <w:r>
-        <w:rPr>
-          <w:rFonts w:ascii="Seravek Light" w:eastAsia="Gulim" w:hAnsi="Seravek Light" w:cs="Segoe UI Historic"/>
+          <w:rFonts w:ascii="Calibri" w:eastAsia="Gulim" w:hAnsi="Calibri" w:cs="Calibri"/>
+          <w:sz w:val="22"/>
+          <w:szCs w:val="22"/>
+        </w:rPr>
+      </w:pPr>
+      <w:r>
+        <w:rPr>
+          <w:rFonts w:ascii="Calibri" w:eastAsia="Gulim" w:hAnsi="Calibri" w:cs="Calibri"/>
           <w:sz w:val="22"/>
           <w:szCs w:val="22"/>
         </w:rPr>
@@ -1185,7 +1185,7 @@
       <w:proofErr w:type="spellStart"/>
       <w:r>
         <w:rPr>
-          <w:rFonts w:ascii="Seravek Light" w:eastAsia="Gulim" w:hAnsi="Seravek Light" w:cs="Segoe UI Historic"/>
+          <w:rFonts w:ascii="Calibri" w:eastAsia="Gulim" w:hAnsi="Calibri" w:cs="Calibri"/>
           <w:sz w:val="22"/>
           <w:szCs w:val="22"/>
         </w:rPr>
@@ -1194,7 +1194,7 @@
       <w:proofErr w:type="spellEnd"/>
       <w:r>
         <w:rPr>
-          <w:rFonts w:ascii="Seravek Light" w:eastAsia="Gulim" w:hAnsi="Seravek Light" w:cs="Segoe UI Historic"/>
+          <w:rFonts w:ascii="Calibri" w:eastAsia="Gulim" w:hAnsi="Calibri" w:cs="Calibri"/>
           <w:sz w:val="22"/>
           <w:szCs w:val="22"/>
         </w:rPr>
@@ -1209,7 +1209,7 @@
           <w:numId w:val="1"/>
         </w:numPr>
         <w:rPr>
-          <w:rFonts w:ascii="Seravek Light" w:eastAsia="Gulim" w:hAnsi="Seravek Light" w:cs="Segoe UI Historic"/>
+          <w:rFonts w:ascii="Calibri" w:eastAsia="Gulim" w:hAnsi="Calibri" w:cs="Calibri"/>
           <w:sz w:val="22"/>
           <w:szCs w:val="22"/>
         </w:rPr>
@@ -1217,7 +1217,7 @@
       <w:proofErr w:type="spellStart"/>
       <w:r>
         <w:rPr>
-          <w:rFonts w:ascii="Seravek Light" w:eastAsia="Gulim" w:hAnsi="Seravek Light" w:cs="Segoe UI Historic"/>
+          <w:rFonts w:ascii="Calibri" w:eastAsia="Gulim" w:hAnsi="Calibri" w:cs="Calibri"/>
           <w:sz w:val="22"/>
           <w:szCs w:val="22"/>
         </w:rPr>
@@ -1226,7 +1226,7 @@
       <w:proofErr w:type="spellEnd"/>
       <w:r>
         <w:rPr>
-          <w:rFonts w:ascii="Seravek Light" w:eastAsia="Gulim" w:hAnsi="Seravek Light" w:cs="Segoe UI Historic"/>
+          <w:rFonts w:ascii="Calibri" w:eastAsia="Gulim" w:hAnsi="Calibri" w:cs="Calibri"/>
           <w:sz w:val="22"/>
           <w:szCs w:val="22"/>
         </w:rPr>
@@ -1236,7 +1236,7 @@
     <w:p>
       <w:pPr>
         <w:rPr>
-          <w:rFonts w:ascii="Seravek Light" w:eastAsia="Gulim" w:hAnsi="Seravek Light" w:cs="Segoe UI Historic"/>
+          <w:rFonts w:ascii="Calibri" w:eastAsia="Gulim" w:hAnsi="Calibri" w:cs="Calibri"/>
           <w:sz w:val="22"/>
           <w:szCs w:val="22"/>
         </w:rPr>
@@ -1248,13 +1248,13 @@
           <w:bottom w:val="single" w:sz="4" w:space="1" w:color="auto"/>
         </w:pBdr>
         <w:rPr>
-          <w:rFonts w:ascii="Seravek Light" w:eastAsia="Gulim" w:hAnsi="Seravek Light" w:cs="Segoe UI Historic"/>
-          <w:b/>
-        </w:rPr>
-      </w:pPr>
-      <w:r>
-        <w:rPr>
-          <w:rFonts w:ascii="Seravek Light" w:eastAsia="Gulim" w:hAnsi="Seravek Light" w:cs="Segoe UI Historic"/>
+          <w:rFonts w:ascii="Calibri" w:eastAsia="Gulim" w:hAnsi="Calibri" w:cs="Calibri"/>
+          <w:b/>
+        </w:rPr>
+      </w:pPr>
+      <w:r>
+        <w:rPr>
+          <w:rFonts w:ascii="Calibri" w:eastAsia="Gulim" w:hAnsi="Calibri" w:cs="Calibri"/>
           <w:b/>
         </w:rPr>
         <w:t>Work Experience</w:t>
@@ -1263,7 +1263,7 @@
     <w:p>
       <w:pPr>
         <w:rPr>
-          <w:rFonts w:ascii="Seravek Light" w:eastAsia="Gulim" w:hAnsi="Seravek Light" w:cs="Segoe UI Historic"/>
+          <w:rFonts w:ascii="Calibri" w:eastAsia="Gulim" w:hAnsi="Calibri" w:cs="Calibri"/>
           <w:sz w:val="10"/>
           <w:szCs w:val="10"/>
         </w:rPr>
@@ -1272,24 +1272,24 @@
     <w:p>
       <w:pPr>
         <w:rPr>
-          <w:rFonts w:ascii="Seravek Light" w:eastAsia="Gulim" w:hAnsi="Seravek Light" w:cs="Segoe UI Historic"/>
-          <w:b/>
-          <w:sz w:val="22"/>
-          <w:szCs w:val="22"/>
-        </w:rPr>
-      </w:pPr>
-      <w:r>
-        <w:rPr>
-          <w:rFonts w:ascii="Seravek Light" w:eastAsia="Gulim" w:hAnsi="Seravek Light" w:cs="Segoe UI Historic"/>
-          <w:b/>
-          <w:sz w:val="22"/>
-          <w:szCs w:val="22"/>
-        </w:rPr>
-        <w:t>Slalom</w:t>
-      </w:r>
-      <w:r>
-        <w:rPr>
-          <w:rFonts w:ascii="Seravek Light" w:eastAsia="Gulim" w:hAnsi="Seravek Light" w:cs="Segoe UI Historic"/>
+          <w:rFonts w:ascii="Calibri" w:eastAsia="Gulim" w:hAnsi="Calibri" w:cs="Calibri"/>
+          <w:b/>
+          <w:sz w:val="22"/>
+          <w:szCs w:val="22"/>
+        </w:rPr>
+      </w:pPr>
+      <w:r>
+        <w:rPr>
+          <w:rFonts w:ascii="Calibri" w:eastAsia="Gulim" w:hAnsi="Calibri" w:cs="Calibri"/>
+          <w:b/>
+          <w:sz w:val="22"/>
+          <w:szCs w:val="22"/>
+        </w:rPr>
+        <w:t>Amazon Web Services</w:t>
+      </w:r>
+      <w:r>
+        <w:rPr>
+          <w:rFonts w:ascii="Calibri" w:eastAsia="Gulim" w:hAnsi="Calibri" w:cs="Calibri"/>
           <w:b/>
           <w:sz w:val="22"/>
           <w:szCs w:val="22"/>
@@ -1298,7 +1298,70 @@
       </w:r>
       <w:r>
         <w:rPr>
-          <w:rFonts w:ascii="Seravek Light" w:eastAsia="Gulim" w:hAnsi="Seravek Light" w:cs="Segoe UI Historic"/>
+          <w:rFonts w:ascii="Calibri" w:eastAsia="Gulim" w:hAnsi="Calibri" w:cs="Calibri"/>
+          <w:b/>
+          <w:sz w:val="22"/>
+          <w:szCs w:val="22"/>
+        </w:rPr>
+        <w:t>Commercial Architect</w:t>
+      </w:r>
+    </w:p>
+    <w:p>
+      <w:pPr>
+        <w:rPr>
+          <w:rFonts w:ascii="Calibri" w:eastAsia="Gulim" w:hAnsi="Calibri" w:cs="Calibri"/>
+          <w:sz w:val="22"/>
+          <w:szCs w:val="22"/>
+        </w:rPr>
+      </w:pPr>
+      <w:r>
+        <w:rPr>
+          <w:rFonts w:ascii="Calibri" w:eastAsia="Gulim" w:hAnsi="Calibri" w:cs="Calibri"/>
+          <w:sz w:val="22"/>
+          <w:szCs w:val="22"/>
+        </w:rPr>
+        <w:t>December</w:t>
+      </w:r>
+      <w:r>
+        <w:rPr>
+          <w:rFonts w:ascii="Calibri" w:eastAsia="Gulim" w:hAnsi="Calibri" w:cs="Calibri"/>
+          <w:sz w:val="22"/>
+          <w:szCs w:val="22"/>
+        </w:rPr>
+        <w:t xml:space="preserve"> 2021 – present | Houston, Texas</w:t>
+      </w:r>
+    </w:p>
+    <w:p>
+      <w:pPr>
+        <w:rPr>
+          <w:rFonts w:ascii="Calibri" w:eastAsia="Gulim" w:hAnsi="Calibri" w:cs="Calibri"/>
+          <w:b/>
+          <w:sz w:val="22"/>
+          <w:szCs w:val="22"/>
+        </w:rPr>
+      </w:pPr>
+    </w:p>
+    <w:p>
+      <w:pPr>
+        <w:rPr>
+          <w:rFonts w:ascii="Calibri" w:eastAsia="Gulim" w:hAnsi="Calibri" w:cs="Calibri"/>
+          <w:b/>
+          <w:sz w:val="22"/>
+          <w:szCs w:val="22"/>
+        </w:rPr>
+      </w:pPr>
+      <w:r>
+        <w:rPr>
+          <w:rFonts w:ascii="Calibri" w:eastAsia="Gulim" w:hAnsi="Calibri" w:cs="Calibri"/>
+          <w:b/>
+          <w:sz w:val="22"/>
+          <w:szCs w:val="22"/>
+        </w:rPr>
+        <w:t xml:space="preserve">Slalom | </w:t>
+      </w:r>
+      <w:r>
+        <w:rPr>
+          <w:rFonts w:ascii="Calibri" w:eastAsia="Gulim" w:hAnsi="Calibri" w:cs="Calibri"/>
           <w:b/>
           <w:sz w:val="22"/>
           <w:szCs w:val="22"/>
@@ -1307,7 +1370,7 @@
       </w:r>
       <w:r>
         <w:rPr>
-          <w:rFonts w:ascii="Seravek Light" w:eastAsia="Gulim" w:hAnsi="Seravek Light" w:cs="Segoe UI Historic"/>
+          <w:rFonts w:ascii="Calibri" w:eastAsia="Gulim" w:hAnsi="Calibri" w:cs="Calibri"/>
           <w:b/>
           <w:sz w:val="22"/>
           <w:szCs w:val="22"/>
@@ -1318,26 +1381,34 @@
     <w:p>
       <w:pPr>
         <w:rPr>
-          <w:rFonts w:ascii="Seravek Light" w:eastAsia="Gulim" w:hAnsi="Seravek Light" w:cs="Segoe UI Historic"/>
-          <w:sz w:val="22"/>
-          <w:szCs w:val="22"/>
-        </w:rPr>
-      </w:pPr>
-      <w:r>
-        <w:rPr>
-          <w:rFonts w:ascii="Seravek Light" w:eastAsia="Gulim" w:hAnsi="Seravek Light" w:cs="Segoe UI Historic"/>
-          <w:sz w:val="22"/>
-          <w:szCs w:val="22"/>
-        </w:rPr>
-        <w:t xml:space="preserve">January 2021 – present </w:t>
-      </w:r>
-      <w:r>
-        <w:rPr>
-          <w:rFonts w:ascii="Seravek Light" w:eastAsia="Gulim" w:hAnsi="Seravek Light" w:cs="Segoe UI Historic"/>
-          <w:sz w:val="22"/>
-          <w:szCs w:val="22"/>
-        </w:rPr>
-        <w:t>| Houston, Texas</w:t>
+          <w:rFonts w:ascii="Calibri" w:eastAsia="Gulim" w:hAnsi="Calibri" w:cs="Calibri"/>
+          <w:sz w:val="22"/>
+          <w:szCs w:val="22"/>
+        </w:rPr>
+      </w:pPr>
+      <w:r>
+        <w:rPr>
+          <w:rFonts w:ascii="Calibri" w:eastAsia="Gulim" w:hAnsi="Calibri" w:cs="Calibri"/>
+          <w:sz w:val="22"/>
+          <w:szCs w:val="22"/>
+        </w:rPr>
+        <w:t xml:space="preserve">January 2021 – </w:t>
+      </w:r>
+      <w:r>
+        <w:rPr>
+          <w:rFonts w:ascii="Calibri" w:eastAsia="Gulim" w:hAnsi="Calibri" w:cs="Calibri"/>
+          <w:sz w:val="22"/>
+          <w:szCs w:val="22"/>
+        </w:rPr>
+        <w:t>December 2021</w:t>
+      </w:r>
+      <w:r>
+        <w:rPr>
+          <w:rFonts w:ascii="Calibri" w:eastAsia="Gulim" w:hAnsi="Calibri" w:cs="Calibri"/>
+          <w:sz w:val="22"/>
+          <w:szCs w:val="22"/>
+        </w:rPr>
+        <w:t xml:space="preserve"> | Houston, Texas</w:t>
       </w:r>
     </w:p>
     <w:p>
@@ -1348,14 +1419,14 @@
           <w:numId w:val="1"/>
         </w:numPr>
         <w:rPr>
-          <w:rFonts w:ascii="Seravek Light" w:eastAsia="Gulim" w:hAnsi="Seravek Light" w:cs="Segoe UI Historic"/>
-          <w:sz w:val="22"/>
-          <w:szCs w:val="22"/>
-        </w:rPr>
-      </w:pPr>
-      <w:r>
-        <w:rPr>
-          <w:rFonts w:ascii="Seravek Light" w:eastAsia="Gulim" w:hAnsi="Seravek Light" w:cs="Segoe UI Historic"/>
+          <w:rFonts w:ascii="Calibri" w:eastAsia="Gulim" w:hAnsi="Calibri" w:cs="Calibri"/>
+          <w:sz w:val="22"/>
+          <w:szCs w:val="22"/>
+        </w:rPr>
+      </w:pPr>
+      <w:r>
+        <w:rPr>
+          <w:rFonts w:ascii="Calibri" w:eastAsia="Gulim" w:hAnsi="Calibri" w:cs="Calibri"/>
           <w:sz w:val="22"/>
           <w:szCs w:val="22"/>
         </w:rPr>
@@ -1363,7 +1434,7 @@
       </w:r>
       <w:r>
         <w:rPr>
-          <w:rFonts w:ascii="Seravek Light" w:eastAsia="Gulim" w:hAnsi="Seravek Light" w:cs="Segoe UI Historic"/>
+          <w:rFonts w:ascii="Calibri" w:eastAsia="Gulim" w:hAnsi="Calibri" w:cs="Calibri"/>
           <w:sz w:val="22"/>
           <w:szCs w:val="22"/>
         </w:rPr>
@@ -1371,7 +1442,7 @@
       </w:r>
       <w:r>
         <w:rPr>
-          <w:rFonts w:ascii="Seravek Light" w:eastAsia="Gulim" w:hAnsi="Seravek Light" w:cs="Segoe UI Historic"/>
+          <w:rFonts w:ascii="Calibri" w:eastAsia="Gulim" w:hAnsi="Calibri" w:cs="Calibri"/>
           <w:sz w:val="22"/>
           <w:szCs w:val="22"/>
         </w:rPr>
@@ -1379,7 +1450,7 @@
       </w:r>
       <w:r>
         <w:rPr>
-          <w:rFonts w:ascii="Seravek Light" w:eastAsia="Gulim" w:hAnsi="Seravek Light" w:cs="Segoe UI Historic"/>
+          <w:rFonts w:ascii="Calibri" w:eastAsia="Gulim" w:hAnsi="Calibri" w:cs="Calibri"/>
           <w:sz w:val="22"/>
           <w:szCs w:val="22"/>
         </w:rPr>
@@ -1387,7 +1458,7 @@
       </w:r>
       <w:r>
         <w:rPr>
-          <w:rFonts w:ascii="Seravek Light" w:eastAsia="Gulim" w:hAnsi="Seravek Light" w:cs="Segoe UI Historic"/>
+          <w:rFonts w:ascii="Calibri" w:eastAsia="Gulim" w:hAnsi="Calibri" w:cs="Calibri"/>
           <w:sz w:val="22"/>
           <w:szCs w:val="22"/>
         </w:rPr>
@@ -1395,7 +1466,7 @@
       </w:r>
       <w:r>
         <w:rPr>
-          <w:rFonts w:ascii="Seravek Light" w:eastAsia="Gulim" w:hAnsi="Seravek Light" w:cs="Segoe UI Historic"/>
+          <w:rFonts w:ascii="Calibri" w:eastAsia="Gulim" w:hAnsi="Calibri" w:cs="Calibri"/>
           <w:sz w:val="22"/>
           <w:szCs w:val="22"/>
         </w:rPr>
@@ -1403,7 +1474,7 @@
       </w:r>
       <w:r>
         <w:rPr>
-          <w:rFonts w:ascii="Seravek Light" w:eastAsia="Gulim" w:hAnsi="Seravek Light" w:cs="Segoe UI Historic"/>
+          <w:rFonts w:ascii="Calibri" w:eastAsia="Gulim" w:hAnsi="Calibri" w:cs="Calibri"/>
           <w:sz w:val="22"/>
           <w:szCs w:val="22"/>
         </w:rPr>
@@ -1411,7 +1482,7 @@
       </w:r>
       <w:r>
         <w:rPr>
-          <w:rFonts w:ascii="Seravek Light" w:eastAsia="Gulim" w:hAnsi="Seravek Light" w:cs="Segoe UI Historic"/>
+          <w:rFonts w:ascii="Calibri" w:eastAsia="Gulim" w:hAnsi="Calibri" w:cs="Calibri"/>
           <w:sz w:val="22"/>
           <w:szCs w:val="22"/>
         </w:rPr>
@@ -1419,7 +1490,7 @@
       </w:r>
       <w:r>
         <w:rPr>
-          <w:rFonts w:ascii="Seravek Light" w:eastAsia="Gulim" w:hAnsi="Seravek Light" w:cs="Segoe UI Historic"/>
+          <w:rFonts w:ascii="Calibri" w:eastAsia="Gulim" w:hAnsi="Calibri" w:cs="Calibri"/>
           <w:sz w:val="22"/>
           <w:szCs w:val="22"/>
         </w:rPr>
@@ -1434,14 +1505,14 @@
           <w:numId w:val="1"/>
         </w:numPr>
         <w:rPr>
-          <w:rFonts w:ascii="Seravek Light" w:eastAsia="Gulim" w:hAnsi="Seravek Light" w:cs="Segoe UI Historic"/>
-          <w:sz w:val="22"/>
-          <w:szCs w:val="22"/>
-        </w:rPr>
-      </w:pPr>
-      <w:r>
-        <w:rPr>
-          <w:rFonts w:ascii="Seravek Light" w:eastAsia="Gulim" w:hAnsi="Seravek Light" w:cs="Segoe UI Historic"/>
+          <w:rFonts w:ascii="Calibri" w:eastAsia="Gulim" w:hAnsi="Calibri" w:cs="Calibri"/>
+          <w:sz w:val="22"/>
+          <w:szCs w:val="22"/>
+        </w:rPr>
+      </w:pPr>
+      <w:r>
+        <w:rPr>
+          <w:rFonts w:ascii="Calibri" w:eastAsia="Gulim" w:hAnsi="Calibri" w:cs="Calibri"/>
           <w:sz w:val="22"/>
           <w:szCs w:val="22"/>
         </w:rPr>
@@ -1449,7 +1520,7 @@
       </w:r>
       <w:r>
         <w:rPr>
-          <w:rFonts w:ascii="Seravek Light" w:eastAsia="Gulim" w:hAnsi="Seravek Light" w:cs="Segoe UI Historic"/>
+          <w:rFonts w:ascii="Calibri" w:eastAsia="Gulim" w:hAnsi="Calibri" w:cs="Calibri"/>
           <w:sz w:val="22"/>
           <w:szCs w:val="22"/>
         </w:rPr>
@@ -1457,7 +1528,7 @@
       </w:r>
       <w:r>
         <w:rPr>
-          <w:rFonts w:ascii="Seravek Light" w:eastAsia="Gulim" w:hAnsi="Seravek Light" w:cs="Segoe UI Historic"/>
+          <w:rFonts w:ascii="Calibri" w:eastAsia="Gulim" w:hAnsi="Calibri" w:cs="Calibri"/>
           <w:sz w:val="22"/>
           <w:szCs w:val="22"/>
         </w:rPr>
@@ -1465,7 +1536,7 @@
       </w:r>
       <w:r>
         <w:rPr>
-          <w:rFonts w:ascii="Seravek Light" w:eastAsia="Gulim" w:hAnsi="Seravek Light" w:cs="Segoe UI Historic"/>
+          <w:rFonts w:ascii="Calibri" w:eastAsia="Gulim" w:hAnsi="Calibri" w:cs="Calibri"/>
           <w:sz w:val="22"/>
           <w:szCs w:val="22"/>
         </w:rPr>
@@ -1473,7 +1544,7 @@
       </w:r>
       <w:r>
         <w:rPr>
-          <w:rFonts w:ascii="Seravek Light" w:eastAsia="Gulim" w:hAnsi="Seravek Light" w:cs="Segoe UI Historic"/>
+          <w:rFonts w:ascii="Calibri" w:eastAsia="Gulim" w:hAnsi="Calibri" w:cs="Calibri"/>
           <w:sz w:val="22"/>
           <w:szCs w:val="22"/>
         </w:rPr>
@@ -1483,78 +1554,42 @@
     <w:p>
       <w:pPr>
         <w:rPr>
-          <w:rFonts w:ascii="Seravek Light" w:eastAsia="Gulim" w:hAnsi="Seravek Light" w:cs="Segoe UI Historic"/>
-          <w:sz w:val="22"/>
-          <w:szCs w:val="22"/>
-        </w:rPr>
-      </w:pPr>
-    </w:p>
-    <w:p>
-      <w:pPr>
-        <w:rPr>
-          <w:rFonts w:ascii="Seravek Light" w:eastAsia="Gulim" w:hAnsi="Seravek Light" w:cs="Segoe UI Historic"/>
-          <w:b/>
-          <w:sz w:val="22"/>
-          <w:szCs w:val="22"/>
-        </w:rPr>
-      </w:pPr>
-      <w:r>
-        <w:rPr>
-          <w:rFonts w:ascii="Seravek Light" w:eastAsia="Gulim" w:hAnsi="Seravek Light" w:cs="Segoe UI Historic"/>
-          <w:b/>
-          <w:sz w:val="22"/>
-          <w:szCs w:val="22"/>
-        </w:rPr>
-        <w:t>TEALS | Volunteer A</w:t>
-      </w:r>
-      <w:r>
-        <w:rPr>
-          <w:rFonts w:ascii="Seravek Light" w:eastAsia="Gulim" w:hAnsi="Seravek Light" w:cs="Segoe UI Historic"/>
-          <w:b/>
-          <w:sz w:val="22"/>
-          <w:szCs w:val="22"/>
-        </w:rPr>
-        <w:t xml:space="preserve">dvanced </w:t>
-      </w:r>
-      <w:r>
-        <w:rPr>
-          <w:rFonts w:ascii="Seravek Light" w:eastAsia="Gulim" w:hAnsi="Seravek Light" w:cs="Segoe UI Historic"/>
-          <w:b/>
-          <w:sz w:val="22"/>
-          <w:szCs w:val="22"/>
-        </w:rPr>
-        <w:t>P</w:t>
-      </w:r>
-      <w:r>
-        <w:rPr>
-          <w:rFonts w:ascii="Seravek Light" w:eastAsia="Gulim" w:hAnsi="Seravek Light" w:cs="Segoe UI Historic"/>
-          <w:b/>
-          <w:sz w:val="22"/>
-          <w:szCs w:val="22"/>
-        </w:rPr>
-        <w:t>lacement</w:t>
-      </w:r>
-      <w:r>
-        <w:rPr>
-          <w:rFonts w:ascii="Seravek Light" w:eastAsia="Gulim" w:hAnsi="Seravek Light" w:cs="Segoe UI Historic"/>
-          <w:b/>
-          <w:sz w:val="22"/>
-          <w:szCs w:val="22"/>
-        </w:rPr>
-        <w:t xml:space="preserve"> Computer Science Teaching Assistant</w:t>
-      </w:r>
-    </w:p>
-    <w:p>
-      <w:pPr>
-        <w:rPr>
-          <w:rFonts w:ascii="Seravek Light" w:eastAsia="Gulim" w:hAnsi="Seravek Light" w:cs="Segoe UI Historic"/>
-          <w:sz w:val="22"/>
-          <w:szCs w:val="22"/>
-        </w:rPr>
-      </w:pPr>
-      <w:r>
-        <w:rPr>
-          <w:rFonts w:ascii="Seravek Light" w:eastAsia="Gulim" w:hAnsi="Seravek Light" w:cs="Segoe UI Historic"/>
+          <w:rFonts w:ascii="Calibri" w:eastAsia="Gulim" w:hAnsi="Calibri" w:cs="Calibri"/>
+          <w:sz w:val="22"/>
+          <w:szCs w:val="22"/>
+        </w:rPr>
+      </w:pPr>
+    </w:p>
+    <w:p>
+      <w:pPr>
+        <w:rPr>
+          <w:rFonts w:ascii="Calibri" w:eastAsia="Gulim" w:hAnsi="Calibri" w:cs="Calibri"/>
+          <w:b/>
+          <w:sz w:val="22"/>
+          <w:szCs w:val="22"/>
+        </w:rPr>
+      </w:pPr>
+      <w:r>
+        <w:rPr>
+          <w:rFonts w:ascii="Calibri" w:eastAsia="Gulim" w:hAnsi="Calibri" w:cs="Calibri"/>
+          <w:b/>
+          <w:sz w:val="22"/>
+          <w:szCs w:val="22"/>
+        </w:rPr>
+        <w:t>TEALS | Volunteer Advanced Placement Computer Science Teaching Assistant</w:t>
+      </w:r>
+    </w:p>
+    <w:p>
+      <w:pPr>
+        <w:rPr>
+          <w:rFonts w:ascii="Calibri" w:eastAsia="Gulim" w:hAnsi="Calibri" w:cs="Calibri"/>
+          <w:sz w:val="22"/>
+          <w:szCs w:val="22"/>
+        </w:rPr>
+      </w:pPr>
+      <w:r>
+        <w:rPr>
+          <w:rFonts w:ascii="Calibri" w:eastAsia="Gulim" w:hAnsi="Calibri" w:cs="Calibri"/>
           <w:sz w:val="22"/>
           <w:szCs w:val="22"/>
         </w:rPr>
@@ -1569,90 +1604,19 @@
           <w:numId w:val="1"/>
         </w:numPr>
         <w:rPr>
-          <w:rFonts w:ascii="Seravek Light" w:eastAsia="Gulim" w:hAnsi="Seravek Light" w:cs="Segoe UI Historic"/>
-          <w:sz w:val="22"/>
-          <w:szCs w:val="22"/>
-        </w:rPr>
-      </w:pPr>
-      <w:r>
-        <w:rPr>
-          <w:rFonts w:ascii="Seravek Light" w:eastAsia="Gulim" w:hAnsi="Seravek Light" w:cs="Segoe UI Historic"/>
-          <w:sz w:val="22"/>
-          <w:szCs w:val="22"/>
-        </w:rPr>
-        <w:t>Trained</w:t>
-      </w:r>
-      <w:r>
-        <w:rPr>
-          <w:rFonts w:ascii="Seravek Light" w:eastAsia="Gulim" w:hAnsi="Seravek Light" w:cs="Segoe UI Historic"/>
-          <w:sz w:val="22"/>
-          <w:szCs w:val="22"/>
-        </w:rPr>
-        <w:t xml:space="preserve"> </w:t>
-      </w:r>
-      <w:r>
-        <w:rPr>
-          <w:rFonts w:ascii="Seravek Light" w:eastAsia="Gulim" w:hAnsi="Seravek Light" w:cs="Segoe UI Historic"/>
-          <w:sz w:val="22"/>
-          <w:szCs w:val="22"/>
-        </w:rPr>
-        <w:t>in</w:t>
-      </w:r>
-      <w:r>
-        <w:rPr>
-          <w:rFonts w:ascii="Seravek Light" w:eastAsia="Gulim" w:hAnsi="Seravek Light" w:cs="Segoe UI Historic"/>
-          <w:sz w:val="22"/>
-          <w:szCs w:val="22"/>
-        </w:rPr>
-        <w:t xml:space="preserve"> computer science</w:t>
-      </w:r>
-      <w:r>
-        <w:rPr>
-          <w:rFonts w:ascii="Seravek Light" w:eastAsia="Gulim" w:hAnsi="Seravek Light" w:cs="Segoe UI Historic"/>
-          <w:sz w:val="22"/>
-          <w:szCs w:val="22"/>
-        </w:rPr>
-        <w:t xml:space="preserve"> teaching</w:t>
-      </w:r>
-      <w:r>
-        <w:rPr>
-          <w:rFonts w:ascii="Seravek Light" w:eastAsia="Gulim" w:hAnsi="Seravek Light" w:cs="Segoe UI Historic"/>
-          <w:sz w:val="22"/>
-          <w:szCs w:val="22"/>
-        </w:rPr>
-        <w:t xml:space="preserve"> pedagogy and</w:t>
-      </w:r>
-      <w:r>
-        <w:rPr>
-          <w:rFonts w:ascii="Seravek Light" w:eastAsia="Gulim" w:hAnsi="Seravek Light" w:cs="Segoe UI Historic"/>
-          <w:sz w:val="22"/>
-          <w:szCs w:val="22"/>
-        </w:rPr>
-        <w:t xml:space="preserve"> </w:t>
-      </w:r>
-      <w:r>
-        <w:rPr>
-          <w:rFonts w:ascii="Seravek Light" w:eastAsia="Gulim" w:hAnsi="Seravek Light" w:cs="Segoe UI Historic"/>
-          <w:sz w:val="22"/>
-          <w:szCs w:val="22"/>
-        </w:rPr>
-        <w:t>the</w:t>
-      </w:r>
-      <w:r>
-        <w:rPr>
-          <w:rFonts w:ascii="Seravek Light" w:eastAsia="Gulim" w:hAnsi="Seravek Light" w:cs="Segoe UI Historic"/>
-          <w:sz w:val="22"/>
-          <w:szCs w:val="22"/>
-        </w:rPr>
-        <w:t xml:space="preserve"> course</w:t>
-      </w:r>
-      <w:r>
-        <w:rPr>
-          <w:rFonts w:ascii="Seravek Light" w:eastAsia="Gulim" w:hAnsi="Seravek Light" w:cs="Segoe UI Historic"/>
-          <w:sz w:val="22"/>
-          <w:szCs w:val="22"/>
-        </w:rPr>
-        <w:t xml:space="preserve"> curriculum</w:t>
+          <w:rFonts w:ascii="Calibri" w:eastAsia="Gulim" w:hAnsi="Calibri" w:cs="Calibri"/>
+          <w:sz w:val="22"/>
+          <w:szCs w:val="22"/>
+        </w:rPr>
+      </w:pPr>
+      <w:r>
+        <w:rPr>
+          <w:rFonts w:ascii="Calibri" w:eastAsia="Gulim" w:hAnsi="Calibri" w:cs="Calibri"/>
+          <w:sz w:val="22"/>
+          <w:szCs w:val="22"/>
+        </w:rPr>
+        <w:lastRenderedPageBreak/>
+        <w:t>Trained in computer science teaching pedagogy and the course curriculum</w:t>
       </w:r>
     </w:p>
     <w:p>
@@ -1663,31 +1627,23 @@
           <w:numId w:val="1"/>
         </w:numPr>
         <w:rPr>
-          <w:rFonts w:ascii="Seravek Light" w:eastAsia="Gulim" w:hAnsi="Seravek Light" w:cs="Segoe UI Historic"/>
-          <w:sz w:val="22"/>
-          <w:szCs w:val="22"/>
-        </w:rPr>
-      </w:pPr>
-      <w:r>
-        <w:rPr>
-          <w:rFonts w:ascii="Seravek Light" w:eastAsia="Gulim" w:hAnsi="Seravek Light" w:cs="Segoe UI Historic"/>
-          <w:sz w:val="22"/>
-          <w:szCs w:val="22"/>
-        </w:rPr>
-        <w:t>Co-teaching Java at Heights High School</w:t>
-      </w:r>
-      <w:r>
-        <w:rPr>
-          <w:rFonts w:ascii="Seravek Light" w:eastAsia="Gulim" w:hAnsi="Seravek Light" w:cs="Segoe UI Historic"/>
-          <w:sz w:val="22"/>
-          <w:szCs w:val="22"/>
-        </w:rPr>
-        <w:t xml:space="preserve"> utilizing tools like Repl.it and </w:t>
+          <w:rFonts w:ascii="Calibri" w:eastAsia="Gulim" w:hAnsi="Calibri" w:cs="Calibri"/>
+          <w:sz w:val="22"/>
+          <w:szCs w:val="22"/>
+        </w:rPr>
+      </w:pPr>
+      <w:r>
+        <w:rPr>
+          <w:rFonts w:ascii="Calibri" w:eastAsia="Gulim" w:hAnsi="Calibri" w:cs="Calibri"/>
+          <w:sz w:val="22"/>
+          <w:szCs w:val="22"/>
+        </w:rPr>
+        <w:t xml:space="preserve">Co-teaching Java at Heights High School utilizing tools like Repl.it and </w:t>
       </w:r>
       <w:proofErr w:type="spellStart"/>
       <w:r>
         <w:rPr>
-          <w:rFonts w:ascii="Seravek Light" w:eastAsia="Gulim" w:hAnsi="Seravek Light" w:cs="Segoe UI Historic"/>
+          <w:rFonts w:ascii="Calibri" w:eastAsia="Gulim" w:hAnsi="Calibri" w:cs="Calibri"/>
           <w:sz w:val="22"/>
           <w:szCs w:val="22"/>
         </w:rPr>
@@ -1703,14 +1659,14 @@
           <w:numId w:val="1"/>
         </w:numPr>
         <w:rPr>
-          <w:rFonts w:ascii="Seravek Light" w:eastAsia="Gulim" w:hAnsi="Seravek Light" w:cs="Segoe UI Historic"/>
-          <w:sz w:val="22"/>
-          <w:szCs w:val="22"/>
-        </w:rPr>
-      </w:pPr>
-      <w:r>
-        <w:rPr>
-          <w:rFonts w:ascii="Seravek Light" w:eastAsia="Gulim" w:hAnsi="Seravek Light" w:cs="Segoe UI Historic"/>
+          <w:rFonts w:ascii="Calibri" w:eastAsia="Gulim" w:hAnsi="Calibri" w:cs="Calibri"/>
+          <w:sz w:val="22"/>
+          <w:szCs w:val="22"/>
+        </w:rPr>
+      </w:pPr>
+      <w:r>
+        <w:rPr>
+          <w:rFonts w:ascii="Calibri" w:eastAsia="Gulim" w:hAnsi="Calibri" w:cs="Calibri"/>
           <w:sz w:val="22"/>
           <w:szCs w:val="22"/>
         </w:rPr>
@@ -1720,64 +1676,46 @@
     <w:p>
       <w:pPr>
         <w:rPr>
-          <w:rFonts w:ascii="Seravek Light" w:eastAsia="Gulim" w:hAnsi="Seravek Light" w:cs="Segoe UI Historic"/>
-          <w:b/>
-          <w:sz w:val="22"/>
-          <w:szCs w:val="22"/>
-        </w:rPr>
-      </w:pPr>
-    </w:p>
-    <w:p>
-      <w:pPr>
-        <w:rPr>
-          <w:rFonts w:ascii="Seravek Light" w:eastAsia="Gulim" w:hAnsi="Seravek Light" w:cs="Segoe UI Historic"/>
-          <w:b/>
-          <w:sz w:val="22"/>
-          <w:szCs w:val="22"/>
-        </w:rPr>
-      </w:pPr>
-      <w:r>
-        <w:rPr>
-          <w:rFonts w:ascii="Seravek Light" w:eastAsia="Gulim" w:hAnsi="Seravek Light" w:cs="Segoe UI Historic"/>
-          <w:b/>
-          <w:sz w:val="22"/>
-          <w:szCs w:val="22"/>
-        </w:rPr>
-        <w:t xml:space="preserve">ConocoPhillips | </w:t>
-      </w:r>
-      <w:r>
-        <w:rPr>
-          <w:rFonts w:ascii="Seravek Light" w:eastAsia="Gulim" w:hAnsi="Seravek Light" w:cs="Segoe UI Historic"/>
-          <w:b/>
-          <w:sz w:val="22"/>
-          <w:szCs w:val="22"/>
-        </w:rPr>
-        <w:t>Cloud Enablement Architect</w:t>
-      </w:r>
-    </w:p>
-    <w:p>
-      <w:pPr>
-        <w:rPr>
-          <w:rFonts w:ascii="Seravek Light" w:eastAsia="Gulim" w:hAnsi="Seravek Light" w:cs="Segoe UI Historic"/>
-          <w:sz w:val="22"/>
-          <w:szCs w:val="22"/>
-        </w:rPr>
-      </w:pPr>
-      <w:r>
-        <w:rPr>
-          <w:rFonts w:ascii="Seravek Light" w:eastAsia="Gulim" w:hAnsi="Seravek Light" w:cs="Segoe UI Historic"/>
-          <w:sz w:val="22"/>
-          <w:szCs w:val="22"/>
-        </w:rPr>
-        <w:t xml:space="preserve">September 2020 – January 2021 </w:t>
-      </w:r>
-      <w:r>
-        <w:rPr>
-          <w:rFonts w:ascii="Seravek Light" w:eastAsia="Gulim" w:hAnsi="Seravek Light" w:cs="Segoe UI Historic"/>
-          <w:sz w:val="22"/>
-          <w:szCs w:val="22"/>
-        </w:rPr>
-        <w:t>| Houston, Texas</w:t>
+          <w:rFonts w:ascii="Calibri" w:eastAsia="Gulim" w:hAnsi="Calibri" w:cs="Calibri"/>
+          <w:sz w:val="22"/>
+          <w:szCs w:val="22"/>
+        </w:rPr>
+      </w:pPr>
+    </w:p>
+    <w:p>
+      <w:pPr>
+        <w:rPr>
+          <w:rFonts w:ascii="Calibri" w:eastAsia="Gulim" w:hAnsi="Calibri" w:cs="Calibri"/>
+          <w:b/>
+          <w:sz w:val="22"/>
+          <w:szCs w:val="22"/>
+        </w:rPr>
+      </w:pPr>
+      <w:r>
+        <w:rPr>
+          <w:rFonts w:ascii="Calibri" w:eastAsia="Gulim" w:hAnsi="Calibri" w:cs="Calibri"/>
+          <w:b/>
+          <w:sz w:val="22"/>
+          <w:szCs w:val="22"/>
+        </w:rPr>
+        <w:t>ConocoPhillips | Cloud Enablement Architect</w:t>
+      </w:r>
+    </w:p>
+    <w:p>
+      <w:pPr>
+        <w:rPr>
+          <w:rFonts w:ascii="Calibri" w:eastAsia="Gulim" w:hAnsi="Calibri" w:cs="Calibri"/>
+          <w:sz w:val="22"/>
+          <w:szCs w:val="22"/>
+        </w:rPr>
+      </w:pPr>
+      <w:r>
+        <w:rPr>
+          <w:rFonts w:ascii="Calibri" w:eastAsia="Gulim" w:hAnsi="Calibri" w:cs="Calibri"/>
+          <w:sz w:val="22"/>
+          <w:szCs w:val="22"/>
+        </w:rPr>
+        <w:t>September 2020 – January 2021 | Houston, Texas</w:t>
       </w:r>
     </w:p>
     <w:p>
@@ -1788,15 +1726,15 @@
           <w:numId w:val="1"/>
         </w:numPr>
         <w:rPr>
-          <w:rFonts w:ascii="Seravek Light" w:eastAsia="Gulim" w:hAnsi="Seravek Light" w:cs="Segoe UI Historic"/>
-          <w:b/>
-          <w:sz w:val="22"/>
-          <w:szCs w:val="22"/>
-        </w:rPr>
-      </w:pPr>
-      <w:r>
-        <w:rPr>
-          <w:rFonts w:ascii="Seravek Light" w:eastAsia="Gulim" w:hAnsi="Seravek Light" w:cs="Segoe UI Historic"/>
+          <w:rFonts w:ascii="Calibri" w:eastAsia="Gulim" w:hAnsi="Calibri" w:cs="Calibri"/>
+          <w:b/>
+          <w:sz w:val="22"/>
+          <w:szCs w:val="22"/>
+        </w:rPr>
+      </w:pPr>
+      <w:r>
+        <w:rPr>
+          <w:rFonts w:ascii="Calibri" w:eastAsia="Gulim" w:hAnsi="Calibri" w:cs="Calibri"/>
           <w:sz w:val="22"/>
           <w:szCs w:val="22"/>
         </w:rPr>
@@ -1804,7 +1742,7 @@
       </w:r>
       <w:r>
         <w:rPr>
-          <w:rFonts w:ascii="Seravek Light" w:eastAsia="Gulim" w:hAnsi="Seravek Light" w:cs="Segoe UI Historic"/>
+          <w:rFonts w:ascii="Calibri" w:eastAsia="Gulim" w:hAnsi="Calibri" w:cs="Calibri"/>
           <w:sz w:val="22"/>
           <w:szCs w:val="22"/>
         </w:rPr>
@@ -1812,7 +1750,7 @@
       </w:r>
       <w:r>
         <w:rPr>
-          <w:rFonts w:ascii="Seravek Light" w:eastAsia="Gulim" w:hAnsi="Seravek Light" w:cs="Segoe UI Historic"/>
+          <w:rFonts w:ascii="Calibri" w:eastAsia="Gulim" w:hAnsi="Calibri" w:cs="Calibri"/>
           <w:sz w:val="22"/>
           <w:szCs w:val="22"/>
         </w:rPr>
@@ -1820,7 +1758,7 @@
       </w:r>
       <w:r>
         <w:rPr>
-          <w:rFonts w:ascii="Seravek Light" w:eastAsia="Gulim" w:hAnsi="Seravek Light" w:cs="Segoe UI Historic"/>
+          <w:rFonts w:ascii="Calibri" w:eastAsia="Gulim" w:hAnsi="Calibri" w:cs="Calibri"/>
           <w:sz w:val="22"/>
           <w:szCs w:val="22"/>
         </w:rPr>
@@ -1828,7 +1766,7 @@
       </w:r>
       <w:r>
         <w:rPr>
-          <w:rFonts w:ascii="Seravek Light" w:eastAsia="Gulim" w:hAnsi="Seravek Light" w:cs="Segoe UI Historic"/>
+          <w:rFonts w:ascii="Calibri" w:eastAsia="Gulim" w:hAnsi="Calibri" w:cs="Calibri"/>
           <w:sz w:val="22"/>
           <w:szCs w:val="22"/>
         </w:rPr>
@@ -1836,7 +1774,7 @@
       </w:r>
       <w:r>
         <w:rPr>
-          <w:rFonts w:ascii="Seravek Light" w:eastAsia="Gulim" w:hAnsi="Seravek Light" w:cs="Segoe UI Historic"/>
+          <w:rFonts w:ascii="Calibri" w:eastAsia="Gulim" w:hAnsi="Calibri" w:cs="Calibri"/>
           <w:sz w:val="22"/>
           <w:szCs w:val="22"/>
         </w:rPr>
@@ -1851,15 +1789,15 @@
           <w:numId w:val="1"/>
         </w:numPr>
         <w:rPr>
-          <w:rFonts w:ascii="Seravek Light" w:eastAsia="Gulim" w:hAnsi="Seravek Light" w:cs="Segoe UI Historic"/>
-          <w:b/>
-          <w:sz w:val="22"/>
-          <w:szCs w:val="22"/>
-        </w:rPr>
-      </w:pPr>
-      <w:r>
-        <w:rPr>
-          <w:rFonts w:ascii="Seravek Light" w:eastAsia="Gulim" w:hAnsi="Seravek Light" w:cs="Segoe UI Historic"/>
+          <w:rFonts w:ascii="Calibri" w:eastAsia="Gulim" w:hAnsi="Calibri" w:cs="Calibri"/>
+          <w:b/>
+          <w:sz w:val="22"/>
+          <w:szCs w:val="22"/>
+        </w:rPr>
+      </w:pPr>
+      <w:r>
+        <w:rPr>
+          <w:rFonts w:ascii="Calibri" w:eastAsia="Gulim" w:hAnsi="Calibri" w:cs="Calibri"/>
           <w:sz w:val="22"/>
           <w:szCs w:val="22"/>
         </w:rPr>
@@ -1867,7 +1805,7 @@
       </w:r>
       <w:r>
         <w:rPr>
-          <w:rFonts w:ascii="Seravek Light" w:eastAsia="Gulim" w:hAnsi="Seravek Light" w:cs="Segoe UI Historic"/>
+          <w:rFonts w:ascii="Calibri" w:eastAsia="Gulim" w:hAnsi="Calibri" w:cs="Calibri"/>
           <w:sz w:val="22"/>
           <w:szCs w:val="22"/>
         </w:rPr>
@@ -1875,7 +1813,7 @@
       </w:r>
       <w:r>
         <w:rPr>
-          <w:rFonts w:ascii="Seravek Light" w:eastAsia="Gulim" w:hAnsi="Seravek Light" w:cs="Segoe UI Historic"/>
+          <w:rFonts w:ascii="Calibri" w:eastAsia="Gulim" w:hAnsi="Calibri" w:cs="Calibri"/>
           <w:sz w:val="22"/>
           <w:szCs w:val="22"/>
         </w:rPr>
@@ -1883,7 +1821,7 @@
       </w:r>
       <w:r>
         <w:rPr>
-          <w:rFonts w:ascii="Seravek Light" w:eastAsia="Gulim" w:hAnsi="Seravek Light" w:cs="Segoe UI Historic"/>
+          <w:rFonts w:ascii="Calibri" w:eastAsia="Gulim" w:hAnsi="Calibri" w:cs="Calibri"/>
           <w:sz w:val="22"/>
           <w:szCs w:val="22"/>
         </w:rPr>
@@ -1891,7 +1829,7 @@
       </w:r>
       <w:r>
         <w:rPr>
-          <w:rFonts w:ascii="Seravek Light" w:eastAsia="Gulim" w:hAnsi="Seravek Light" w:cs="Segoe UI Historic"/>
+          <w:rFonts w:ascii="Calibri" w:eastAsia="Gulim" w:hAnsi="Calibri" w:cs="Calibri"/>
           <w:sz w:val="22"/>
           <w:szCs w:val="22"/>
         </w:rPr>
@@ -1899,7 +1837,7 @@
       </w:r>
       <w:r>
         <w:rPr>
-          <w:rFonts w:ascii="Seravek Light" w:eastAsia="Gulim" w:hAnsi="Seravek Light" w:cs="Segoe UI Historic"/>
+          <w:rFonts w:ascii="Calibri" w:eastAsia="Gulim" w:hAnsi="Calibri" w:cs="Calibri"/>
           <w:sz w:val="22"/>
           <w:szCs w:val="22"/>
         </w:rPr>
@@ -1907,7 +1845,7 @@
       </w:r>
       <w:r>
         <w:rPr>
-          <w:rFonts w:ascii="Seravek Light" w:eastAsia="Gulim" w:hAnsi="Seravek Light" w:cs="Segoe UI Historic"/>
+          <w:rFonts w:ascii="Calibri" w:eastAsia="Gulim" w:hAnsi="Calibri" w:cs="Calibri"/>
           <w:sz w:val="22"/>
           <w:szCs w:val="22"/>
         </w:rPr>
@@ -1915,7 +1853,7 @@
       </w:r>
       <w:r>
         <w:rPr>
-          <w:rFonts w:ascii="Seravek Light" w:eastAsia="Gulim" w:hAnsi="Seravek Light" w:cs="Segoe UI Historic"/>
+          <w:rFonts w:ascii="Calibri" w:eastAsia="Gulim" w:hAnsi="Calibri" w:cs="Calibri"/>
           <w:sz w:val="22"/>
           <w:szCs w:val="22"/>
         </w:rPr>
@@ -1923,7 +1861,7 @@
       </w:r>
       <w:r>
         <w:rPr>
-          <w:rFonts w:ascii="Seravek Light" w:eastAsia="Gulim" w:hAnsi="Seravek Light" w:cs="Segoe UI Historic"/>
+          <w:rFonts w:ascii="Calibri" w:eastAsia="Gulim" w:hAnsi="Calibri" w:cs="Calibri"/>
           <w:sz w:val="22"/>
           <w:szCs w:val="22"/>
         </w:rPr>
@@ -1938,15 +1876,15 @@
           <w:numId w:val="1"/>
         </w:numPr>
         <w:rPr>
-          <w:rFonts w:ascii="Seravek Light" w:eastAsia="Gulim" w:hAnsi="Seravek Light" w:cs="Segoe UI Historic"/>
-          <w:b/>
-          <w:sz w:val="22"/>
-          <w:szCs w:val="22"/>
-        </w:rPr>
-      </w:pPr>
-      <w:r>
-        <w:rPr>
-          <w:rFonts w:ascii="Seravek Light" w:eastAsia="Gulim" w:hAnsi="Seravek Light" w:cs="Segoe UI Historic"/>
+          <w:rFonts w:ascii="Calibri" w:eastAsia="Gulim" w:hAnsi="Calibri" w:cs="Calibri"/>
+          <w:b/>
+          <w:sz w:val="22"/>
+          <w:szCs w:val="22"/>
+        </w:rPr>
+      </w:pPr>
+      <w:r>
+        <w:rPr>
+          <w:rFonts w:ascii="Calibri" w:eastAsia="Gulim" w:hAnsi="Calibri" w:cs="Calibri"/>
           <w:sz w:val="22"/>
           <w:szCs w:val="22"/>
         </w:rPr>
@@ -1954,7 +1892,7 @@
       </w:r>
       <w:r>
         <w:rPr>
-          <w:rFonts w:ascii="Seravek Light" w:eastAsia="Gulim" w:hAnsi="Seravek Light" w:cs="Segoe UI Historic"/>
+          <w:rFonts w:ascii="Calibri" w:eastAsia="Gulim" w:hAnsi="Calibri" w:cs="Calibri"/>
           <w:sz w:val="22"/>
           <w:szCs w:val="22"/>
         </w:rPr>
@@ -1962,7 +1900,7 @@
       </w:r>
       <w:r>
         <w:rPr>
-          <w:rFonts w:ascii="Seravek Light" w:eastAsia="Gulim" w:hAnsi="Seravek Light" w:cs="Segoe UI Historic"/>
+          <w:rFonts w:ascii="Calibri" w:eastAsia="Gulim" w:hAnsi="Calibri" w:cs="Calibri"/>
           <w:sz w:val="22"/>
           <w:szCs w:val="22"/>
         </w:rPr>
@@ -1970,7 +1908,7 @@
       </w:r>
       <w:r>
         <w:rPr>
-          <w:rFonts w:ascii="Seravek Light" w:eastAsia="Gulim" w:hAnsi="Seravek Light" w:cs="Segoe UI Historic"/>
+          <w:rFonts w:ascii="Calibri" w:eastAsia="Gulim" w:hAnsi="Calibri" w:cs="Calibri"/>
           <w:sz w:val="22"/>
           <w:szCs w:val="22"/>
         </w:rPr>
@@ -1978,7 +1916,7 @@
       </w:r>
       <w:r>
         <w:rPr>
-          <w:rFonts w:ascii="Seravek Light" w:eastAsia="Gulim" w:hAnsi="Seravek Light" w:cs="Segoe UI Historic"/>
+          <w:rFonts w:ascii="Calibri" w:eastAsia="Gulim" w:hAnsi="Calibri" w:cs="Calibri"/>
           <w:sz w:val="22"/>
           <w:szCs w:val="22"/>
         </w:rPr>
@@ -1986,7 +1924,7 @@
       </w:r>
       <w:r>
         <w:rPr>
-          <w:rFonts w:ascii="Seravek Light" w:eastAsia="Gulim" w:hAnsi="Seravek Light" w:cs="Segoe UI Historic"/>
+          <w:rFonts w:ascii="Calibri" w:eastAsia="Gulim" w:hAnsi="Calibri" w:cs="Calibri"/>
           <w:sz w:val="22"/>
           <w:szCs w:val="22"/>
         </w:rPr>
@@ -1994,7 +1932,7 @@
       </w:r>
       <w:r>
         <w:rPr>
-          <w:rFonts w:ascii="Seravek Light" w:eastAsia="Gulim" w:hAnsi="Seravek Light" w:cs="Segoe UI Historic"/>
+          <w:rFonts w:ascii="Calibri" w:eastAsia="Gulim" w:hAnsi="Calibri" w:cs="Calibri"/>
           <w:sz w:val="22"/>
           <w:szCs w:val="22"/>
         </w:rPr>
@@ -2009,15 +1947,15 @@
           <w:numId w:val="1"/>
         </w:numPr>
         <w:rPr>
-          <w:rFonts w:ascii="Seravek Light" w:eastAsia="Gulim" w:hAnsi="Seravek Light" w:cs="Segoe UI Historic"/>
-          <w:b/>
-          <w:sz w:val="22"/>
-          <w:szCs w:val="22"/>
-        </w:rPr>
-      </w:pPr>
-      <w:r>
-        <w:rPr>
-          <w:rFonts w:ascii="Seravek Light" w:eastAsia="Gulim" w:hAnsi="Seravek Light" w:cs="Segoe UI Historic"/>
+          <w:rFonts w:ascii="Calibri" w:eastAsia="Gulim" w:hAnsi="Calibri" w:cs="Calibri"/>
+          <w:b/>
+          <w:sz w:val="22"/>
+          <w:szCs w:val="22"/>
+        </w:rPr>
+      </w:pPr>
+      <w:r>
+        <w:rPr>
+          <w:rFonts w:ascii="Calibri" w:eastAsia="Gulim" w:hAnsi="Calibri" w:cs="Calibri"/>
           <w:sz w:val="22"/>
           <w:szCs w:val="22"/>
         </w:rPr>
@@ -2026,7 +1964,7 @@
       <w:proofErr w:type="spellStart"/>
       <w:r>
         <w:rPr>
-          <w:rFonts w:ascii="Seravek Light" w:eastAsia="Gulim" w:hAnsi="Seravek Light" w:cs="Segoe UI Historic"/>
+          <w:rFonts w:ascii="Calibri" w:eastAsia="Gulim" w:hAnsi="Calibri" w:cs="Calibri"/>
           <w:sz w:val="22"/>
           <w:szCs w:val="22"/>
         </w:rPr>
@@ -2042,15 +1980,15 @@
           <w:numId w:val="1"/>
         </w:numPr>
         <w:rPr>
-          <w:rFonts w:ascii="Seravek Light" w:eastAsia="Gulim" w:hAnsi="Seravek Light" w:cs="Segoe UI Historic"/>
-          <w:b/>
-          <w:sz w:val="22"/>
-          <w:szCs w:val="22"/>
-        </w:rPr>
-      </w:pPr>
-      <w:r>
-        <w:rPr>
-          <w:rFonts w:ascii="Seravek Light" w:eastAsia="Gulim" w:hAnsi="Seravek Light" w:cs="Segoe UI Historic"/>
+          <w:rFonts w:ascii="Calibri" w:eastAsia="Gulim" w:hAnsi="Calibri" w:cs="Calibri"/>
+          <w:b/>
+          <w:sz w:val="22"/>
+          <w:szCs w:val="22"/>
+        </w:rPr>
+      </w:pPr>
+      <w:r>
+        <w:rPr>
+          <w:rFonts w:ascii="Calibri" w:eastAsia="Gulim" w:hAnsi="Calibri" w:cs="Calibri"/>
           <w:sz w:val="22"/>
           <w:szCs w:val="22"/>
         </w:rPr>
@@ -2058,7 +1996,7 @@
       </w:r>
       <w:r>
         <w:rPr>
-          <w:rFonts w:ascii="Seravek Light" w:eastAsia="Gulim" w:hAnsi="Seravek Light" w:cs="Segoe UI Historic"/>
+          <w:rFonts w:ascii="Calibri" w:eastAsia="Gulim" w:hAnsi="Calibri" w:cs="Calibri"/>
           <w:sz w:val="22"/>
           <w:szCs w:val="22"/>
         </w:rPr>
@@ -2066,7 +2004,7 @@
       </w:r>
       <w:r>
         <w:rPr>
-          <w:rFonts w:ascii="Seravek Light" w:eastAsia="Gulim" w:hAnsi="Seravek Light" w:cs="Segoe UI Historic"/>
+          <w:rFonts w:ascii="Calibri" w:eastAsia="Gulim" w:hAnsi="Calibri" w:cs="Calibri"/>
           <w:sz w:val="22"/>
           <w:szCs w:val="22"/>
         </w:rPr>
@@ -2074,7 +2012,7 @@
       </w:r>
       <w:r>
         <w:rPr>
-          <w:rFonts w:ascii="Seravek Light" w:eastAsia="Gulim" w:hAnsi="Seravek Light" w:cs="Segoe UI Historic"/>
+          <w:rFonts w:ascii="Calibri" w:eastAsia="Gulim" w:hAnsi="Calibri" w:cs="Calibri"/>
           <w:sz w:val="22"/>
           <w:szCs w:val="22"/>
         </w:rPr>
@@ -2082,7 +2020,7 @@
       </w:r>
       <w:r>
         <w:rPr>
-          <w:rFonts w:ascii="Seravek Light" w:eastAsia="Gulim" w:hAnsi="Seravek Light" w:cs="Segoe UI Historic"/>
+          <w:rFonts w:ascii="Calibri" w:eastAsia="Gulim" w:hAnsi="Calibri" w:cs="Calibri"/>
           <w:sz w:val="22"/>
           <w:szCs w:val="22"/>
         </w:rPr>
@@ -2090,7 +2028,7 @@
       </w:r>
       <w:r>
         <w:rPr>
-          <w:rFonts w:ascii="Seravek Light" w:eastAsia="Gulim" w:hAnsi="Seravek Light" w:cs="Segoe UI Historic"/>
+          <w:rFonts w:ascii="Calibri" w:eastAsia="Gulim" w:hAnsi="Calibri" w:cs="Calibri"/>
           <w:sz w:val="22"/>
           <w:szCs w:val="22"/>
         </w:rPr>
@@ -2098,7 +2036,7 @@
       </w:r>
       <w:r>
         <w:rPr>
-          <w:rFonts w:ascii="Seravek Light" w:eastAsia="Gulim" w:hAnsi="Seravek Light" w:cs="Segoe UI Historic"/>
+          <w:rFonts w:ascii="Calibri" w:eastAsia="Gulim" w:hAnsi="Calibri" w:cs="Calibri"/>
           <w:sz w:val="22"/>
           <w:szCs w:val="22"/>
         </w:rPr>
@@ -2106,7 +2044,7 @@
       </w:r>
       <w:r>
         <w:rPr>
-          <w:rFonts w:ascii="Seravek Light" w:eastAsia="Gulim" w:hAnsi="Seravek Light" w:cs="Segoe UI Historic"/>
+          <w:rFonts w:ascii="Calibri" w:eastAsia="Gulim" w:hAnsi="Calibri" w:cs="Calibri"/>
           <w:sz w:val="22"/>
           <w:szCs w:val="22"/>
         </w:rPr>
@@ -2114,7 +2052,7 @@
       </w:r>
       <w:r>
         <w:rPr>
-          <w:rFonts w:ascii="Seravek Light" w:eastAsia="Gulim" w:hAnsi="Seravek Light" w:cs="Segoe UI Historic"/>
+          <w:rFonts w:ascii="Calibri" w:eastAsia="Gulim" w:hAnsi="Calibri" w:cs="Calibri"/>
           <w:sz w:val="22"/>
           <w:szCs w:val="22"/>
         </w:rPr>
@@ -2122,7 +2060,7 @@
       </w:r>
       <w:r>
         <w:rPr>
-          <w:rFonts w:ascii="Seravek Light" w:eastAsia="Gulim" w:hAnsi="Seravek Light" w:cs="Segoe UI Historic"/>
+          <w:rFonts w:ascii="Calibri" w:eastAsia="Gulim" w:hAnsi="Calibri" w:cs="Calibri"/>
           <w:sz w:val="22"/>
           <w:szCs w:val="22"/>
         </w:rPr>
@@ -2130,7 +2068,7 @@
       </w:r>
       <w:r>
         <w:rPr>
-          <w:rFonts w:ascii="Seravek Light" w:eastAsia="Gulim" w:hAnsi="Seravek Light" w:cs="Segoe UI Historic"/>
+          <w:rFonts w:ascii="Calibri" w:eastAsia="Gulim" w:hAnsi="Calibri" w:cs="Calibri"/>
           <w:sz w:val="22"/>
           <w:szCs w:val="22"/>
         </w:rPr>
@@ -2138,7 +2076,7 @@
       </w:r>
       <w:r>
         <w:rPr>
-          <w:rFonts w:ascii="Seravek Light" w:eastAsia="Gulim" w:hAnsi="Seravek Light" w:cs="Segoe UI Historic"/>
+          <w:rFonts w:ascii="Calibri" w:eastAsia="Gulim" w:hAnsi="Calibri" w:cs="Calibri"/>
           <w:sz w:val="22"/>
           <w:szCs w:val="22"/>
         </w:rPr>
@@ -2146,7 +2084,7 @@
       </w:r>
       <w:r>
         <w:rPr>
-          <w:rFonts w:ascii="Seravek Light" w:eastAsia="Gulim" w:hAnsi="Seravek Light" w:cs="Segoe UI Historic"/>
+          <w:rFonts w:ascii="Calibri" w:eastAsia="Gulim" w:hAnsi="Calibri" w:cs="Calibri"/>
           <w:sz w:val="22"/>
           <w:szCs w:val="22"/>
         </w:rPr>
@@ -2154,7 +2092,7 @@
       </w:r>
       <w:r>
         <w:rPr>
-          <w:rFonts w:ascii="Seravek Light" w:eastAsia="Gulim" w:hAnsi="Seravek Light" w:cs="Segoe UI Historic"/>
+          <w:rFonts w:ascii="Calibri" w:eastAsia="Gulim" w:hAnsi="Calibri" w:cs="Calibri"/>
           <w:sz w:val="22"/>
           <w:szCs w:val="22"/>
         </w:rPr>
@@ -2164,52 +2102,43 @@
     <w:p>
       <w:pPr>
         <w:rPr>
-          <w:rFonts w:ascii="Seravek Light" w:eastAsia="Gulim" w:hAnsi="Seravek Light" w:cs="Segoe UI Historic"/>
-          <w:b/>
-          <w:sz w:val="22"/>
-          <w:szCs w:val="22"/>
-        </w:rPr>
-      </w:pPr>
-    </w:p>
-    <w:p>
-      <w:pPr>
-        <w:rPr>
-          <w:rFonts w:ascii="Seravek Light" w:eastAsia="Gulim" w:hAnsi="Seravek Light" w:cs="Segoe UI Historic"/>
-          <w:b/>
-          <w:sz w:val="22"/>
-          <w:szCs w:val="22"/>
-        </w:rPr>
-      </w:pPr>
-      <w:r>
-        <w:rPr>
-          <w:rFonts w:ascii="Seravek Light" w:eastAsia="Gulim" w:hAnsi="Seravek Light" w:cs="Segoe UI Historic"/>
-          <w:b/>
-          <w:sz w:val="22"/>
-          <w:szCs w:val="22"/>
-        </w:rPr>
-        <w:t xml:space="preserve">ConocoPhillips | </w:t>
-      </w:r>
-      <w:r>
-        <w:rPr>
-          <w:rFonts w:ascii="Seravek Light" w:eastAsia="Gulim" w:hAnsi="Seravek Light" w:cs="Segoe UI Historic"/>
-          <w:b/>
-          <w:sz w:val="22"/>
-          <w:szCs w:val="22"/>
-        </w:rPr>
-        <w:t>Solution Architect</w:t>
-      </w:r>
-    </w:p>
-    <w:p>
-      <w:pPr>
-        <w:rPr>
-          <w:rFonts w:ascii="Seravek Light" w:eastAsia="Gulim" w:hAnsi="Seravek Light" w:cs="Segoe UI Historic"/>
-          <w:sz w:val="22"/>
-          <w:szCs w:val="22"/>
-        </w:rPr>
-      </w:pPr>
-      <w:r>
-        <w:rPr>
-          <w:rFonts w:ascii="Seravek Light" w:eastAsia="Gulim" w:hAnsi="Seravek Light" w:cs="Segoe UI Historic"/>
+          <w:rFonts w:ascii="Calibri" w:eastAsia="Gulim" w:hAnsi="Calibri" w:cs="Calibri"/>
+          <w:b/>
+          <w:sz w:val="22"/>
+          <w:szCs w:val="22"/>
+        </w:rPr>
+      </w:pPr>
+    </w:p>
+    <w:p>
+      <w:pPr>
+        <w:rPr>
+          <w:rFonts w:ascii="Calibri" w:eastAsia="Gulim" w:hAnsi="Calibri" w:cs="Calibri"/>
+          <w:b/>
+          <w:sz w:val="22"/>
+          <w:szCs w:val="22"/>
+        </w:rPr>
+      </w:pPr>
+      <w:r>
+        <w:rPr>
+          <w:rFonts w:ascii="Calibri" w:eastAsia="Gulim" w:hAnsi="Calibri" w:cs="Calibri"/>
+          <w:b/>
+          <w:sz w:val="22"/>
+          <w:szCs w:val="22"/>
+        </w:rPr>
+        <w:t>ConocoPhillips | Solution Architect</w:t>
+      </w:r>
+    </w:p>
+    <w:p>
+      <w:pPr>
+        <w:rPr>
+          <w:rFonts w:ascii="Calibri" w:eastAsia="Gulim" w:hAnsi="Calibri" w:cs="Calibri"/>
+          <w:sz w:val="22"/>
+          <w:szCs w:val="22"/>
+        </w:rPr>
+      </w:pPr>
+      <w:r>
+        <w:rPr>
+          <w:rFonts w:ascii="Calibri" w:eastAsia="Gulim" w:hAnsi="Calibri" w:cs="Calibri"/>
           <w:sz w:val="22"/>
           <w:szCs w:val="22"/>
         </w:rPr>
@@ -2217,7 +2146,7 @@
       </w:r>
       <w:r>
         <w:rPr>
-          <w:rFonts w:ascii="Seravek Light" w:eastAsia="Gulim" w:hAnsi="Seravek Light" w:cs="Segoe UI Historic"/>
+          <w:rFonts w:ascii="Calibri" w:eastAsia="Gulim" w:hAnsi="Calibri" w:cs="Calibri"/>
           <w:sz w:val="22"/>
           <w:szCs w:val="22"/>
         </w:rPr>
@@ -2225,19 +2154,11 @@
       </w:r>
       <w:r>
         <w:rPr>
-          <w:rFonts w:ascii="Seravek Light" w:eastAsia="Gulim" w:hAnsi="Seravek Light" w:cs="Segoe UI Historic"/>
-          <w:sz w:val="22"/>
-          <w:szCs w:val="22"/>
-        </w:rPr>
-        <w:t xml:space="preserve"> </w:t>
-      </w:r>
-      <w:r>
-        <w:rPr>
-          <w:rFonts w:ascii="Seravek Light" w:eastAsia="Gulim" w:hAnsi="Seravek Light" w:cs="Segoe UI Historic"/>
-          <w:sz w:val="22"/>
-          <w:szCs w:val="22"/>
-        </w:rPr>
-        <w:t>| Houston, Texas</w:t>
+          <w:rFonts w:ascii="Calibri" w:eastAsia="Gulim" w:hAnsi="Calibri" w:cs="Calibri"/>
+          <w:sz w:val="22"/>
+          <w:szCs w:val="22"/>
+        </w:rPr>
+        <w:t xml:space="preserve"> | Houston, Texas</w:t>
       </w:r>
     </w:p>
     <w:p>
@@ -2248,14 +2169,14 @@
           <w:numId w:val="1"/>
         </w:numPr>
         <w:rPr>
-          <w:rFonts w:ascii="Seravek Light" w:eastAsia="Gulim" w:hAnsi="Seravek Light" w:cs="Segoe UI Historic"/>
-          <w:sz w:val="22"/>
-          <w:szCs w:val="22"/>
-        </w:rPr>
-      </w:pPr>
-      <w:r>
-        <w:rPr>
-          <w:rFonts w:ascii="Seravek Light" w:eastAsia="Gulim" w:hAnsi="Seravek Light" w:cs="Segoe UI Historic"/>
+          <w:rFonts w:ascii="Calibri" w:eastAsia="Gulim" w:hAnsi="Calibri" w:cs="Calibri"/>
+          <w:sz w:val="22"/>
+          <w:szCs w:val="22"/>
+        </w:rPr>
+      </w:pPr>
+      <w:r>
+        <w:rPr>
+          <w:rFonts w:ascii="Calibri" w:eastAsia="Gulim" w:hAnsi="Calibri" w:cs="Calibri"/>
           <w:sz w:val="22"/>
           <w:szCs w:val="22"/>
         </w:rPr>
@@ -2263,7 +2184,7 @@
       </w:r>
       <w:r>
         <w:rPr>
-          <w:rFonts w:ascii="Seravek Light" w:eastAsia="Gulim" w:hAnsi="Seravek Light" w:cs="Segoe UI Historic"/>
+          <w:rFonts w:ascii="Calibri" w:eastAsia="Gulim" w:hAnsi="Calibri" w:cs="Calibri"/>
           <w:sz w:val="22"/>
           <w:szCs w:val="22"/>
         </w:rPr>
@@ -2271,7 +2192,7 @@
       </w:r>
       <w:r>
         <w:rPr>
-          <w:rFonts w:ascii="Seravek Light" w:eastAsia="Gulim" w:hAnsi="Seravek Light" w:cs="Segoe UI Historic"/>
+          <w:rFonts w:ascii="Calibri" w:eastAsia="Gulim" w:hAnsi="Calibri" w:cs="Calibri"/>
           <w:sz w:val="22"/>
           <w:szCs w:val="22"/>
         </w:rPr>
@@ -2279,7 +2200,7 @@
       </w:r>
       <w:r>
         <w:rPr>
-          <w:rFonts w:ascii="Seravek Light" w:eastAsia="Gulim" w:hAnsi="Seravek Light" w:cs="Segoe UI Historic"/>
+          <w:rFonts w:ascii="Calibri" w:eastAsia="Gulim" w:hAnsi="Calibri" w:cs="Calibri"/>
           <w:sz w:val="22"/>
           <w:szCs w:val="22"/>
         </w:rPr>
@@ -2287,7 +2208,7 @@
       </w:r>
       <w:r>
         <w:rPr>
-          <w:rFonts w:ascii="Seravek Light" w:eastAsia="Gulim" w:hAnsi="Seravek Light" w:cs="Segoe UI Historic"/>
+          <w:rFonts w:ascii="Calibri" w:eastAsia="Gulim" w:hAnsi="Calibri" w:cs="Calibri"/>
           <w:sz w:val="22"/>
           <w:szCs w:val="22"/>
         </w:rPr>
@@ -2296,7 +2217,7 @@
       <w:proofErr w:type="spellStart"/>
       <w:r>
         <w:rPr>
-          <w:rFonts w:ascii="Seravek Light" w:eastAsia="Gulim" w:hAnsi="Seravek Light" w:cs="Segoe UI Historic"/>
+          <w:rFonts w:ascii="Calibri" w:eastAsia="Gulim" w:hAnsi="Calibri" w:cs="Calibri"/>
           <w:sz w:val="22"/>
           <w:szCs w:val="22"/>
         </w:rPr>
@@ -2312,14 +2233,14 @@
           <w:numId w:val="1"/>
         </w:numPr>
         <w:rPr>
-          <w:rFonts w:ascii="Seravek Light" w:eastAsia="Gulim" w:hAnsi="Seravek Light" w:cs="Segoe UI Historic"/>
-          <w:sz w:val="22"/>
-          <w:szCs w:val="22"/>
-        </w:rPr>
-      </w:pPr>
-      <w:r>
-        <w:rPr>
-          <w:rFonts w:ascii="Seravek Light" w:eastAsia="Gulim" w:hAnsi="Seravek Light" w:cs="Segoe UI Historic"/>
+          <w:rFonts w:ascii="Calibri" w:eastAsia="Gulim" w:hAnsi="Calibri" w:cs="Calibri"/>
+          <w:sz w:val="22"/>
+          <w:szCs w:val="22"/>
+        </w:rPr>
+      </w:pPr>
+      <w:r>
+        <w:rPr>
+          <w:rFonts w:ascii="Calibri" w:eastAsia="Gulim" w:hAnsi="Calibri" w:cs="Calibri"/>
           <w:sz w:val="22"/>
           <w:szCs w:val="22"/>
         </w:rPr>
@@ -2327,7 +2248,7 @@
       </w:r>
       <w:r>
         <w:rPr>
-          <w:rFonts w:ascii="Seravek Light" w:eastAsia="Gulim" w:hAnsi="Seravek Light" w:cs="Segoe UI Historic"/>
+          <w:rFonts w:ascii="Calibri" w:eastAsia="Gulim" w:hAnsi="Calibri" w:cs="Calibri"/>
           <w:sz w:val="22"/>
           <w:szCs w:val="22"/>
         </w:rPr>
@@ -2335,7 +2256,7 @@
       </w:r>
       <w:r>
         <w:rPr>
-          <w:rFonts w:ascii="Seravek Light" w:eastAsia="Gulim" w:hAnsi="Seravek Light" w:cs="Segoe UI Historic"/>
+          <w:rFonts w:ascii="Calibri" w:eastAsia="Gulim" w:hAnsi="Calibri" w:cs="Calibri"/>
           <w:sz w:val="22"/>
           <w:szCs w:val="22"/>
         </w:rPr>
@@ -2343,7 +2264,7 @@
       </w:r>
       <w:r>
         <w:rPr>
-          <w:rFonts w:ascii="Seravek Light" w:eastAsia="Gulim" w:hAnsi="Seravek Light" w:cs="Segoe UI Historic"/>
+          <w:rFonts w:ascii="Calibri" w:eastAsia="Gulim" w:hAnsi="Calibri" w:cs="Calibri"/>
           <w:sz w:val="22"/>
           <w:szCs w:val="22"/>
         </w:rPr>
@@ -2351,7 +2272,7 @@
       </w:r>
       <w:r>
         <w:rPr>
-          <w:rFonts w:ascii="Seravek Light" w:eastAsia="Gulim" w:hAnsi="Seravek Light" w:cs="Segoe UI Historic"/>
+          <w:rFonts w:ascii="Calibri" w:eastAsia="Gulim" w:hAnsi="Calibri" w:cs="Calibri"/>
           <w:sz w:val="22"/>
           <w:szCs w:val="22"/>
         </w:rPr>
@@ -2359,7 +2280,7 @@
       </w:r>
       <w:r>
         <w:rPr>
-          <w:rFonts w:ascii="Seravek Light" w:eastAsia="Gulim" w:hAnsi="Seravek Light" w:cs="Segoe UI Historic"/>
+          <w:rFonts w:ascii="Calibri" w:eastAsia="Gulim" w:hAnsi="Calibri" w:cs="Calibri"/>
           <w:sz w:val="22"/>
           <w:szCs w:val="22"/>
         </w:rPr>
@@ -2367,7 +2288,7 @@
       </w:r>
       <w:r>
         <w:rPr>
-          <w:rFonts w:ascii="Seravek Light" w:eastAsia="Gulim" w:hAnsi="Seravek Light" w:cs="Segoe UI Historic"/>
+          <w:rFonts w:ascii="Calibri" w:eastAsia="Gulim" w:hAnsi="Calibri" w:cs="Calibri"/>
           <w:sz w:val="22"/>
           <w:szCs w:val="22"/>
         </w:rPr>
@@ -2375,7 +2296,7 @@
       </w:r>
       <w:r>
         <w:rPr>
-          <w:rFonts w:ascii="Seravek Light" w:eastAsia="Gulim" w:hAnsi="Seravek Light" w:cs="Segoe UI Historic"/>
+          <w:rFonts w:ascii="Calibri" w:eastAsia="Gulim" w:hAnsi="Calibri" w:cs="Calibri"/>
           <w:sz w:val="22"/>
           <w:szCs w:val="22"/>
         </w:rPr>
@@ -2383,7 +2304,7 @@
       </w:r>
       <w:r>
         <w:rPr>
-          <w:rFonts w:ascii="Seravek Light" w:eastAsia="Gulim" w:hAnsi="Seravek Light" w:cs="Segoe UI Historic"/>
+          <w:rFonts w:ascii="Calibri" w:eastAsia="Gulim" w:hAnsi="Calibri" w:cs="Calibri"/>
           <w:sz w:val="22"/>
           <w:szCs w:val="22"/>
         </w:rPr>
@@ -2391,7 +2312,7 @@
       </w:r>
       <w:r>
         <w:rPr>
-          <w:rFonts w:ascii="Seravek Light" w:eastAsia="Gulim" w:hAnsi="Seravek Light" w:cs="Segoe UI Historic"/>
+          <w:rFonts w:ascii="Calibri" w:eastAsia="Gulim" w:hAnsi="Calibri" w:cs="Calibri"/>
           <w:sz w:val="22"/>
           <w:szCs w:val="22"/>
         </w:rPr>
@@ -2406,14 +2327,14 @@
           <w:numId w:val="1"/>
         </w:numPr>
         <w:rPr>
-          <w:rFonts w:ascii="Seravek Light" w:eastAsia="Gulim" w:hAnsi="Seravek Light" w:cs="Segoe UI Historic"/>
-          <w:sz w:val="22"/>
-          <w:szCs w:val="22"/>
-        </w:rPr>
-      </w:pPr>
-      <w:r>
-        <w:rPr>
-          <w:rFonts w:ascii="Seravek Light" w:eastAsia="Gulim" w:hAnsi="Seravek Light" w:cs="Segoe UI Historic"/>
+          <w:rFonts w:ascii="Calibri" w:eastAsia="Gulim" w:hAnsi="Calibri" w:cs="Calibri"/>
+          <w:sz w:val="22"/>
+          <w:szCs w:val="22"/>
+        </w:rPr>
+      </w:pPr>
+      <w:r>
+        <w:rPr>
+          <w:rFonts w:ascii="Calibri" w:eastAsia="Gulim" w:hAnsi="Calibri" w:cs="Calibri"/>
           <w:sz w:val="22"/>
           <w:szCs w:val="22"/>
         </w:rPr>
@@ -2421,7 +2342,7 @@
       </w:r>
       <w:r>
         <w:rPr>
-          <w:rFonts w:ascii="Seravek Light" w:eastAsia="Gulim" w:hAnsi="Seravek Light" w:cs="Segoe UI Historic"/>
+          <w:rFonts w:ascii="Calibri" w:eastAsia="Gulim" w:hAnsi="Calibri" w:cs="Calibri"/>
           <w:sz w:val="22"/>
           <w:szCs w:val="22"/>
         </w:rPr>
@@ -2429,7 +2350,7 @@
       </w:r>
       <w:r>
         <w:rPr>
-          <w:rFonts w:ascii="Seravek Light" w:eastAsia="Gulim" w:hAnsi="Seravek Light" w:cs="Segoe UI Historic"/>
+          <w:rFonts w:ascii="Calibri" w:eastAsia="Gulim" w:hAnsi="Calibri" w:cs="Calibri"/>
           <w:sz w:val="22"/>
           <w:szCs w:val="22"/>
         </w:rPr>
@@ -2437,7 +2358,7 @@
       </w:r>
       <w:r>
         <w:rPr>
-          <w:rFonts w:ascii="Seravek Light" w:eastAsia="Gulim" w:hAnsi="Seravek Light" w:cs="Segoe UI Historic"/>
+          <w:rFonts w:ascii="Calibri" w:eastAsia="Gulim" w:hAnsi="Calibri" w:cs="Calibri"/>
           <w:sz w:val="22"/>
           <w:szCs w:val="22"/>
         </w:rPr>
@@ -2452,14 +2373,14 @@
           <w:numId w:val="1"/>
         </w:numPr>
         <w:rPr>
-          <w:rFonts w:ascii="Seravek Light" w:eastAsia="Gulim" w:hAnsi="Seravek Light" w:cs="Segoe UI Historic"/>
-          <w:sz w:val="22"/>
-          <w:szCs w:val="22"/>
-        </w:rPr>
-      </w:pPr>
-      <w:r>
-        <w:rPr>
-          <w:rFonts w:ascii="Seravek Light" w:eastAsia="Gulim" w:hAnsi="Seravek Light" w:cs="Segoe UI Historic"/>
+          <w:rFonts w:ascii="Calibri" w:eastAsia="Gulim" w:hAnsi="Calibri" w:cs="Calibri"/>
+          <w:sz w:val="22"/>
+          <w:szCs w:val="22"/>
+        </w:rPr>
+      </w:pPr>
+      <w:r>
+        <w:rPr>
+          <w:rFonts w:ascii="Calibri" w:eastAsia="Gulim" w:hAnsi="Calibri" w:cs="Calibri"/>
           <w:sz w:val="22"/>
           <w:szCs w:val="22"/>
         </w:rPr>
@@ -2467,7 +2388,7 @@
       </w:r>
       <w:r>
         <w:rPr>
-          <w:rFonts w:ascii="Seravek Light" w:eastAsia="Gulim" w:hAnsi="Seravek Light" w:cs="Segoe UI Historic"/>
+          <w:rFonts w:ascii="Calibri" w:eastAsia="Gulim" w:hAnsi="Calibri" w:cs="Calibri"/>
           <w:sz w:val="22"/>
           <w:szCs w:val="22"/>
         </w:rPr>
@@ -2475,7 +2396,7 @@
       </w:r>
       <w:r>
         <w:rPr>
-          <w:rFonts w:ascii="Seravek Light" w:eastAsia="Gulim" w:hAnsi="Seravek Light" w:cs="Segoe UI Historic"/>
+          <w:rFonts w:ascii="Calibri" w:eastAsia="Gulim" w:hAnsi="Calibri" w:cs="Calibri"/>
           <w:sz w:val="22"/>
           <w:szCs w:val="22"/>
         </w:rPr>
@@ -2483,7 +2404,7 @@
       </w:r>
       <w:r>
         <w:rPr>
-          <w:rFonts w:ascii="Seravek Light" w:eastAsia="Gulim" w:hAnsi="Seravek Light" w:cs="Segoe UI Historic"/>
+          <w:rFonts w:ascii="Calibri" w:eastAsia="Gulim" w:hAnsi="Calibri" w:cs="Calibri"/>
           <w:sz w:val="22"/>
           <w:szCs w:val="22"/>
         </w:rPr>
@@ -2491,7 +2412,7 @@
       </w:r>
       <w:r>
         <w:rPr>
-          <w:rFonts w:ascii="Seravek Light" w:eastAsia="Gulim" w:hAnsi="Seravek Light" w:cs="Segoe UI Historic"/>
+          <w:rFonts w:ascii="Calibri" w:eastAsia="Gulim" w:hAnsi="Calibri" w:cs="Calibri"/>
           <w:sz w:val="22"/>
           <w:szCs w:val="22"/>
         </w:rPr>
@@ -2499,7 +2420,7 @@
       </w:r>
       <w:r>
         <w:rPr>
-          <w:rFonts w:ascii="Seravek Light" w:eastAsia="Gulim" w:hAnsi="Seravek Light" w:cs="Segoe UI Historic"/>
+          <w:rFonts w:ascii="Calibri" w:eastAsia="Gulim" w:hAnsi="Calibri" w:cs="Calibri"/>
           <w:sz w:val="22"/>
           <w:szCs w:val="22"/>
         </w:rPr>
@@ -2507,7 +2428,7 @@
       </w:r>
       <w:r>
         <w:rPr>
-          <w:rFonts w:ascii="Seravek Light" w:eastAsia="Gulim" w:hAnsi="Seravek Light" w:cs="Segoe UI Historic"/>
+          <w:rFonts w:ascii="Calibri" w:eastAsia="Gulim" w:hAnsi="Calibri" w:cs="Calibri"/>
           <w:sz w:val="22"/>
           <w:szCs w:val="22"/>
         </w:rPr>
@@ -2515,7 +2436,7 @@
       </w:r>
       <w:r>
         <w:rPr>
-          <w:rFonts w:ascii="Seravek Light" w:eastAsia="Gulim" w:hAnsi="Seravek Light" w:cs="Segoe UI Historic"/>
+          <w:rFonts w:ascii="Calibri" w:eastAsia="Gulim" w:hAnsi="Calibri" w:cs="Calibri"/>
           <w:sz w:val="22"/>
           <w:szCs w:val="22"/>
         </w:rPr>
@@ -2523,7 +2444,7 @@
       </w:r>
       <w:r>
         <w:rPr>
-          <w:rFonts w:ascii="Seravek Light" w:eastAsia="Gulim" w:hAnsi="Seravek Light" w:cs="Segoe UI Historic"/>
+          <w:rFonts w:ascii="Calibri" w:eastAsia="Gulim" w:hAnsi="Calibri" w:cs="Calibri"/>
           <w:sz w:val="22"/>
           <w:szCs w:val="22"/>
         </w:rPr>
@@ -2532,7 +2453,7 @@
       <w:proofErr w:type="spellStart"/>
       <w:r>
         <w:rPr>
-          <w:rFonts w:ascii="Seravek Light" w:eastAsia="Gulim" w:hAnsi="Seravek Light" w:cs="Segoe UI Historic"/>
+          <w:rFonts w:ascii="Calibri" w:eastAsia="Gulim" w:hAnsi="Calibri" w:cs="Calibri"/>
           <w:sz w:val="22"/>
           <w:szCs w:val="22"/>
         </w:rPr>
@@ -2541,7 +2462,7 @@
       <w:proofErr w:type="spellEnd"/>
       <w:r>
         <w:rPr>
-          <w:rFonts w:ascii="Seravek Light" w:eastAsia="Gulim" w:hAnsi="Seravek Light" w:cs="Segoe UI Historic"/>
+          <w:rFonts w:ascii="Calibri" w:eastAsia="Gulim" w:hAnsi="Calibri" w:cs="Calibri"/>
           <w:sz w:val="22"/>
           <w:szCs w:val="22"/>
         </w:rPr>
@@ -2549,7 +2470,7 @@
       </w:r>
       <w:r>
         <w:rPr>
-          <w:rFonts w:ascii="Seravek Light" w:eastAsia="Gulim" w:hAnsi="Seravek Light" w:cs="Segoe UI Historic"/>
+          <w:rFonts w:ascii="Calibri" w:eastAsia="Gulim" w:hAnsi="Calibri" w:cs="Calibri"/>
           <w:sz w:val="22"/>
           <w:szCs w:val="22"/>
         </w:rPr>
@@ -2564,14 +2485,14 @@
           <w:numId w:val="1"/>
         </w:numPr>
         <w:rPr>
-          <w:rFonts w:ascii="Seravek Light" w:eastAsia="Gulim" w:hAnsi="Seravek Light" w:cs="Segoe UI Historic"/>
-          <w:sz w:val="22"/>
-          <w:szCs w:val="22"/>
-        </w:rPr>
-      </w:pPr>
-      <w:r>
-        <w:rPr>
-          <w:rFonts w:ascii="Seravek Light" w:eastAsia="Gulim" w:hAnsi="Seravek Light" w:cs="Segoe UI Historic"/>
+          <w:rFonts w:ascii="Calibri" w:eastAsia="Gulim" w:hAnsi="Calibri" w:cs="Calibri"/>
+          <w:sz w:val="22"/>
+          <w:szCs w:val="22"/>
+        </w:rPr>
+      </w:pPr>
+      <w:r>
+        <w:rPr>
+          <w:rFonts w:ascii="Calibri" w:eastAsia="Gulim" w:hAnsi="Calibri" w:cs="Calibri"/>
           <w:sz w:val="22"/>
           <w:szCs w:val="22"/>
         </w:rPr>
@@ -2579,7 +2500,7 @@
       </w:r>
       <w:r>
         <w:rPr>
-          <w:rFonts w:ascii="Seravek Light" w:eastAsia="Gulim" w:hAnsi="Seravek Light" w:cs="Segoe UI Historic"/>
+          <w:rFonts w:ascii="Calibri" w:eastAsia="Gulim" w:hAnsi="Calibri" w:cs="Calibri"/>
           <w:sz w:val="22"/>
           <w:szCs w:val="22"/>
         </w:rPr>
@@ -2587,7 +2508,7 @@
       </w:r>
       <w:r>
         <w:rPr>
-          <w:rFonts w:ascii="Seravek Light" w:eastAsia="Gulim" w:hAnsi="Seravek Light" w:cs="Segoe UI Historic"/>
+          <w:rFonts w:ascii="Calibri" w:eastAsia="Gulim" w:hAnsi="Calibri" w:cs="Calibri"/>
           <w:sz w:val="22"/>
           <w:szCs w:val="22"/>
         </w:rPr>
@@ -2596,7 +2517,7 @@
       <w:proofErr w:type="spellStart"/>
       <w:r>
         <w:rPr>
-          <w:rFonts w:ascii="Seravek Light" w:eastAsia="Gulim" w:hAnsi="Seravek Light" w:cs="Segoe UI Historic"/>
+          <w:rFonts w:ascii="Calibri" w:eastAsia="Gulim" w:hAnsi="Calibri" w:cs="Calibri"/>
           <w:sz w:val="22"/>
           <w:szCs w:val="22"/>
         </w:rPr>
@@ -2605,7 +2526,7 @@
       <w:proofErr w:type="spellEnd"/>
       <w:r>
         <w:rPr>
-          <w:rFonts w:ascii="Seravek Light" w:eastAsia="Gulim" w:hAnsi="Seravek Light" w:cs="Segoe UI Historic"/>
+          <w:rFonts w:ascii="Calibri" w:eastAsia="Gulim" w:hAnsi="Calibri" w:cs="Calibri"/>
           <w:sz w:val="22"/>
           <w:szCs w:val="22"/>
         </w:rPr>
@@ -2613,7 +2534,7 @@
       </w:r>
       <w:r>
         <w:rPr>
-          <w:rFonts w:ascii="Seravek Light" w:eastAsia="Gulim" w:hAnsi="Seravek Light" w:cs="Segoe UI Historic"/>
+          <w:rFonts w:ascii="Calibri" w:eastAsia="Gulim" w:hAnsi="Calibri" w:cs="Calibri"/>
           <w:sz w:val="22"/>
           <w:szCs w:val="22"/>
         </w:rPr>
@@ -2621,7 +2542,7 @@
       </w:r>
       <w:r>
         <w:rPr>
-          <w:rFonts w:ascii="Seravek Light" w:eastAsia="Gulim" w:hAnsi="Seravek Light" w:cs="Segoe UI Historic"/>
+          <w:rFonts w:ascii="Calibri" w:eastAsia="Gulim" w:hAnsi="Calibri" w:cs="Calibri"/>
           <w:sz w:val="22"/>
           <w:szCs w:val="22"/>
         </w:rPr>
@@ -2629,7 +2550,7 @@
       </w:r>
       <w:r>
         <w:rPr>
-          <w:rFonts w:ascii="Seravek Light" w:eastAsia="Gulim" w:hAnsi="Seravek Light" w:cs="Segoe UI Historic"/>
+          <w:rFonts w:ascii="Calibri" w:eastAsia="Gulim" w:hAnsi="Calibri" w:cs="Calibri"/>
           <w:sz w:val="22"/>
           <w:szCs w:val="22"/>
         </w:rPr>
@@ -2637,7 +2558,7 @@
       </w:r>
       <w:r>
         <w:rPr>
-          <w:rFonts w:ascii="Seravek Light" w:eastAsia="Gulim" w:hAnsi="Seravek Light" w:cs="Segoe UI Historic"/>
+          <w:rFonts w:ascii="Calibri" w:eastAsia="Gulim" w:hAnsi="Calibri" w:cs="Calibri"/>
           <w:sz w:val="22"/>
           <w:szCs w:val="22"/>
         </w:rPr>
@@ -2652,14 +2573,14 @@
           <w:numId w:val="1"/>
         </w:numPr>
         <w:rPr>
-          <w:rFonts w:ascii="Seravek Light" w:eastAsia="Gulim" w:hAnsi="Seravek Light" w:cs="Segoe UI Historic"/>
-          <w:sz w:val="22"/>
-          <w:szCs w:val="22"/>
-        </w:rPr>
-      </w:pPr>
-      <w:r>
-        <w:rPr>
-          <w:rFonts w:ascii="Seravek Light" w:eastAsia="Gulim" w:hAnsi="Seravek Light" w:cs="Segoe UI Historic"/>
+          <w:rFonts w:ascii="Calibri" w:eastAsia="Gulim" w:hAnsi="Calibri" w:cs="Calibri"/>
+          <w:sz w:val="22"/>
+          <w:szCs w:val="22"/>
+        </w:rPr>
+      </w:pPr>
+      <w:r>
+        <w:rPr>
+          <w:rFonts w:ascii="Calibri" w:eastAsia="Gulim" w:hAnsi="Calibri" w:cs="Calibri"/>
           <w:sz w:val="22"/>
           <w:szCs w:val="22"/>
         </w:rPr>
@@ -2667,7 +2588,7 @@
       </w:r>
       <w:r>
         <w:rPr>
-          <w:rFonts w:ascii="Seravek Light" w:eastAsia="Gulim" w:hAnsi="Seravek Light" w:cs="Segoe UI Historic"/>
+          <w:rFonts w:ascii="Calibri" w:eastAsia="Gulim" w:hAnsi="Calibri" w:cs="Calibri"/>
           <w:sz w:val="22"/>
           <w:szCs w:val="22"/>
         </w:rPr>
@@ -2675,7 +2596,7 @@
       </w:r>
       <w:r>
         <w:rPr>
-          <w:rFonts w:ascii="Seravek Light" w:eastAsia="Gulim" w:hAnsi="Seravek Light" w:cs="Segoe UI Historic"/>
+          <w:rFonts w:ascii="Calibri" w:eastAsia="Gulim" w:hAnsi="Calibri" w:cs="Calibri"/>
           <w:sz w:val="22"/>
           <w:szCs w:val="22"/>
         </w:rPr>
@@ -2683,7 +2604,7 @@
       </w:r>
       <w:r>
         <w:rPr>
-          <w:rFonts w:ascii="Seravek Light" w:eastAsia="Gulim" w:hAnsi="Seravek Light" w:cs="Segoe UI Historic"/>
+          <w:rFonts w:ascii="Calibri" w:eastAsia="Gulim" w:hAnsi="Calibri" w:cs="Calibri"/>
           <w:sz w:val="22"/>
           <w:szCs w:val="22"/>
         </w:rPr>
@@ -2691,7 +2612,7 @@
       </w:r>
       <w:r>
         <w:rPr>
-          <w:rFonts w:ascii="Seravek Light" w:eastAsia="Gulim" w:hAnsi="Seravek Light" w:cs="Segoe UI Historic"/>
+          <w:rFonts w:ascii="Calibri" w:eastAsia="Gulim" w:hAnsi="Calibri" w:cs="Calibri"/>
           <w:sz w:val="22"/>
           <w:szCs w:val="22"/>
         </w:rPr>
@@ -2699,7 +2620,7 @@
       </w:r>
       <w:r>
         <w:rPr>
-          <w:rFonts w:ascii="Seravek Light" w:eastAsia="Gulim" w:hAnsi="Seravek Light" w:cs="Segoe UI Historic"/>
+          <w:rFonts w:ascii="Calibri" w:eastAsia="Gulim" w:hAnsi="Calibri" w:cs="Calibri"/>
           <w:sz w:val="22"/>
           <w:szCs w:val="22"/>
         </w:rPr>
@@ -2709,51 +2630,42 @@
     <w:p>
       <w:pPr>
         <w:rPr>
-          <w:rFonts w:ascii="Seravek Light" w:eastAsia="Gulim" w:hAnsi="Seravek Light" w:cs="Segoe UI Historic"/>
-          <w:sz w:val="22"/>
-          <w:szCs w:val="22"/>
-        </w:rPr>
-      </w:pPr>
-    </w:p>
-    <w:p>
-      <w:pPr>
-        <w:rPr>
-          <w:rFonts w:ascii="Seravek Light" w:eastAsia="Gulim" w:hAnsi="Seravek Light" w:cs="Segoe UI Historic"/>
-          <w:b/>
-          <w:sz w:val="22"/>
-          <w:szCs w:val="22"/>
-        </w:rPr>
-      </w:pPr>
-      <w:r>
-        <w:rPr>
-          <w:rFonts w:ascii="Seravek Light" w:eastAsia="Gulim" w:hAnsi="Seravek Light" w:cs="Segoe UI Historic"/>
-          <w:b/>
-          <w:sz w:val="22"/>
-          <w:szCs w:val="22"/>
-        </w:rPr>
-        <w:t xml:space="preserve">ConocoPhillips | </w:t>
-      </w:r>
-      <w:r>
-        <w:rPr>
-          <w:rFonts w:ascii="Seravek Light" w:eastAsia="Gulim" w:hAnsi="Seravek Light" w:cs="Segoe UI Historic"/>
-          <w:b/>
-          <w:sz w:val="22"/>
-          <w:szCs w:val="22"/>
-        </w:rPr>
-        <w:t>Software Development Technical Team Lead</w:t>
-      </w:r>
-    </w:p>
-    <w:p>
-      <w:pPr>
-        <w:rPr>
-          <w:rFonts w:ascii="Seravek Light" w:eastAsia="Gulim" w:hAnsi="Seravek Light" w:cs="Segoe UI Historic"/>
-          <w:sz w:val="22"/>
-          <w:szCs w:val="22"/>
-        </w:rPr>
-      </w:pPr>
-      <w:r>
-        <w:rPr>
-          <w:rFonts w:ascii="Seravek Light" w:eastAsia="Gulim" w:hAnsi="Seravek Light" w:cs="Segoe UI Historic"/>
+          <w:rFonts w:ascii="Calibri" w:eastAsia="Gulim" w:hAnsi="Calibri" w:cs="Calibri"/>
+          <w:sz w:val="22"/>
+          <w:szCs w:val="22"/>
+        </w:rPr>
+      </w:pPr>
+    </w:p>
+    <w:p>
+      <w:pPr>
+        <w:rPr>
+          <w:rFonts w:ascii="Calibri" w:eastAsia="Gulim" w:hAnsi="Calibri" w:cs="Calibri"/>
+          <w:b/>
+          <w:sz w:val="22"/>
+          <w:szCs w:val="22"/>
+        </w:rPr>
+      </w:pPr>
+      <w:r>
+        <w:rPr>
+          <w:rFonts w:ascii="Calibri" w:eastAsia="Gulim" w:hAnsi="Calibri" w:cs="Calibri"/>
+          <w:b/>
+          <w:sz w:val="22"/>
+          <w:szCs w:val="22"/>
+        </w:rPr>
+        <w:t>ConocoPhillips | Software Development Technical Team Lead</w:t>
+      </w:r>
+    </w:p>
+    <w:p>
+      <w:pPr>
+        <w:rPr>
+          <w:rFonts w:ascii="Calibri" w:eastAsia="Gulim" w:hAnsi="Calibri" w:cs="Calibri"/>
+          <w:sz w:val="22"/>
+          <w:szCs w:val="22"/>
+        </w:rPr>
+      </w:pPr>
+      <w:r>
+        <w:rPr>
+          <w:rFonts w:ascii="Calibri" w:eastAsia="Gulim" w:hAnsi="Calibri" w:cs="Calibri"/>
           <w:sz w:val="22"/>
           <w:szCs w:val="22"/>
         </w:rPr>
@@ -2761,7 +2673,7 @@
       </w:r>
       <w:r>
         <w:rPr>
-          <w:rFonts w:ascii="Seravek Light" w:eastAsia="Gulim" w:hAnsi="Seravek Light" w:cs="Segoe UI Historic"/>
+          <w:rFonts w:ascii="Calibri" w:eastAsia="Gulim" w:hAnsi="Calibri" w:cs="Calibri"/>
           <w:sz w:val="22"/>
           <w:szCs w:val="22"/>
         </w:rPr>
@@ -2769,7 +2681,7 @@
       </w:r>
       <w:r>
         <w:rPr>
-          <w:rFonts w:ascii="Seravek Light" w:eastAsia="Gulim" w:hAnsi="Seravek Light" w:cs="Segoe UI Historic"/>
+          <w:rFonts w:ascii="Calibri" w:eastAsia="Gulim" w:hAnsi="Calibri" w:cs="Calibri"/>
           <w:sz w:val="22"/>
           <w:szCs w:val="22"/>
         </w:rPr>
@@ -2777,7 +2689,7 @@
       </w:r>
       <w:r>
         <w:rPr>
-          <w:rFonts w:ascii="Seravek Light" w:eastAsia="Gulim" w:hAnsi="Seravek Light" w:cs="Segoe UI Historic"/>
+          <w:rFonts w:ascii="Calibri" w:eastAsia="Gulim" w:hAnsi="Calibri" w:cs="Calibri"/>
           <w:sz w:val="22"/>
           <w:szCs w:val="22"/>
         </w:rPr>
@@ -2785,7 +2697,7 @@
       </w:r>
       <w:r>
         <w:rPr>
-          <w:rFonts w:ascii="Seravek Light" w:eastAsia="Gulim" w:hAnsi="Seravek Light" w:cs="Segoe UI Historic"/>
+          <w:rFonts w:ascii="Calibri" w:eastAsia="Gulim" w:hAnsi="Calibri" w:cs="Calibri"/>
           <w:sz w:val="22"/>
           <w:szCs w:val="22"/>
         </w:rPr>
@@ -2793,7 +2705,7 @@
       </w:r>
       <w:r>
         <w:rPr>
-          <w:rFonts w:ascii="Seravek Light" w:eastAsia="Gulim" w:hAnsi="Seravek Light" w:cs="Segoe UI Historic"/>
+          <w:rFonts w:ascii="Calibri" w:eastAsia="Gulim" w:hAnsi="Calibri" w:cs="Calibri"/>
           <w:sz w:val="22"/>
           <w:szCs w:val="22"/>
         </w:rPr>
@@ -2808,14 +2720,14 @@
           <w:numId w:val="1"/>
         </w:numPr>
         <w:rPr>
-          <w:rFonts w:ascii="Seravek Light" w:eastAsia="Gulim" w:hAnsi="Seravek Light" w:cs="Segoe UI Historic"/>
-          <w:sz w:val="22"/>
-          <w:szCs w:val="22"/>
-        </w:rPr>
-      </w:pPr>
-      <w:r>
-        <w:rPr>
-          <w:rFonts w:ascii="Seravek Light" w:eastAsia="Gulim" w:hAnsi="Seravek Light" w:cs="Segoe UI Historic"/>
+          <w:rFonts w:ascii="Calibri" w:eastAsia="Gulim" w:hAnsi="Calibri" w:cs="Calibri"/>
+          <w:sz w:val="22"/>
+          <w:szCs w:val="22"/>
+        </w:rPr>
+      </w:pPr>
+      <w:r>
+        <w:rPr>
+          <w:rFonts w:ascii="Calibri" w:eastAsia="Gulim" w:hAnsi="Calibri" w:cs="Calibri"/>
           <w:sz w:val="22"/>
           <w:szCs w:val="22"/>
         </w:rPr>
@@ -2823,7 +2735,7 @@
       </w:r>
       <w:r>
         <w:rPr>
-          <w:rFonts w:ascii="Seravek Light" w:eastAsia="Gulim" w:hAnsi="Seravek Light" w:cs="Segoe UI Historic"/>
+          <w:rFonts w:ascii="Calibri" w:eastAsia="Gulim" w:hAnsi="Calibri" w:cs="Calibri"/>
           <w:sz w:val="22"/>
           <w:szCs w:val="22"/>
         </w:rPr>
@@ -2831,7 +2743,7 @@
       </w:r>
       <w:r>
         <w:rPr>
-          <w:rFonts w:ascii="Seravek Light" w:eastAsia="Gulim" w:hAnsi="Seravek Light" w:cs="Segoe UI Historic"/>
+          <w:rFonts w:ascii="Calibri" w:eastAsia="Gulim" w:hAnsi="Calibri" w:cs="Calibri"/>
           <w:sz w:val="22"/>
           <w:szCs w:val="22"/>
         </w:rPr>
@@ -2839,7 +2751,7 @@
       </w:r>
       <w:r>
         <w:rPr>
-          <w:rFonts w:ascii="Seravek Light" w:eastAsia="Gulim" w:hAnsi="Seravek Light" w:cs="Segoe UI Historic"/>
+          <w:rFonts w:ascii="Calibri" w:eastAsia="Gulim" w:hAnsi="Calibri" w:cs="Calibri"/>
           <w:sz w:val="22"/>
           <w:szCs w:val="22"/>
         </w:rPr>
@@ -2847,7 +2759,7 @@
       </w:r>
       <w:r>
         <w:rPr>
-          <w:rFonts w:ascii="Seravek Light" w:eastAsia="Gulim" w:hAnsi="Seravek Light" w:cs="Segoe UI Historic"/>
+          <w:rFonts w:ascii="Calibri" w:eastAsia="Gulim" w:hAnsi="Calibri" w:cs="Calibri"/>
           <w:sz w:val="22"/>
           <w:szCs w:val="22"/>
         </w:rPr>
@@ -2862,14 +2774,14 @@
           <w:numId w:val="1"/>
         </w:numPr>
         <w:rPr>
-          <w:rFonts w:ascii="Seravek Light" w:eastAsia="Gulim" w:hAnsi="Seravek Light" w:cs="Segoe UI Historic"/>
-          <w:sz w:val="22"/>
-          <w:szCs w:val="22"/>
-        </w:rPr>
-      </w:pPr>
-      <w:r>
-        <w:rPr>
-          <w:rFonts w:ascii="Seravek Light" w:eastAsia="Gulim" w:hAnsi="Seravek Light" w:cs="Segoe UI Historic"/>
+          <w:rFonts w:ascii="Calibri" w:eastAsia="Gulim" w:hAnsi="Calibri" w:cs="Calibri"/>
+          <w:sz w:val="22"/>
+          <w:szCs w:val="22"/>
+        </w:rPr>
+      </w:pPr>
+      <w:r>
+        <w:rPr>
+          <w:rFonts w:ascii="Calibri" w:eastAsia="Gulim" w:hAnsi="Calibri" w:cs="Calibri"/>
           <w:sz w:val="22"/>
           <w:szCs w:val="22"/>
         </w:rPr>
@@ -2877,7 +2789,7 @@
       </w:r>
       <w:r>
         <w:rPr>
-          <w:rFonts w:ascii="Seravek Light" w:eastAsia="Gulim" w:hAnsi="Seravek Light" w:cs="Segoe UI Historic"/>
+          <w:rFonts w:ascii="Calibri" w:eastAsia="Gulim" w:hAnsi="Calibri" w:cs="Calibri"/>
           <w:sz w:val="22"/>
           <w:szCs w:val="22"/>
         </w:rPr>
@@ -2885,7 +2797,7 @@
       </w:r>
       <w:r>
         <w:rPr>
-          <w:rFonts w:ascii="Seravek Light" w:eastAsia="Gulim" w:hAnsi="Seravek Light" w:cs="Segoe UI Historic"/>
+          <w:rFonts w:ascii="Calibri" w:eastAsia="Gulim" w:hAnsi="Calibri" w:cs="Calibri"/>
           <w:sz w:val="22"/>
           <w:szCs w:val="22"/>
         </w:rPr>
@@ -2893,7 +2805,7 @@
       </w:r>
       <w:r>
         <w:rPr>
-          <w:rFonts w:ascii="Seravek Light" w:eastAsia="Gulim" w:hAnsi="Seravek Light" w:cs="Segoe UI Historic"/>
+          <w:rFonts w:ascii="Calibri" w:eastAsia="Gulim" w:hAnsi="Calibri" w:cs="Calibri"/>
           <w:sz w:val="22"/>
           <w:szCs w:val="22"/>
         </w:rPr>
@@ -2901,7 +2813,7 @@
       </w:r>
       <w:r>
         <w:rPr>
-          <w:rFonts w:ascii="Seravek Light" w:eastAsia="Gulim" w:hAnsi="Seravek Light" w:cs="Segoe UI Historic"/>
+          <w:rFonts w:ascii="Calibri" w:eastAsia="Gulim" w:hAnsi="Calibri" w:cs="Calibri"/>
           <w:sz w:val="22"/>
           <w:szCs w:val="22"/>
         </w:rPr>
@@ -2909,7 +2821,7 @@
       </w:r>
       <w:r>
         <w:rPr>
-          <w:rFonts w:ascii="Seravek Light" w:eastAsia="Gulim" w:hAnsi="Seravek Light" w:cs="Segoe UI Historic"/>
+          <w:rFonts w:ascii="Calibri" w:eastAsia="Gulim" w:hAnsi="Calibri" w:cs="Calibri"/>
           <w:sz w:val="22"/>
           <w:szCs w:val="22"/>
         </w:rPr>
@@ -2917,7 +2829,7 @@
       </w:r>
       <w:r>
         <w:rPr>
-          <w:rFonts w:ascii="Seravek Light" w:eastAsia="Gulim" w:hAnsi="Seravek Light" w:cs="Segoe UI Historic"/>
+          <w:rFonts w:ascii="Calibri" w:eastAsia="Gulim" w:hAnsi="Calibri" w:cs="Calibri"/>
           <w:sz w:val="22"/>
           <w:szCs w:val="22"/>
         </w:rPr>
@@ -2925,7 +2837,7 @@
       </w:r>
       <w:r>
         <w:rPr>
-          <w:rFonts w:ascii="Seravek Light" w:eastAsia="Gulim" w:hAnsi="Seravek Light" w:cs="Segoe UI Historic"/>
+          <w:rFonts w:ascii="Calibri" w:eastAsia="Gulim" w:hAnsi="Calibri" w:cs="Calibri"/>
           <w:sz w:val="22"/>
           <w:szCs w:val="22"/>
         </w:rPr>
@@ -2933,7 +2845,7 @@
       </w:r>
       <w:r>
         <w:rPr>
-          <w:rFonts w:ascii="Seravek Light" w:eastAsia="Gulim" w:hAnsi="Seravek Light" w:cs="Segoe UI Historic"/>
+          <w:rFonts w:ascii="Calibri" w:eastAsia="Gulim" w:hAnsi="Calibri" w:cs="Calibri"/>
           <w:sz w:val="22"/>
           <w:szCs w:val="22"/>
         </w:rPr>
@@ -2942,7 +2854,7 @@
       <w:proofErr w:type="spellStart"/>
       <w:r>
         <w:rPr>
-          <w:rFonts w:ascii="Seravek Light" w:eastAsia="Gulim" w:hAnsi="Seravek Light" w:cs="Segoe UI Historic"/>
+          <w:rFonts w:ascii="Calibri" w:eastAsia="Gulim" w:hAnsi="Calibri" w:cs="Calibri"/>
           <w:sz w:val="22"/>
           <w:szCs w:val="22"/>
         </w:rPr>
@@ -2958,14 +2870,14 @@
           <w:numId w:val="1"/>
         </w:numPr>
         <w:rPr>
-          <w:rFonts w:ascii="Seravek Light" w:eastAsia="Gulim" w:hAnsi="Seravek Light" w:cs="Segoe UI Historic"/>
-          <w:sz w:val="22"/>
-          <w:szCs w:val="22"/>
-        </w:rPr>
-      </w:pPr>
-      <w:r>
-        <w:rPr>
-          <w:rFonts w:ascii="Seravek Light" w:eastAsia="Gulim" w:hAnsi="Seravek Light" w:cs="Segoe UI Historic"/>
+          <w:rFonts w:ascii="Calibri" w:eastAsia="Gulim" w:hAnsi="Calibri" w:cs="Calibri"/>
+          <w:sz w:val="22"/>
+          <w:szCs w:val="22"/>
+        </w:rPr>
+      </w:pPr>
+      <w:r>
+        <w:rPr>
+          <w:rFonts w:ascii="Calibri" w:eastAsia="Gulim" w:hAnsi="Calibri" w:cs="Calibri"/>
           <w:sz w:val="22"/>
           <w:szCs w:val="22"/>
         </w:rPr>
@@ -2973,7 +2885,7 @@
       </w:r>
       <w:r>
         <w:rPr>
-          <w:rFonts w:ascii="Seravek Light" w:eastAsia="Gulim" w:hAnsi="Seravek Light" w:cs="Segoe UI Historic"/>
+          <w:rFonts w:ascii="Calibri" w:eastAsia="Gulim" w:hAnsi="Calibri" w:cs="Calibri"/>
           <w:sz w:val="22"/>
           <w:szCs w:val="22"/>
         </w:rPr>
@@ -2981,7 +2893,7 @@
       </w:r>
       <w:r>
         <w:rPr>
-          <w:rFonts w:ascii="Seravek Light" w:eastAsia="Gulim" w:hAnsi="Seravek Light" w:cs="Segoe UI Historic"/>
+          <w:rFonts w:ascii="Calibri" w:eastAsia="Gulim" w:hAnsi="Calibri" w:cs="Calibri"/>
           <w:sz w:val="22"/>
           <w:szCs w:val="22"/>
         </w:rPr>
@@ -2996,14 +2908,14 @@
           <w:numId w:val="1"/>
         </w:numPr>
         <w:rPr>
-          <w:rFonts w:ascii="Seravek Light" w:eastAsia="Gulim" w:hAnsi="Seravek Light" w:cs="Segoe UI Historic"/>
-          <w:sz w:val="22"/>
-          <w:szCs w:val="22"/>
-        </w:rPr>
-      </w:pPr>
-      <w:r>
-        <w:rPr>
-          <w:rFonts w:ascii="Seravek Light" w:eastAsia="Gulim" w:hAnsi="Seravek Light" w:cs="Segoe UI Historic"/>
+          <w:rFonts w:ascii="Calibri" w:eastAsia="Gulim" w:hAnsi="Calibri" w:cs="Calibri"/>
+          <w:sz w:val="22"/>
+          <w:szCs w:val="22"/>
+        </w:rPr>
+      </w:pPr>
+      <w:r>
+        <w:rPr>
+          <w:rFonts w:ascii="Calibri" w:eastAsia="Gulim" w:hAnsi="Calibri" w:cs="Calibri"/>
           <w:sz w:val="22"/>
           <w:szCs w:val="22"/>
         </w:rPr>
@@ -3011,7 +2923,7 @@
       </w:r>
       <w:r>
         <w:rPr>
-          <w:rFonts w:ascii="Seravek Light" w:eastAsia="Gulim" w:hAnsi="Seravek Light" w:cs="Segoe UI Historic"/>
+          <w:rFonts w:ascii="Calibri" w:eastAsia="Gulim" w:hAnsi="Calibri" w:cs="Calibri"/>
           <w:sz w:val="22"/>
           <w:szCs w:val="22"/>
         </w:rPr>
@@ -3026,14 +2938,14 @@
           <w:numId w:val="1"/>
         </w:numPr>
         <w:rPr>
-          <w:rFonts w:ascii="Seravek Light" w:eastAsia="Gulim" w:hAnsi="Seravek Light" w:cs="Segoe UI Historic"/>
-          <w:sz w:val="22"/>
-          <w:szCs w:val="22"/>
-        </w:rPr>
-      </w:pPr>
-      <w:r>
-        <w:rPr>
-          <w:rFonts w:ascii="Seravek Light" w:eastAsia="Gulim" w:hAnsi="Seravek Light" w:cs="Segoe UI Historic"/>
+          <w:rFonts w:ascii="Calibri" w:eastAsia="Gulim" w:hAnsi="Calibri" w:cs="Calibri"/>
+          <w:sz w:val="22"/>
+          <w:szCs w:val="22"/>
+        </w:rPr>
+      </w:pPr>
+      <w:r>
+        <w:rPr>
+          <w:rFonts w:ascii="Calibri" w:eastAsia="Gulim" w:hAnsi="Calibri" w:cs="Calibri"/>
           <w:sz w:val="22"/>
           <w:szCs w:val="22"/>
         </w:rPr>
@@ -3044,24 +2956,24 @@
       <w:pPr>
         <w:ind w:left="60"/>
         <w:rPr>
-          <w:rFonts w:ascii="Seravek Light" w:eastAsia="Gulim" w:hAnsi="Seravek Light" w:cs="Segoe UI Historic"/>
-          <w:sz w:val="22"/>
-          <w:szCs w:val="22"/>
-        </w:rPr>
-      </w:pPr>
-    </w:p>
-    <w:p>
-      <w:pPr>
-        <w:rPr>
-          <w:rFonts w:ascii="Seravek Light" w:eastAsia="Gulim" w:hAnsi="Seravek Light" w:cs="Segoe UI Historic"/>
-          <w:b/>
-          <w:sz w:val="22"/>
-          <w:szCs w:val="22"/>
-        </w:rPr>
-      </w:pPr>
-      <w:r>
-        <w:rPr>
-          <w:rFonts w:ascii="Seravek Light" w:eastAsia="Gulim" w:hAnsi="Seravek Light" w:cs="Segoe UI Historic"/>
+          <w:rFonts w:ascii="Calibri" w:eastAsia="Gulim" w:hAnsi="Calibri" w:cs="Calibri"/>
+          <w:sz w:val="22"/>
+          <w:szCs w:val="22"/>
+        </w:rPr>
+      </w:pPr>
+    </w:p>
+    <w:p>
+      <w:pPr>
+        <w:rPr>
+          <w:rFonts w:ascii="Calibri" w:eastAsia="Gulim" w:hAnsi="Calibri" w:cs="Calibri"/>
+          <w:b/>
+          <w:sz w:val="22"/>
+          <w:szCs w:val="22"/>
+        </w:rPr>
+      </w:pPr>
+      <w:r>
+        <w:rPr>
+          <w:rFonts w:ascii="Calibri" w:eastAsia="Gulim" w:hAnsi="Calibri" w:cs="Calibri"/>
           <w:b/>
           <w:sz w:val="22"/>
           <w:szCs w:val="22"/>
@@ -3070,7 +2982,7 @@
       </w:r>
       <w:r>
         <w:rPr>
-          <w:rFonts w:ascii="Seravek Light" w:eastAsia="Gulim" w:hAnsi="Seravek Light" w:cs="Segoe UI Historic"/>
+          <w:rFonts w:ascii="Calibri" w:eastAsia="Gulim" w:hAnsi="Calibri" w:cs="Calibri"/>
           <w:b/>
           <w:sz w:val="22"/>
           <w:szCs w:val="22"/>
@@ -3079,7 +2991,7 @@
       </w:r>
       <w:r>
         <w:rPr>
-          <w:rFonts w:ascii="Seravek Light" w:eastAsia="Gulim" w:hAnsi="Seravek Light" w:cs="Segoe UI Historic"/>
+          <w:rFonts w:ascii="Calibri" w:eastAsia="Gulim" w:hAnsi="Calibri" w:cs="Calibri"/>
           <w:b/>
           <w:sz w:val="22"/>
           <w:szCs w:val="22"/>
@@ -3090,14 +3002,14 @@
     <w:p>
       <w:pPr>
         <w:rPr>
-          <w:rFonts w:ascii="Seravek Light" w:eastAsia="Gulim" w:hAnsi="Seravek Light" w:cs="Segoe UI Historic"/>
-          <w:sz w:val="22"/>
-          <w:szCs w:val="22"/>
-        </w:rPr>
-      </w:pPr>
-      <w:r>
-        <w:rPr>
-          <w:rFonts w:ascii="Seravek Light" w:eastAsia="Gulim" w:hAnsi="Seravek Light" w:cs="Segoe UI Historic"/>
+          <w:rFonts w:ascii="Calibri" w:eastAsia="Gulim" w:hAnsi="Calibri" w:cs="Calibri"/>
+          <w:sz w:val="22"/>
+          <w:szCs w:val="22"/>
+        </w:rPr>
+      </w:pPr>
+      <w:r>
+        <w:rPr>
+          <w:rFonts w:ascii="Calibri" w:eastAsia="Gulim" w:hAnsi="Calibri" w:cs="Calibri"/>
           <w:sz w:val="22"/>
           <w:szCs w:val="22"/>
         </w:rPr>
@@ -3105,7 +3017,7 @@
       </w:r>
       <w:r>
         <w:rPr>
-          <w:rFonts w:ascii="Seravek Light" w:eastAsia="Gulim" w:hAnsi="Seravek Light" w:cs="Segoe UI Historic"/>
+          <w:rFonts w:ascii="Calibri" w:eastAsia="Gulim" w:hAnsi="Calibri" w:cs="Calibri"/>
           <w:sz w:val="22"/>
           <w:szCs w:val="22"/>
         </w:rPr>
@@ -3113,7 +3025,7 @@
       </w:r>
       <w:r>
         <w:rPr>
-          <w:rFonts w:ascii="Seravek Light" w:eastAsia="Gulim" w:hAnsi="Seravek Light" w:cs="Segoe UI Historic"/>
+          <w:rFonts w:ascii="Calibri" w:eastAsia="Gulim" w:hAnsi="Calibri" w:cs="Calibri"/>
           <w:sz w:val="22"/>
           <w:szCs w:val="22"/>
         </w:rPr>
@@ -3121,7 +3033,7 @@
       </w:r>
       <w:r>
         <w:rPr>
-          <w:rFonts w:ascii="Seravek Light" w:eastAsia="Gulim" w:hAnsi="Seravek Light" w:cs="Segoe UI Historic"/>
+          <w:rFonts w:ascii="Calibri" w:eastAsia="Gulim" w:hAnsi="Calibri" w:cs="Calibri"/>
           <w:sz w:val="22"/>
           <w:szCs w:val="22"/>
         </w:rPr>
@@ -3129,7 +3041,7 @@
       </w:r>
       <w:r>
         <w:rPr>
-          <w:rFonts w:ascii="Seravek Light" w:eastAsia="Gulim" w:hAnsi="Seravek Light" w:cs="Segoe UI Historic"/>
+          <w:rFonts w:ascii="Calibri" w:eastAsia="Gulim" w:hAnsi="Calibri" w:cs="Calibri"/>
           <w:sz w:val="22"/>
           <w:szCs w:val="22"/>
         </w:rPr>
@@ -3137,7 +3049,7 @@
       </w:r>
       <w:r>
         <w:rPr>
-          <w:rFonts w:ascii="Seravek Light" w:eastAsia="Gulim" w:hAnsi="Seravek Light" w:cs="Segoe UI Historic"/>
+          <w:rFonts w:ascii="Calibri" w:eastAsia="Gulim" w:hAnsi="Calibri" w:cs="Calibri"/>
           <w:sz w:val="22"/>
           <w:szCs w:val="22"/>
         </w:rPr>
@@ -3145,7 +3057,7 @@
       </w:r>
       <w:r>
         <w:rPr>
-          <w:rFonts w:ascii="Seravek Light" w:eastAsia="Gulim" w:hAnsi="Seravek Light" w:cs="Segoe UI Historic"/>
+          <w:rFonts w:ascii="Calibri" w:eastAsia="Gulim" w:hAnsi="Calibri" w:cs="Calibri"/>
           <w:sz w:val="22"/>
           <w:szCs w:val="22"/>
         </w:rPr>
@@ -3160,14 +3072,14 @@
           <w:numId w:val="1"/>
         </w:numPr>
         <w:rPr>
-          <w:rFonts w:ascii="Seravek Light" w:eastAsia="Gulim" w:hAnsi="Seravek Light" w:cs="Segoe UI Historic"/>
-          <w:sz w:val="22"/>
-          <w:szCs w:val="22"/>
-        </w:rPr>
-      </w:pPr>
-      <w:r>
-        <w:rPr>
-          <w:rFonts w:ascii="Seravek Light" w:eastAsia="Gulim" w:hAnsi="Seravek Light" w:cs="Segoe UI Historic"/>
+          <w:rFonts w:ascii="Calibri" w:eastAsia="Gulim" w:hAnsi="Calibri" w:cs="Calibri"/>
+          <w:sz w:val="22"/>
+          <w:szCs w:val="22"/>
+        </w:rPr>
+      </w:pPr>
+      <w:r>
+        <w:rPr>
+          <w:rFonts w:ascii="Calibri" w:eastAsia="Gulim" w:hAnsi="Calibri" w:cs="Calibri"/>
           <w:sz w:val="22"/>
           <w:szCs w:val="22"/>
         </w:rPr>
@@ -3175,7 +3087,7 @@
       </w:r>
       <w:r>
         <w:rPr>
-          <w:rFonts w:ascii="Seravek Light" w:eastAsia="Gulim" w:hAnsi="Seravek Light" w:cs="Segoe UI Historic"/>
+          <w:rFonts w:ascii="Calibri" w:eastAsia="Gulim" w:hAnsi="Calibri" w:cs="Calibri"/>
           <w:sz w:val="22"/>
           <w:szCs w:val="22"/>
         </w:rPr>
@@ -3183,7 +3095,7 @@
       </w:r>
       <w:r>
         <w:rPr>
-          <w:rFonts w:ascii="Seravek Light" w:eastAsia="Gulim" w:hAnsi="Seravek Light" w:cs="Segoe UI Historic"/>
+          <w:rFonts w:ascii="Calibri" w:eastAsia="Gulim" w:hAnsi="Calibri" w:cs="Calibri"/>
           <w:sz w:val="22"/>
           <w:szCs w:val="22"/>
         </w:rPr>
@@ -3191,7 +3103,7 @@
       </w:r>
       <w:r>
         <w:rPr>
-          <w:rFonts w:ascii="Seravek Light" w:eastAsia="Gulim" w:hAnsi="Seravek Light" w:cs="Segoe UI Historic"/>
+          <w:rFonts w:ascii="Calibri" w:eastAsia="Gulim" w:hAnsi="Calibri" w:cs="Calibri"/>
           <w:sz w:val="22"/>
           <w:szCs w:val="22"/>
         </w:rPr>
@@ -3199,7 +3111,7 @@
       </w:r>
       <w:r>
         <w:rPr>
-          <w:rFonts w:ascii="Seravek Light" w:eastAsia="Gulim" w:hAnsi="Seravek Light" w:cs="Segoe UI Historic"/>
+          <w:rFonts w:ascii="Calibri" w:eastAsia="Gulim" w:hAnsi="Calibri" w:cs="Calibri"/>
           <w:sz w:val="22"/>
           <w:szCs w:val="22"/>
         </w:rPr>
@@ -3207,7 +3119,7 @@
       </w:r>
       <w:r>
         <w:rPr>
-          <w:rFonts w:ascii="Seravek Light" w:eastAsia="Gulim" w:hAnsi="Seravek Light" w:cs="Segoe UI Historic"/>
+          <w:rFonts w:ascii="Calibri" w:eastAsia="Gulim" w:hAnsi="Calibri" w:cs="Calibri"/>
           <w:sz w:val="22"/>
           <w:szCs w:val="22"/>
         </w:rPr>
@@ -3215,7 +3127,7 @@
       </w:r>
       <w:r>
         <w:rPr>
-          <w:rFonts w:ascii="Seravek Light" w:eastAsia="Gulim" w:hAnsi="Seravek Light" w:cs="Segoe UI Historic"/>
+          <w:rFonts w:ascii="Calibri" w:eastAsia="Gulim" w:hAnsi="Calibri" w:cs="Calibri"/>
           <w:sz w:val="22"/>
           <w:szCs w:val="22"/>
         </w:rPr>
@@ -3223,7 +3135,7 @@
       </w:r>
       <w:r>
         <w:rPr>
-          <w:rFonts w:ascii="Seravek Light" w:eastAsia="Gulim" w:hAnsi="Seravek Light" w:cs="Segoe UI Historic"/>
+          <w:rFonts w:ascii="Calibri" w:eastAsia="Gulim" w:hAnsi="Calibri" w:cs="Calibri"/>
           <w:sz w:val="22"/>
           <w:szCs w:val="22"/>
         </w:rPr>
@@ -3238,14 +3150,14 @@
           <w:numId w:val="1"/>
         </w:numPr>
         <w:rPr>
-          <w:rFonts w:ascii="Seravek Light" w:eastAsia="Gulim" w:hAnsi="Seravek Light" w:cs="Segoe UI Historic"/>
-          <w:sz w:val="22"/>
-          <w:szCs w:val="22"/>
-        </w:rPr>
-      </w:pPr>
-      <w:r>
-        <w:rPr>
-          <w:rFonts w:ascii="Seravek Light" w:eastAsia="Gulim" w:hAnsi="Seravek Light" w:cs="Segoe UI Historic"/>
+          <w:rFonts w:ascii="Calibri" w:eastAsia="Gulim" w:hAnsi="Calibri" w:cs="Calibri"/>
+          <w:sz w:val="22"/>
+          <w:szCs w:val="22"/>
+        </w:rPr>
+      </w:pPr>
+      <w:r>
+        <w:rPr>
+          <w:rFonts w:ascii="Calibri" w:eastAsia="Gulim" w:hAnsi="Calibri" w:cs="Calibri"/>
           <w:sz w:val="22"/>
           <w:szCs w:val="22"/>
         </w:rPr>
@@ -3253,7 +3165,7 @@
       </w:r>
       <w:r>
         <w:rPr>
-          <w:rFonts w:ascii="Seravek Light" w:eastAsia="Gulim" w:hAnsi="Seravek Light" w:cs="Segoe UI Historic"/>
+          <w:rFonts w:ascii="Calibri" w:eastAsia="Gulim" w:hAnsi="Calibri" w:cs="Calibri"/>
           <w:sz w:val="22"/>
           <w:szCs w:val="22"/>
         </w:rPr>
@@ -3261,7 +3173,7 @@
       </w:r>
       <w:r>
         <w:rPr>
-          <w:rFonts w:ascii="Seravek Light" w:eastAsia="Gulim" w:hAnsi="Seravek Light" w:cs="Segoe UI Historic"/>
+          <w:rFonts w:ascii="Calibri" w:eastAsia="Gulim" w:hAnsi="Calibri" w:cs="Calibri"/>
           <w:sz w:val="22"/>
           <w:szCs w:val="22"/>
         </w:rPr>
@@ -3269,7 +3181,7 @@
       </w:r>
       <w:r>
         <w:rPr>
-          <w:rFonts w:ascii="Seravek Light" w:eastAsia="Gulim" w:hAnsi="Seravek Light" w:cs="Segoe UI Historic"/>
+          <w:rFonts w:ascii="Calibri" w:eastAsia="Gulim" w:hAnsi="Calibri" w:cs="Calibri"/>
           <w:sz w:val="22"/>
           <w:szCs w:val="22"/>
         </w:rPr>
@@ -3277,7 +3189,7 @@
       </w:r>
       <w:r>
         <w:rPr>
-          <w:rFonts w:ascii="Seravek Light" w:eastAsia="Gulim" w:hAnsi="Seravek Light" w:cs="Segoe UI Historic"/>
+          <w:rFonts w:ascii="Calibri" w:eastAsia="Gulim" w:hAnsi="Calibri" w:cs="Calibri"/>
           <w:sz w:val="22"/>
           <w:szCs w:val="22"/>
         </w:rPr>
@@ -3285,7 +3197,7 @@
       </w:r>
       <w:r>
         <w:rPr>
-          <w:rFonts w:ascii="Seravek Light" w:eastAsia="Gulim" w:hAnsi="Seravek Light" w:cs="Segoe UI Historic"/>
+          <w:rFonts w:ascii="Calibri" w:eastAsia="Gulim" w:hAnsi="Calibri" w:cs="Calibri"/>
           <w:sz w:val="22"/>
           <w:szCs w:val="22"/>
         </w:rPr>
@@ -3293,7 +3205,7 @@
       </w:r>
       <w:r>
         <w:rPr>
-          <w:rFonts w:ascii="Seravek Light" w:eastAsia="Gulim" w:hAnsi="Seravek Light" w:cs="Segoe UI Historic"/>
+          <w:rFonts w:ascii="Calibri" w:eastAsia="Gulim" w:hAnsi="Calibri" w:cs="Calibri"/>
           <w:sz w:val="22"/>
           <w:szCs w:val="22"/>
         </w:rPr>
@@ -3301,7 +3213,7 @@
       </w:r>
       <w:r>
         <w:rPr>
-          <w:rFonts w:ascii="Seravek Light" w:eastAsia="Gulim" w:hAnsi="Seravek Light" w:cs="Segoe UI Historic"/>
+          <w:rFonts w:ascii="Calibri" w:eastAsia="Gulim" w:hAnsi="Calibri" w:cs="Calibri"/>
           <w:sz w:val="22"/>
           <w:szCs w:val="22"/>
         </w:rPr>
@@ -3309,7 +3221,7 @@
       </w:r>
       <w:r>
         <w:rPr>
-          <w:rFonts w:ascii="Seravek Light" w:eastAsia="Gulim" w:hAnsi="Seravek Light" w:cs="Segoe UI Historic"/>
+          <w:rFonts w:ascii="Calibri" w:eastAsia="Gulim" w:hAnsi="Calibri" w:cs="Calibri"/>
           <w:sz w:val="22"/>
           <w:szCs w:val="22"/>
         </w:rPr>
@@ -3317,7 +3229,7 @@
       </w:r>
       <w:r>
         <w:rPr>
-          <w:rFonts w:ascii="Seravek Light" w:eastAsia="Gulim" w:hAnsi="Seravek Light" w:cs="Segoe UI Historic"/>
+          <w:rFonts w:ascii="Calibri" w:eastAsia="Gulim" w:hAnsi="Calibri" w:cs="Calibri"/>
           <w:sz w:val="22"/>
           <w:szCs w:val="22"/>
         </w:rPr>
@@ -3332,14 +3244,14 @@
           <w:numId w:val="1"/>
         </w:numPr>
         <w:rPr>
-          <w:rFonts w:ascii="Seravek Light" w:eastAsia="Gulim" w:hAnsi="Seravek Light" w:cs="Segoe UI Historic"/>
-          <w:sz w:val="22"/>
-          <w:szCs w:val="22"/>
-        </w:rPr>
-      </w:pPr>
-      <w:r>
-        <w:rPr>
-          <w:rFonts w:ascii="Seravek Light" w:eastAsia="Gulim" w:hAnsi="Seravek Light" w:cs="Segoe UI Historic"/>
+          <w:rFonts w:ascii="Calibri" w:eastAsia="Gulim" w:hAnsi="Calibri" w:cs="Calibri"/>
+          <w:sz w:val="22"/>
+          <w:szCs w:val="22"/>
+        </w:rPr>
+      </w:pPr>
+      <w:r>
+        <w:rPr>
+          <w:rFonts w:ascii="Calibri" w:eastAsia="Gulim" w:hAnsi="Calibri" w:cs="Calibri"/>
           <w:sz w:val="22"/>
           <w:szCs w:val="22"/>
         </w:rPr>
@@ -3349,24 +3261,24 @@
     <w:p>
       <w:pPr>
         <w:rPr>
-          <w:rFonts w:ascii="Seravek Light" w:eastAsia="Gulim" w:hAnsi="Seravek Light" w:cs="Segoe UI Historic"/>
-          <w:sz w:val="22"/>
-          <w:szCs w:val="22"/>
-        </w:rPr>
-      </w:pPr>
-    </w:p>
-    <w:p>
-      <w:pPr>
-        <w:rPr>
-          <w:rFonts w:ascii="Seravek Light" w:eastAsia="Gulim" w:hAnsi="Seravek Light" w:cs="Segoe UI Historic"/>
-          <w:b/>
-          <w:sz w:val="22"/>
-          <w:szCs w:val="22"/>
-        </w:rPr>
-      </w:pPr>
-      <w:r>
-        <w:rPr>
-          <w:rFonts w:ascii="Seravek Light" w:eastAsia="Gulim" w:hAnsi="Seravek Light" w:cs="Segoe UI Historic"/>
+          <w:rFonts w:ascii="Calibri" w:eastAsia="Gulim" w:hAnsi="Calibri" w:cs="Calibri"/>
+          <w:sz w:val="22"/>
+          <w:szCs w:val="22"/>
+        </w:rPr>
+      </w:pPr>
+    </w:p>
+    <w:p>
+      <w:pPr>
+        <w:rPr>
+          <w:rFonts w:ascii="Calibri" w:eastAsia="Gulim" w:hAnsi="Calibri" w:cs="Calibri"/>
+          <w:b/>
+          <w:sz w:val="22"/>
+          <w:szCs w:val="22"/>
+        </w:rPr>
+      </w:pPr>
+      <w:r>
+        <w:rPr>
+          <w:rFonts w:ascii="Calibri" w:eastAsia="Gulim" w:hAnsi="Calibri" w:cs="Calibri"/>
           <w:b/>
           <w:sz w:val="22"/>
           <w:szCs w:val="22"/>
@@ -3377,14 +3289,14 @@
     <w:p>
       <w:pPr>
         <w:rPr>
-          <w:rFonts w:ascii="Seravek Light" w:eastAsia="Gulim" w:hAnsi="Seravek Light" w:cs="Segoe UI Historic"/>
-          <w:sz w:val="22"/>
-          <w:szCs w:val="22"/>
-        </w:rPr>
-      </w:pPr>
-      <w:r>
-        <w:rPr>
-          <w:rFonts w:ascii="Seravek Light" w:eastAsia="Gulim" w:hAnsi="Seravek Light" w:cs="Segoe UI Historic"/>
+          <w:rFonts w:ascii="Calibri" w:eastAsia="Gulim" w:hAnsi="Calibri" w:cs="Calibri"/>
+          <w:sz w:val="22"/>
+          <w:szCs w:val="22"/>
+        </w:rPr>
+      </w:pPr>
+      <w:r>
+        <w:rPr>
+          <w:rFonts w:ascii="Calibri" w:eastAsia="Gulim" w:hAnsi="Calibri" w:cs="Calibri"/>
           <w:sz w:val="22"/>
           <w:szCs w:val="22"/>
         </w:rPr>
@@ -3399,14 +3311,14 @@
           <w:numId w:val="1"/>
         </w:numPr>
         <w:rPr>
-          <w:rFonts w:ascii="Seravek Light" w:eastAsia="Gulim" w:hAnsi="Seravek Light" w:cs="Segoe UI Historic"/>
-          <w:sz w:val="22"/>
-          <w:szCs w:val="22"/>
-        </w:rPr>
-      </w:pPr>
-      <w:r>
-        <w:rPr>
-          <w:rFonts w:ascii="Seravek Light" w:eastAsia="Gulim" w:hAnsi="Seravek Light" w:cs="Segoe UI Historic"/>
+          <w:rFonts w:ascii="Calibri" w:eastAsia="Gulim" w:hAnsi="Calibri" w:cs="Calibri"/>
+          <w:sz w:val="22"/>
+          <w:szCs w:val="22"/>
+        </w:rPr>
+      </w:pPr>
+      <w:r>
+        <w:rPr>
+          <w:rFonts w:ascii="Calibri" w:eastAsia="Gulim" w:hAnsi="Calibri" w:cs="Calibri"/>
           <w:sz w:val="22"/>
           <w:szCs w:val="22"/>
         </w:rPr>
@@ -3421,24 +3333,25 @@
           <w:numId w:val="1"/>
         </w:numPr>
         <w:rPr>
-          <w:rFonts w:ascii="Seravek Light" w:eastAsia="Gulim" w:hAnsi="Seravek Light" w:cs="Segoe UI Historic"/>
-          <w:sz w:val="22"/>
-          <w:szCs w:val="22"/>
-        </w:rPr>
-      </w:pPr>
-      <w:r>
-        <w:rPr>
-          <w:rFonts w:ascii="Seravek Light" w:eastAsia="Gulim" w:hAnsi="Seravek Light" w:cs="Segoe UI Historic"/>
-          <w:sz w:val="22"/>
-          <w:szCs w:val="22"/>
-        </w:rPr>
+          <w:rFonts w:ascii="Calibri" w:eastAsia="Gulim" w:hAnsi="Calibri" w:cs="Calibri"/>
+          <w:sz w:val="22"/>
+          <w:szCs w:val="22"/>
+        </w:rPr>
+      </w:pPr>
+      <w:r>
+        <w:rPr>
+          <w:rFonts w:ascii="Calibri" w:eastAsia="Gulim" w:hAnsi="Calibri" w:cs="Calibri"/>
+          <w:sz w:val="22"/>
+          <w:szCs w:val="22"/>
+        </w:rPr>
+        <w:lastRenderedPageBreak/>
         <w:t xml:space="preserve">Used </w:t>
       </w:r>
       <w:bookmarkStart w:id="0" w:name="OLE_LINK1"/>
       <w:bookmarkStart w:id="1" w:name="OLE_LINK2"/>
       <w:r>
         <w:rPr>
-          <w:rFonts w:ascii="Seravek Light" w:eastAsia="Gulim" w:hAnsi="Seravek Light" w:cs="Segoe UI Historic"/>
+          <w:rFonts w:ascii="Calibri" w:eastAsia="Gulim" w:hAnsi="Calibri" w:cs="Calibri"/>
           <w:sz w:val="22"/>
           <w:szCs w:val="22"/>
         </w:rPr>
@@ -3448,7 +3361,7 @@
       <w:bookmarkEnd w:id="1"/>
       <w:r>
         <w:rPr>
-          <w:rFonts w:ascii="Seravek Light" w:eastAsia="Gulim" w:hAnsi="Seravek Light" w:cs="Segoe UI Historic"/>
+          <w:rFonts w:ascii="Calibri" w:eastAsia="Gulim" w:hAnsi="Calibri" w:cs="Calibri"/>
           <w:sz w:val="22"/>
           <w:szCs w:val="22"/>
         </w:rPr>
@@ -3456,7 +3369,7 @@
       </w:r>
       <w:r>
         <w:rPr>
-          <w:rFonts w:ascii="Seravek Light" w:eastAsia="Gulim" w:hAnsi="Seravek Light" w:cs="Segoe UI Historic"/>
+          <w:rFonts w:ascii="Calibri" w:eastAsia="Gulim" w:hAnsi="Calibri" w:cs="Calibri"/>
           <w:sz w:val="22"/>
           <w:szCs w:val="22"/>
         </w:rPr>
@@ -3464,7 +3377,7 @@
       </w:r>
       <w:r>
         <w:rPr>
-          <w:rFonts w:ascii="Seravek Light" w:eastAsia="Gulim" w:hAnsi="Seravek Light" w:cs="Segoe UI Historic"/>
+          <w:rFonts w:ascii="Calibri" w:eastAsia="Gulim" w:hAnsi="Calibri" w:cs="Calibri"/>
           <w:sz w:val="22"/>
           <w:szCs w:val="22"/>
         </w:rPr>
@@ -3472,7 +3385,7 @@
       </w:r>
       <w:r>
         <w:rPr>
-          <w:rFonts w:ascii="Seravek Light" w:eastAsia="Gulim" w:hAnsi="Seravek Light" w:cs="Segoe UI Historic"/>
+          <w:rFonts w:ascii="Calibri" w:eastAsia="Gulim" w:hAnsi="Calibri" w:cs="Calibri"/>
           <w:sz w:val="22"/>
           <w:szCs w:val="22"/>
         </w:rPr>
@@ -3480,7 +3393,7 @@
       </w:r>
       <w:r>
         <w:rPr>
-          <w:rFonts w:ascii="Seravek Light" w:eastAsia="Gulim" w:hAnsi="Seravek Light" w:cs="Segoe UI Historic"/>
+          <w:rFonts w:ascii="Calibri" w:eastAsia="Gulim" w:hAnsi="Calibri" w:cs="Calibri"/>
           <w:sz w:val="22"/>
           <w:szCs w:val="22"/>
         </w:rPr>
@@ -3488,7 +3401,7 @@
       </w:r>
       <w:r>
         <w:rPr>
-          <w:rFonts w:ascii="Seravek Light" w:eastAsia="Gulim" w:hAnsi="Seravek Light" w:cs="Segoe UI Historic"/>
+          <w:rFonts w:ascii="Calibri" w:eastAsia="Gulim" w:hAnsi="Calibri" w:cs="Calibri"/>
           <w:sz w:val="22"/>
           <w:szCs w:val="22"/>
         </w:rPr>
@@ -3499,43 +3412,42 @@
       <w:pPr>
         <w:ind w:left="60"/>
         <w:rPr>
-          <w:rFonts w:ascii="Seravek Light" w:eastAsia="Gulim" w:hAnsi="Seravek Light" w:cs="Segoe UI Historic"/>
-          <w:sz w:val="22"/>
-          <w:szCs w:val="22"/>
-        </w:rPr>
-      </w:pPr>
-    </w:p>
-    <w:p>
-      <w:pPr>
-        <w:rPr>
-          <w:rFonts w:ascii="Seravek Light" w:eastAsia="Gulim" w:hAnsi="Seravek Light" w:cs="Segoe UI Historic"/>
-          <w:b/>
-          <w:sz w:val="22"/>
-          <w:szCs w:val="22"/>
-        </w:rPr>
-      </w:pPr>
-      <w:r>
-        <w:rPr>
-          <w:rFonts w:ascii="Seravek Light" w:eastAsia="Gulim" w:hAnsi="Seravek Light" w:cs="Segoe UI Historic"/>
-          <w:b/>
-          <w:sz w:val="22"/>
-          <w:szCs w:val="22"/>
-        </w:rPr>
-        <w:lastRenderedPageBreak/>
+          <w:rFonts w:ascii="Calibri" w:eastAsia="Gulim" w:hAnsi="Calibri" w:cs="Calibri"/>
+          <w:sz w:val="22"/>
+          <w:szCs w:val="22"/>
+        </w:rPr>
+      </w:pPr>
+    </w:p>
+    <w:p>
+      <w:pPr>
+        <w:rPr>
+          <w:rFonts w:ascii="Calibri" w:eastAsia="Gulim" w:hAnsi="Calibri" w:cs="Calibri"/>
+          <w:b/>
+          <w:sz w:val="22"/>
+          <w:szCs w:val="22"/>
+        </w:rPr>
+      </w:pPr>
+      <w:r>
+        <w:rPr>
+          <w:rFonts w:ascii="Calibri" w:eastAsia="Gulim" w:hAnsi="Calibri" w:cs="Calibri"/>
+          <w:b/>
+          <w:sz w:val="22"/>
+          <w:szCs w:val="22"/>
+        </w:rPr>
         <w:t>ConocoPhillips | Operations Analyst Intern</w:t>
       </w:r>
     </w:p>
     <w:p>
       <w:pPr>
         <w:rPr>
-          <w:rFonts w:ascii="Seravek Light" w:eastAsia="Gulim" w:hAnsi="Seravek Light" w:cs="Segoe UI Historic"/>
-          <w:sz w:val="22"/>
-          <w:szCs w:val="22"/>
-        </w:rPr>
-      </w:pPr>
-      <w:r>
-        <w:rPr>
-          <w:rFonts w:ascii="Seravek Light" w:eastAsia="Gulim" w:hAnsi="Seravek Light" w:cs="Segoe UI Historic"/>
+          <w:rFonts w:ascii="Calibri" w:eastAsia="Gulim" w:hAnsi="Calibri" w:cs="Calibri"/>
+          <w:sz w:val="22"/>
+          <w:szCs w:val="22"/>
+        </w:rPr>
+      </w:pPr>
+      <w:r>
+        <w:rPr>
+          <w:rFonts w:ascii="Calibri" w:eastAsia="Gulim" w:hAnsi="Calibri" w:cs="Calibri"/>
           <w:sz w:val="22"/>
           <w:szCs w:val="22"/>
         </w:rPr>
@@ -3543,7 +3455,7 @@
       </w:r>
       <w:r>
         <w:rPr>
-          <w:rFonts w:ascii="Seravek Light" w:eastAsia="Gulim" w:hAnsi="Seravek Light" w:cs="Segoe UI Historic"/>
+          <w:rFonts w:ascii="Calibri" w:eastAsia="Gulim" w:hAnsi="Calibri" w:cs="Calibri"/>
           <w:sz w:val="22"/>
           <w:szCs w:val="22"/>
         </w:rPr>
@@ -3551,7 +3463,7 @@
       </w:r>
       <w:r>
         <w:rPr>
-          <w:rFonts w:ascii="Seravek Light" w:eastAsia="Gulim" w:hAnsi="Seravek Light" w:cs="Segoe UI Historic"/>
+          <w:rFonts w:ascii="Calibri" w:eastAsia="Gulim" w:hAnsi="Calibri" w:cs="Calibri"/>
           <w:sz w:val="22"/>
           <w:szCs w:val="22"/>
         </w:rPr>
@@ -3559,7 +3471,7 @@
       </w:r>
       <w:r>
         <w:rPr>
-          <w:rFonts w:ascii="Seravek Light" w:eastAsia="Gulim" w:hAnsi="Seravek Light" w:cs="Segoe UI Historic"/>
+          <w:rFonts w:ascii="Calibri" w:eastAsia="Gulim" w:hAnsi="Calibri" w:cs="Calibri"/>
           <w:sz w:val="22"/>
           <w:szCs w:val="22"/>
         </w:rPr>
@@ -3574,14 +3486,14 @@
           <w:numId w:val="1"/>
         </w:numPr>
         <w:rPr>
-          <w:rFonts w:ascii="Seravek Light" w:eastAsia="Gulim" w:hAnsi="Seravek Light" w:cs="Segoe UI Historic"/>
-          <w:sz w:val="22"/>
-          <w:szCs w:val="22"/>
-        </w:rPr>
-      </w:pPr>
-      <w:r>
-        <w:rPr>
-          <w:rFonts w:ascii="Seravek Light" w:eastAsia="Gulim" w:hAnsi="Seravek Light" w:cs="Segoe UI Historic"/>
+          <w:rFonts w:ascii="Calibri" w:eastAsia="Gulim" w:hAnsi="Calibri" w:cs="Calibri"/>
+          <w:sz w:val="22"/>
+          <w:szCs w:val="22"/>
+        </w:rPr>
+      </w:pPr>
+      <w:r>
+        <w:rPr>
+          <w:rFonts w:ascii="Calibri" w:eastAsia="Gulim" w:hAnsi="Calibri" w:cs="Calibri"/>
           <w:sz w:val="22"/>
           <w:szCs w:val="22"/>
         </w:rPr>
@@ -3589,7 +3501,7 @@
       </w:r>
       <w:r>
         <w:rPr>
-          <w:rFonts w:ascii="Seravek Light" w:eastAsia="Gulim" w:hAnsi="Seravek Light" w:cs="Segoe UI Historic"/>
+          <w:rFonts w:ascii="Calibri" w:eastAsia="Gulim" w:hAnsi="Calibri" w:cs="Calibri"/>
           <w:sz w:val="22"/>
           <w:szCs w:val="22"/>
         </w:rPr>
@@ -3597,7 +3509,7 @@
       </w:r>
       <w:r>
         <w:rPr>
-          <w:rFonts w:ascii="Seravek Light" w:eastAsia="Gulim" w:hAnsi="Seravek Light" w:cs="Segoe UI Historic"/>
+          <w:rFonts w:ascii="Calibri" w:eastAsia="Gulim" w:hAnsi="Calibri" w:cs="Calibri"/>
           <w:sz w:val="22"/>
           <w:szCs w:val="22"/>
         </w:rPr>
@@ -3612,14 +3524,14 @@
           <w:numId w:val="1"/>
         </w:numPr>
         <w:rPr>
-          <w:rFonts w:ascii="Seravek Light" w:eastAsia="Gulim" w:hAnsi="Seravek Light" w:cs="Segoe UI Historic"/>
-          <w:sz w:val="22"/>
-          <w:szCs w:val="22"/>
-        </w:rPr>
-      </w:pPr>
-      <w:r>
-        <w:rPr>
-          <w:rFonts w:ascii="Seravek Light" w:eastAsia="Gulim" w:hAnsi="Seravek Light" w:cs="Segoe UI Historic"/>
+          <w:rFonts w:ascii="Calibri" w:eastAsia="Gulim" w:hAnsi="Calibri" w:cs="Calibri"/>
+          <w:sz w:val="22"/>
+          <w:szCs w:val="22"/>
+        </w:rPr>
+      </w:pPr>
+      <w:r>
+        <w:rPr>
+          <w:rFonts w:ascii="Calibri" w:eastAsia="Gulim" w:hAnsi="Calibri" w:cs="Calibri"/>
           <w:sz w:val="22"/>
           <w:szCs w:val="22"/>
         </w:rPr>
@@ -3634,14 +3546,14 @@
           <w:numId w:val="1"/>
         </w:numPr>
         <w:rPr>
-          <w:rFonts w:ascii="Seravek Light" w:eastAsia="Gulim" w:hAnsi="Seravek Light" w:cs="Segoe UI Historic"/>
-          <w:sz w:val="22"/>
-          <w:szCs w:val="22"/>
-        </w:rPr>
-      </w:pPr>
-      <w:r>
-        <w:rPr>
-          <w:rFonts w:ascii="Seravek Light" w:eastAsia="Gulim" w:hAnsi="Seravek Light" w:cs="Segoe UI Historic"/>
+          <w:rFonts w:ascii="Calibri" w:eastAsia="Gulim" w:hAnsi="Calibri" w:cs="Calibri"/>
+          <w:sz w:val="22"/>
+          <w:szCs w:val="22"/>
+        </w:rPr>
+      </w:pPr>
+      <w:r>
+        <w:rPr>
+          <w:rFonts w:ascii="Calibri" w:eastAsia="Gulim" w:hAnsi="Calibri" w:cs="Calibri"/>
           <w:sz w:val="22"/>
           <w:szCs w:val="22"/>
         </w:rPr>
@@ -3651,24 +3563,24 @@
     <w:p>
       <w:pPr>
         <w:rPr>
-          <w:rFonts w:ascii="Seravek Light" w:eastAsia="Gulim" w:hAnsi="Seravek Light" w:cs="Segoe UI Historic"/>
-          <w:sz w:val="22"/>
-          <w:szCs w:val="22"/>
-        </w:rPr>
-      </w:pPr>
-    </w:p>
-    <w:p>
-      <w:pPr>
-        <w:rPr>
-          <w:rFonts w:ascii="Seravek Light" w:eastAsia="Gulim" w:hAnsi="Seravek Light" w:cs="Segoe UI Historic"/>
-          <w:b/>
-          <w:sz w:val="22"/>
-          <w:szCs w:val="22"/>
-        </w:rPr>
-      </w:pPr>
-      <w:r>
-        <w:rPr>
-          <w:rFonts w:ascii="Seravek Light" w:eastAsia="Gulim" w:hAnsi="Seravek Light" w:cs="Segoe UI Historic"/>
+          <w:rFonts w:ascii="Calibri" w:eastAsia="Gulim" w:hAnsi="Calibri" w:cs="Calibri"/>
+          <w:sz w:val="22"/>
+          <w:szCs w:val="22"/>
+        </w:rPr>
+      </w:pPr>
+    </w:p>
+    <w:p>
+      <w:pPr>
+        <w:rPr>
+          <w:rFonts w:ascii="Calibri" w:eastAsia="Gulim" w:hAnsi="Calibri" w:cs="Calibri"/>
+          <w:b/>
+          <w:sz w:val="22"/>
+          <w:szCs w:val="22"/>
+        </w:rPr>
+      </w:pPr>
+      <w:r>
+        <w:rPr>
+          <w:rFonts w:ascii="Calibri" w:eastAsia="Gulim" w:hAnsi="Calibri" w:cs="Calibri"/>
           <w:b/>
           <w:sz w:val="22"/>
           <w:szCs w:val="22"/>
@@ -3679,14 +3591,14 @@
     <w:p>
       <w:pPr>
         <w:rPr>
-          <w:rFonts w:ascii="Seravek Light" w:eastAsia="Gulim" w:hAnsi="Seravek Light" w:cs="Segoe UI Historic"/>
-          <w:sz w:val="22"/>
-          <w:szCs w:val="22"/>
-        </w:rPr>
-      </w:pPr>
-      <w:r>
-        <w:rPr>
-          <w:rFonts w:ascii="Seravek Light" w:eastAsia="Gulim" w:hAnsi="Seravek Light" w:cs="Segoe UI Historic"/>
+          <w:rFonts w:ascii="Calibri" w:eastAsia="Gulim" w:hAnsi="Calibri" w:cs="Calibri"/>
+          <w:sz w:val="22"/>
+          <w:szCs w:val="22"/>
+        </w:rPr>
+      </w:pPr>
+      <w:r>
+        <w:rPr>
+          <w:rFonts w:ascii="Calibri" w:eastAsia="Gulim" w:hAnsi="Calibri" w:cs="Calibri"/>
           <w:sz w:val="22"/>
           <w:szCs w:val="22"/>
         </w:rPr>
@@ -3701,14 +3613,14 @@
           <w:numId w:val="1"/>
         </w:numPr>
         <w:rPr>
-          <w:rFonts w:ascii="Seravek Light" w:eastAsia="Gulim" w:hAnsi="Seravek Light" w:cs="Segoe UI Historic"/>
-          <w:sz w:val="22"/>
-          <w:szCs w:val="22"/>
-        </w:rPr>
-      </w:pPr>
-      <w:r>
-        <w:rPr>
-          <w:rFonts w:ascii="Seravek Light" w:eastAsia="Gulim" w:hAnsi="Seravek Light" w:cs="Segoe UI Historic"/>
+          <w:rFonts w:ascii="Calibri" w:eastAsia="Gulim" w:hAnsi="Calibri" w:cs="Calibri"/>
+          <w:sz w:val="22"/>
+          <w:szCs w:val="22"/>
+        </w:rPr>
+      </w:pPr>
+      <w:r>
+        <w:rPr>
+          <w:rFonts w:ascii="Calibri" w:eastAsia="Gulim" w:hAnsi="Calibri" w:cs="Calibri"/>
           <w:sz w:val="22"/>
           <w:szCs w:val="22"/>
         </w:rPr>
@@ -3716,7 +3628,7 @@
       </w:r>
       <w:r>
         <w:rPr>
-          <w:rFonts w:ascii="Seravek Light" w:eastAsia="Gulim" w:hAnsi="Seravek Light" w:cs="Segoe UI Historic"/>
+          <w:rFonts w:ascii="Calibri" w:eastAsia="Gulim" w:hAnsi="Calibri" w:cs="Calibri"/>
           <w:sz w:val="22"/>
           <w:szCs w:val="22"/>
         </w:rPr>
@@ -3724,7 +3636,7 @@
       </w:r>
       <w:r>
         <w:rPr>
-          <w:rFonts w:ascii="Seravek Light" w:eastAsia="Gulim" w:hAnsi="Seravek Light" w:cs="Segoe UI Historic"/>
+          <w:rFonts w:ascii="Calibri" w:eastAsia="Gulim" w:hAnsi="Calibri" w:cs="Calibri"/>
           <w:sz w:val="22"/>
           <w:szCs w:val="22"/>
         </w:rPr>
@@ -3732,7 +3644,7 @@
       </w:r>
       <w:r>
         <w:rPr>
-          <w:rFonts w:ascii="Seravek Light" w:eastAsia="Gulim" w:hAnsi="Seravek Light" w:cs="Segoe UI Historic"/>
+          <w:rFonts w:ascii="Calibri" w:eastAsia="Gulim" w:hAnsi="Calibri" w:cs="Calibri"/>
           <w:sz w:val="22"/>
           <w:szCs w:val="22"/>
         </w:rPr>
@@ -3740,7 +3652,7 @@
       </w:r>
       <w:r>
         <w:rPr>
-          <w:rFonts w:ascii="Seravek Light" w:eastAsia="Gulim" w:hAnsi="Seravek Light" w:cs="Segoe UI Historic"/>
+          <w:rFonts w:ascii="Calibri" w:eastAsia="Gulim" w:hAnsi="Calibri" w:cs="Calibri"/>
           <w:sz w:val="22"/>
           <w:szCs w:val="22"/>
         </w:rPr>
@@ -3748,7 +3660,7 @@
       </w:r>
       <w:r>
         <w:rPr>
-          <w:rFonts w:ascii="Seravek Light" w:eastAsia="Gulim" w:hAnsi="Seravek Light" w:cs="Segoe UI Historic"/>
+          <w:rFonts w:ascii="Calibri" w:eastAsia="Gulim" w:hAnsi="Calibri" w:cs="Calibri"/>
           <w:sz w:val="22"/>
           <w:szCs w:val="22"/>
         </w:rPr>
@@ -3756,7 +3668,7 @@
       </w:r>
       <w:r>
         <w:rPr>
-          <w:rFonts w:ascii="Seravek Light" w:eastAsia="Gulim" w:hAnsi="Seravek Light" w:cs="Segoe UI Historic"/>
+          <w:rFonts w:ascii="Calibri" w:eastAsia="Gulim" w:hAnsi="Calibri" w:cs="Calibri"/>
           <w:sz w:val="22"/>
           <w:szCs w:val="22"/>
         </w:rPr>
@@ -3771,14 +3683,14 @@
           <w:numId w:val="1"/>
         </w:numPr>
         <w:rPr>
-          <w:rFonts w:ascii="Seravek Light" w:eastAsia="Gulim" w:hAnsi="Seravek Light" w:cs="Segoe UI Historic"/>
-          <w:sz w:val="22"/>
-          <w:szCs w:val="22"/>
-        </w:rPr>
-      </w:pPr>
-      <w:r>
-        <w:rPr>
-          <w:rFonts w:ascii="Seravek Light" w:eastAsia="Gulim" w:hAnsi="Seravek Light" w:cs="Segoe UI Historic"/>
+          <w:rFonts w:ascii="Calibri" w:eastAsia="Gulim" w:hAnsi="Calibri" w:cs="Calibri"/>
+          <w:sz w:val="22"/>
+          <w:szCs w:val="22"/>
+        </w:rPr>
+      </w:pPr>
+      <w:r>
+        <w:rPr>
+          <w:rFonts w:ascii="Calibri" w:eastAsia="Gulim" w:hAnsi="Calibri" w:cs="Calibri"/>
           <w:sz w:val="22"/>
           <w:szCs w:val="22"/>
         </w:rPr>
@@ -3786,7 +3698,7 @@
       </w:r>
       <w:r>
         <w:rPr>
-          <w:rFonts w:ascii="Seravek Light" w:eastAsia="Gulim" w:hAnsi="Seravek Light" w:cs="Segoe UI Historic"/>
+          <w:rFonts w:ascii="Calibri" w:eastAsia="Gulim" w:hAnsi="Calibri" w:cs="Calibri"/>
           <w:sz w:val="22"/>
           <w:szCs w:val="22"/>
         </w:rPr>
@@ -3801,14 +3713,14 @@
           <w:numId w:val="1"/>
         </w:numPr>
         <w:rPr>
-          <w:rFonts w:ascii="Seravek Light" w:eastAsia="Gulim" w:hAnsi="Seravek Light" w:cs="Segoe UI Historic"/>
-          <w:sz w:val="22"/>
-          <w:szCs w:val="22"/>
-        </w:rPr>
-      </w:pPr>
-      <w:r>
-        <w:rPr>
-          <w:rFonts w:ascii="Seravek Light" w:eastAsia="Gulim" w:hAnsi="Seravek Light" w:cs="Segoe UI Historic"/>
+          <w:rFonts w:ascii="Calibri" w:eastAsia="Gulim" w:hAnsi="Calibri" w:cs="Calibri"/>
+          <w:sz w:val="22"/>
+          <w:szCs w:val="22"/>
+        </w:rPr>
+      </w:pPr>
+      <w:r>
+        <w:rPr>
+          <w:rFonts w:ascii="Calibri" w:eastAsia="Gulim" w:hAnsi="Calibri" w:cs="Calibri"/>
           <w:sz w:val="22"/>
           <w:szCs w:val="22"/>
         </w:rPr>
@@ -3816,7 +3728,7 @@
       </w:r>
       <w:r>
         <w:rPr>
-          <w:rFonts w:ascii="Seravek Light" w:eastAsia="Gulim" w:hAnsi="Seravek Light" w:cs="Segoe UI Historic"/>
+          <w:rFonts w:ascii="Calibri" w:eastAsia="Gulim" w:hAnsi="Calibri" w:cs="Calibri"/>
           <w:sz w:val="22"/>
           <w:szCs w:val="22"/>
         </w:rPr>
@@ -3827,24 +3739,24 @@
       <w:pPr>
         <w:ind w:left="60"/>
         <w:rPr>
-          <w:rFonts w:ascii="Seravek Light" w:eastAsia="Gulim" w:hAnsi="Seravek Light" w:cs="Segoe UI Historic"/>
-          <w:sz w:val="22"/>
-          <w:szCs w:val="22"/>
-        </w:rPr>
-      </w:pPr>
-    </w:p>
-    <w:p>
-      <w:pPr>
-        <w:rPr>
-          <w:rFonts w:ascii="Seravek Light" w:eastAsia="Gulim" w:hAnsi="Seravek Light" w:cs="Segoe UI Historic"/>
-          <w:b/>
-          <w:sz w:val="22"/>
-          <w:szCs w:val="22"/>
-        </w:rPr>
-      </w:pPr>
-      <w:r>
-        <w:rPr>
-          <w:rFonts w:ascii="Seravek Light" w:eastAsia="Gulim" w:hAnsi="Seravek Light" w:cs="Segoe UI Historic"/>
+          <w:rFonts w:ascii="Calibri" w:eastAsia="Gulim" w:hAnsi="Calibri" w:cs="Calibri"/>
+          <w:sz w:val="22"/>
+          <w:szCs w:val="22"/>
+        </w:rPr>
+      </w:pPr>
+    </w:p>
+    <w:p>
+      <w:pPr>
+        <w:rPr>
+          <w:rFonts w:ascii="Calibri" w:eastAsia="Gulim" w:hAnsi="Calibri" w:cs="Calibri"/>
+          <w:b/>
+          <w:sz w:val="22"/>
+          <w:szCs w:val="22"/>
+        </w:rPr>
+      </w:pPr>
+      <w:r>
+        <w:rPr>
+          <w:rFonts w:ascii="Calibri" w:eastAsia="Gulim" w:hAnsi="Calibri" w:cs="Calibri"/>
           <w:b/>
           <w:sz w:val="22"/>
           <w:szCs w:val="22"/>
@@ -3853,7 +3765,7 @@
       </w:r>
       <w:r>
         <w:rPr>
-          <w:rFonts w:ascii="Seravek Light" w:eastAsia="Gulim" w:hAnsi="Seravek Light" w:cs="Segoe UI Historic"/>
+          <w:rFonts w:ascii="Calibri" w:eastAsia="Gulim" w:hAnsi="Calibri" w:cs="Calibri"/>
           <w:b/>
           <w:sz w:val="22"/>
           <w:szCs w:val="22"/>
@@ -3864,14 +3776,14 @@
     <w:p>
       <w:pPr>
         <w:rPr>
-          <w:rFonts w:ascii="Seravek Light" w:eastAsia="Gulim" w:hAnsi="Seravek Light" w:cs="Segoe UI Historic"/>
-          <w:sz w:val="22"/>
-          <w:szCs w:val="22"/>
-        </w:rPr>
-      </w:pPr>
-      <w:r>
-        <w:rPr>
-          <w:rFonts w:ascii="Seravek Light" w:eastAsia="Gulim" w:hAnsi="Seravek Light" w:cs="Segoe UI Historic"/>
+          <w:rFonts w:ascii="Calibri" w:eastAsia="Gulim" w:hAnsi="Calibri" w:cs="Calibri"/>
+          <w:sz w:val="22"/>
+          <w:szCs w:val="22"/>
+        </w:rPr>
+      </w:pPr>
+      <w:r>
+        <w:rPr>
+          <w:rFonts w:ascii="Calibri" w:eastAsia="Gulim" w:hAnsi="Calibri" w:cs="Calibri"/>
           <w:sz w:val="22"/>
           <w:szCs w:val="22"/>
         </w:rPr>
@@ -3886,14 +3798,14 @@
           <w:numId w:val="1"/>
         </w:numPr>
         <w:rPr>
-          <w:rFonts w:ascii="Seravek Light" w:eastAsia="Gulim" w:hAnsi="Seravek Light" w:cs="Segoe UI Historic"/>
-          <w:sz w:val="22"/>
-          <w:szCs w:val="22"/>
-        </w:rPr>
-      </w:pPr>
-      <w:r>
-        <w:rPr>
-          <w:rFonts w:ascii="Seravek Light" w:eastAsia="Gulim" w:hAnsi="Seravek Light" w:cs="Segoe UI Historic"/>
+          <w:rFonts w:ascii="Calibri" w:eastAsia="Gulim" w:hAnsi="Calibri" w:cs="Calibri"/>
+          <w:sz w:val="22"/>
+          <w:szCs w:val="22"/>
+        </w:rPr>
+      </w:pPr>
+      <w:r>
+        <w:rPr>
+          <w:rFonts w:ascii="Calibri" w:eastAsia="Gulim" w:hAnsi="Calibri" w:cs="Calibri"/>
           <w:sz w:val="22"/>
           <w:szCs w:val="22"/>
         </w:rPr>
@@ -3901,7 +3813,7 @@
       </w:r>
       <w:r>
         <w:rPr>
-          <w:rFonts w:ascii="Seravek Light" w:eastAsia="Gulim" w:hAnsi="Seravek Light" w:cs="Segoe UI Historic"/>
+          <w:rFonts w:ascii="Calibri" w:eastAsia="Gulim" w:hAnsi="Calibri" w:cs="Calibri"/>
           <w:sz w:val="22"/>
           <w:szCs w:val="22"/>
         </w:rPr>
@@ -3909,7 +3821,7 @@
       </w:r>
       <w:r>
         <w:rPr>
-          <w:rFonts w:ascii="Seravek Light" w:eastAsia="Gulim" w:hAnsi="Seravek Light" w:cs="Segoe UI Historic"/>
+          <w:rFonts w:ascii="Calibri" w:eastAsia="Gulim" w:hAnsi="Calibri" w:cs="Calibri"/>
           <w:sz w:val="22"/>
           <w:szCs w:val="22"/>
         </w:rPr>
@@ -3917,7 +3829,7 @@
       </w:r>
       <w:r>
         <w:rPr>
-          <w:rFonts w:ascii="Seravek Light" w:eastAsia="Gulim" w:hAnsi="Seravek Light" w:cs="Segoe UI Historic"/>
+          <w:rFonts w:ascii="Calibri" w:eastAsia="Gulim" w:hAnsi="Calibri" w:cs="Calibri"/>
           <w:sz w:val="22"/>
           <w:szCs w:val="22"/>
         </w:rPr>
@@ -3932,14 +3844,14 @@
           <w:numId w:val="1"/>
         </w:numPr>
         <w:rPr>
-          <w:rFonts w:ascii="Seravek Light" w:eastAsia="Gulim" w:hAnsi="Seravek Light" w:cs="Segoe UI Historic"/>
-          <w:sz w:val="22"/>
-          <w:szCs w:val="22"/>
-        </w:rPr>
-      </w:pPr>
-      <w:r>
-        <w:rPr>
-          <w:rFonts w:ascii="Seravek Light" w:eastAsia="Gulim" w:hAnsi="Seravek Light" w:cs="Segoe UI Historic"/>
+          <w:rFonts w:ascii="Calibri" w:eastAsia="Gulim" w:hAnsi="Calibri" w:cs="Calibri"/>
+          <w:sz w:val="22"/>
+          <w:szCs w:val="22"/>
+        </w:rPr>
+      </w:pPr>
+      <w:r>
+        <w:rPr>
+          <w:rFonts w:ascii="Calibri" w:eastAsia="Gulim" w:hAnsi="Calibri" w:cs="Calibri"/>
           <w:sz w:val="22"/>
           <w:szCs w:val="22"/>
         </w:rPr>
@@ -3954,14 +3866,14 @@
           <w:numId w:val="1"/>
         </w:numPr>
         <w:rPr>
-          <w:rFonts w:ascii="Seravek Light" w:eastAsia="Gulim" w:hAnsi="Seravek Light" w:cs="Segoe UI Historic"/>
-          <w:sz w:val="22"/>
-          <w:szCs w:val="22"/>
-        </w:rPr>
-      </w:pPr>
-      <w:r>
-        <w:rPr>
-          <w:rFonts w:ascii="Seravek Light" w:eastAsia="Gulim" w:hAnsi="Seravek Light" w:cs="Segoe UI Historic"/>
+          <w:rFonts w:ascii="Calibri" w:eastAsia="Gulim" w:hAnsi="Calibri" w:cs="Calibri"/>
+          <w:sz w:val="22"/>
+          <w:szCs w:val="22"/>
+        </w:rPr>
+      </w:pPr>
+      <w:r>
+        <w:rPr>
+          <w:rFonts w:ascii="Calibri" w:eastAsia="Gulim" w:hAnsi="Calibri" w:cs="Calibri"/>
           <w:sz w:val="22"/>
           <w:szCs w:val="22"/>
         </w:rPr>
@@ -3971,7 +3883,7 @@
     <w:p>
       <w:pPr>
         <w:rPr>
-          <w:rFonts w:ascii="Seravek Light" w:eastAsia="Gulim" w:hAnsi="Seravek Light" w:cs="Segoe UI Historic"/>
+          <w:rFonts w:ascii="Calibri" w:eastAsia="Gulim" w:hAnsi="Calibri" w:cs="Calibri"/>
           <w:sz w:val="22"/>
           <w:szCs w:val="22"/>
         </w:rPr>
@@ -3981,15 +3893,15 @@
       <w:pPr>
         <w:ind w:left="60"/>
         <w:rPr>
-          <w:rFonts w:ascii="Seravek Light" w:eastAsia="Gulim" w:hAnsi="Seravek Light" w:cs="Segoe UI Historic"/>
-          <w:b/>
-          <w:sz w:val="22"/>
-          <w:szCs w:val="22"/>
-        </w:rPr>
-      </w:pPr>
-      <w:r>
-        <w:rPr>
-          <w:rFonts w:ascii="Seravek Light" w:eastAsia="Gulim" w:hAnsi="Seravek Light" w:cs="Segoe UI Historic"/>
+          <w:rFonts w:ascii="Calibri" w:eastAsia="Gulim" w:hAnsi="Calibri" w:cs="Calibri"/>
+          <w:b/>
+          <w:sz w:val="22"/>
+          <w:szCs w:val="22"/>
+        </w:rPr>
+      </w:pPr>
+      <w:r>
+        <w:rPr>
+          <w:rFonts w:ascii="Calibri" w:eastAsia="Gulim" w:hAnsi="Calibri" w:cs="Calibri"/>
           <w:b/>
           <w:sz w:val="22"/>
           <w:szCs w:val="22"/>
@@ -3998,7 +3910,7 @@
       </w:r>
       <w:r>
         <w:rPr>
-          <w:rFonts w:ascii="Seravek Light" w:eastAsia="Gulim" w:hAnsi="Seravek Light" w:cs="Segoe UI Historic"/>
+          <w:rFonts w:ascii="Calibri" w:eastAsia="Gulim" w:hAnsi="Calibri" w:cs="Calibri"/>
           <w:b/>
           <w:sz w:val="22"/>
           <w:szCs w:val="22"/>
@@ -4010,14 +3922,14 @@
       <w:pPr>
         <w:ind w:left="60"/>
         <w:rPr>
-          <w:rFonts w:ascii="Seravek Light" w:eastAsia="Gulim" w:hAnsi="Seravek Light" w:cs="Segoe UI Historic"/>
-          <w:sz w:val="22"/>
-          <w:szCs w:val="22"/>
-        </w:rPr>
-      </w:pPr>
-      <w:r>
-        <w:rPr>
-          <w:rFonts w:ascii="Seravek Light" w:eastAsia="Gulim" w:hAnsi="Seravek Light" w:cs="Segoe UI Historic"/>
+          <w:rFonts w:ascii="Calibri" w:eastAsia="Gulim" w:hAnsi="Calibri" w:cs="Calibri"/>
+          <w:sz w:val="22"/>
+          <w:szCs w:val="22"/>
+        </w:rPr>
+      </w:pPr>
+      <w:r>
+        <w:rPr>
+          <w:rFonts w:ascii="Calibri" w:eastAsia="Gulim" w:hAnsi="Calibri" w:cs="Calibri"/>
           <w:sz w:val="22"/>
           <w:szCs w:val="22"/>
         </w:rPr>
@@ -4032,14 +3944,14 @@
           <w:numId w:val="1"/>
         </w:numPr>
         <w:rPr>
-          <w:rFonts w:ascii="Seravek Light" w:eastAsia="Gulim" w:hAnsi="Seravek Light" w:cs="Segoe UI Historic"/>
-          <w:sz w:val="22"/>
-          <w:szCs w:val="22"/>
-        </w:rPr>
-      </w:pPr>
-      <w:r>
-        <w:rPr>
-          <w:rFonts w:ascii="Seravek Light" w:eastAsia="Gulim" w:hAnsi="Seravek Light" w:cs="Segoe UI Historic"/>
+          <w:rFonts w:ascii="Calibri" w:eastAsia="Gulim" w:hAnsi="Calibri" w:cs="Calibri"/>
+          <w:sz w:val="22"/>
+          <w:szCs w:val="22"/>
+        </w:rPr>
+      </w:pPr>
+      <w:r>
+        <w:rPr>
+          <w:rFonts w:ascii="Calibri" w:eastAsia="Gulim" w:hAnsi="Calibri" w:cs="Calibri"/>
           <w:sz w:val="22"/>
           <w:szCs w:val="22"/>
         </w:rPr>
@@ -4054,14 +3966,14 @@
           <w:numId w:val="1"/>
         </w:numPr>
         <w:rPr>
-          <w:rFonts w:ascii="Seravek Light" w:eastAsia="Gulim" w:hAnsi="Seravek Light" w:cs="Segoe UI Historic"/>
-          <w:sz w:val="22"/>
-          <w:szCs w:val="22"/>
-        </w:rPr>
-      </w:pPr>
-      <w:r>
-        <w:rPr>
-          <w:rFonts w:ascii="Seravek Light" w:eastAsia="Gulim" w:hAnsi="Seravek Light" w:cs="Segoe UI Historic"/>
+          <w:rFonts w:ascii="Calibri" w:eastAsia="Gulim" w:hAnsi="Calibri" w:cs="Calibri"/>
+          <w:sz w:val="22"/>
+          <w:szCs w:val="22"/>
+        </w:rPr>
+      </w:pPr>
+      <w:r>
+        <w:rPr>
+          <w:rFonts w:ascii="Calibri" w:eastAsia="Gulim" w:hAnsi="Calibri" w:cs="Calibri"/>
           <w:sz w:val="22"/>
           <w:szCs w:val="22"/>
         </w:rPr>
@@ -4076,14 +3988,14 @@
           <w:numId w:val="1"/>
         </w:numPr>
         <w:rPr>
-          <w:rFonts w:ascii="Seravek Light" w:eastAsia="Gulim" w:hAnsi="Seravek Light" w:cs="Segoe UI Historic"/>
-          <w:sz w:val="22"/>
-          <w:szCs w:val="22"/>
-        </w:rPr>
-      </w:pPr>
-      <w:r>
-        <w:rPr>
-          <w:rFonts w:ascii="Seravek Light" w:eastAsia="Gulim" w:hAnsi="Seravek Light" w:cs="Segoe UI Historic"/>
+          <w:rFonts w:ascii="Calibri" w:eastAsia="Gulim" w:hAnsi="Calibri" w:cs="Calibri"/>
+          <w:sz w:val="22"/>
+          <w:szCs w:val="22"/>
+        </w:rPr>
+      </w:pPr>
+      <w:r>
+        <w:rPr>
+          <w:rFonts w:ascii="Calibri" w:eastAsia="Gulim" w:hAnsi="Calibri" w:cs="Calibri"/>
           <w:sz w:val="22"/>
           <w:szCs w:val="22"/>
         </w:rPr>

</xml_diff>

<commit_message>
Updating resume and adding certs
</commit_message>
<xml_diff>
--- a/scottie-is-xxx/static/serving/resume.docx
+++ b/scottie-is-xxx/static/serving/resume.docx
@@ -944,13 +944,6 @@
           <w:rFonts w:ascii="Calibri" w:eastAsia="Gulim" w:hAnsi="Calibri" w:cs="Calibri"/>
           <w:b/>
         </w:rPr>
-        <w:t xml:space="preserve">Active </w:t>
-      </w:r>
-      <w:r>
-        <w:rPr>
-          <w:rFonts w:ascii="Calibri" w:eastAsia="Gulim" w:hAnsi="Calibri" w:cs="Calibri"/>
-          <w:b/>
-        </w:rPr>
         <w:t>Certifications</w:t>
       </w:r>
     </w:p>
@@ -976,6 +969,14 @@
           <w:szCs w:val="22"/>
         </w:rPr>
       </w:pPr>
+      <w:r>
+        <w:rPr>
+          <w:rFonts w:ascii="Calibri" w:eastAsia="Gulim" w:hAnsi="Calibri" w:cs="Calibri"/>
+          <w:sz w:val="22"/>
+          <w:szCs w:val="22"/>
+        </w:rPr>
+        <w:t xml:space="preserve">AWS Certified DevOps Engineer – Professional, </w:t>
+      </w:r>
       <w:r>
         <w:rPr>
           <w:rFonts w:ascii="Calibri" w:eastAsia="Gulim" w:hAnsi="Calibri" w:cs="Calibri"/>
@@ -1514,1368 +1515,1712 @@
           <w:sz w:val="22"/>
           <w:szCs w:val="22"/>
         </w:rPr>
+        <w:t>TEALS | Volunteer Advanced Placement Computer Science Teaching Assistant</w:t>
+      </w:r>
+    </w:p>
+    <w:p>
+      <w:pPr>
+        <w:rPr>
+          <w:rFonts w:ascii="Calibri" w:eastAsia="Gulim" w:hAnsi="Calibri" w:cs="Calibri"/>
+          <w:sz w:val="22"/>
+          <w:szCs w:val="22"/>
+        </w:rPr>
+      </w:pPr>
+      <w:r>
+        <w:rPr>
+          <w:rFonts w:ascii="Calibri" w:eastAsia="Gulim" w:hAnsi="Calibri" w:cs="Calibri"/>
+          <w:sz w:val="22"/>
+          <w:szCs w:val="22"/>
+        </w:rPr>
+        <w:t xml:space="preserve">June 2018 – </w:t>
+      </w:r>
+      <w:r>
+        <w:rPr>
+          <w:rFonts w:ascii="Calibri" w:eastAsia="Gulim" w:hAnsi="Calibri" w:cs="Calibri"/>
+          <w:sz w:val="22"/>
+          <w:szCs w:val="22"/>
+        </w:rPr>
+        <w:t>March 2022</w:t>
+      </w:r>
+      <w:r>
+        <w:rPr>
+          <w:rFonts w:ascii="Calibri" w:eastAsia="Gulim" w:hAnsi="Calibri" w:cs="Calibri"/>
+          <w:sz w:val="22"/>
+          <w:szCs w:val="22"/>
+        </w:rPr>
+        <w:t xml:space="preserve"> | Houston, Texas</w:t>
+      </w:r>
+    </w:p>
+    <w:p>
+      <w:pPr>
+        <w:pStyle w:val="ListParagraph"/>
+        <w:numPr>
+          <w:ilvl w:val="0"/>
+          <w:numId w:val="1"/>
+        </w:numPr>
+        <w:rPr>
+          <w:rFonts w:ascii="Calibri" w:eastAsia="Gulim" w:hAnsi="Calibri" w:cs="Calibri"/>
+          <w:sz w:val="22"/>
+          <w:szCs w:val="22"/>
+        </w:rPr>
+      </w:pPr>
+      <w:r>
+        <w:rPr>
+          <w:rFonts w:ascii="Calibri" w:eastAsia="Gulim" w:hAnsi="Calibri" w:cs="Calibri"/>
+          <w:sz w:val="22"/>
+          <w:szCs w:val="22"/>
+        </w:rPr>
+        <w:t>Trained in computer science teaching pedagogy and the course curriculum</w:t>
+      </w:r>
+    </w:p>
+    <w:p>
+      <w:pPr>
+        <w:pStyle w:val="ListParagraph"/>
+        <w:numPr>
+          <w:ilvl w:val="0"/>
+          <w:numId w:val="1"/>
+        </w:numPr>
+        <w:rPr>
+          <w:rFonts w:ascii="Calibri" w:eastAsia="Gulim" w:hAnsi="Calibri" w:cs="Calibri"/>
+          <w:sz w:val="22"/>
+          <w:szCs w:val="22"/>
+        </w:rPr>
+      </w:pPr>
+      <w:r>
+        <w:rPr>
+          <w:rFonts w:ascii="Calibri" w:eastAsia="Gulim" w:hAnsi="Calibri" w:cs="Calibri"/>
+          <w:sz w:val="22"/>
+          <w:szCs w:val="22"/>
+        </w:rPr>
+        <w:t xml:space="preserve">Co-teaching Java at Heights High School utilizing tools like Repl.it and </w:t>
+      </w:r>
+      <w:proofErr w:type="spellStart"/>
+      <w:r>
+        <w:rPr>
+          <w:rFonts w:ascii="Calibri" w:eastAsia="Gulim" w:hAnsi="Calibri" w:cs="Calibri"/>
+          <w:sz w:val="22"/>
+          <w:szCs w:val="22"/>
+        </w:rPr>
+        <w:t>Newrow</w:t>
+      </w:r>
+      <w:proofErr w:type="spellEnd"/>
+    </w:p>
+    <w:p>
+      <w:pPr>
+        <w:pStyle w:val="ListParagraph"/>
+        <w:numPr>
+          <w:ilvl w:val="0"/>
+          <w:numId w:val="1"/>
+        </w:numPr>
+        <w:rPr>
+          <w:rFonts w:ascii="Calibri" w:eastAsia="Gulim" w:hAnsi="Calibri" w:cs="Calibri"/>
+          <w:sz w:val="22"/>
+          <w:szCs w:val="22"/>
+        </w:rPr>
+      </w:pPr>
+      <w:r>
+        <w:rPr>
+          <w:rFonts w:ascii="Calibri" w:eastAsia="Gulim" w:hAnsi="Calibri" w:cs="Calibri"/>
+          <w:sz w:val="22"/>
+          <w:szCs w:val="22"/>
+        </w:rPr>
+        <w:t>Coordinating guest lectures from a variety of tech professionals to showcase careers for students</w:t>
+      </w:r>
+    </w:p>
+    <w:p>
+      <w:pPr>
+        <w:rPr>
+          <w:rFonts w:ascii="Calibri" w:eastAsia="Gulim" w:hAnsi="Calibri" w:cs="Calibri"/>
+          <w:b/>
+          <w:sz w:val="22"/>
+          <w:szCs w:val="22"/>
+        </w:rPr>
+      </w:pPr>
+    </w:p>
+    <w:p>
+      <w:pPr>
+        <w:rPr>
+          <w:rFonts w:ascii="Calibri" w:eastAsia="Gulim" w:hAnsi="Calibri" w:cs="Calibri"/>
+          <w:b/>
+          <w:sz w:val="22"/>
+          <w:szCs w:val="22"/>
+        </w:rPr>
+      </w:pPr>
+      <w:r>
+        <w:rPr>
+          <w:rFonts w:ascii="Calibri" w:eastAsia="Gulim" w:hAnsi="Calibri" w:cs="Calibri"/>
+          <w:b/>
+          <w:sz w:val="22"/>
+          <w:szCs w:val="22"/>
+        </w:rPr>
+        <w:t xml:space="preserve">Slalom | </w:t>
+      </w:r>
+      <w:r>
+        <w:rPr>
+          <w:rFonts w:ascii="Calibri" w:eastAsia="Gulim" w:hAnsi="Calibri" w:cs="Calibri"/>
+          <w:b/>
+          <w:sz w:val="22"/>
+          <w:szCs w:val="22"/>
+        </w:rPr>
+        <w:t>Consultant</w:t>
+      </w:r>
+      <w:r>
+        <w:rPr>
+          <w:rFonts w:ascii="Calibri" w:eastAsia="Gulim" w:hAnsi="Calibri" w:cs="Calibri"/>
+          <w:b/>
+          <w:sz w:val="22"/>
+          <w:szCs w:val="22"/>
+        </w:rPr>
+        <w:t xml:space="preserve"> | Cloud, DevOps, and Security</w:t>
+      </w:r>
+    </w:p>
+    <w:p>
+      <w:pPr>
+        <w:rPr>
+          <w:rFonts w:ascii="Calibri" w:eastAsia="Gulim" w:hAnsi="Calibri" w:cs="Calibri"/>
+          <w:sz w:val="22"/>
+          <w:szCs w:val="22"/>
+        </w:rPr>
+      </w:pPr>
+      <w:r>
+        <w:rPr>
+          <w:rFonts w:ascii="Calibri" w:eastAsia="Gulim" w:hAnsi="Calibri" w:cs="Calibri"/>
+          <w:sz w:val="22"/>
+          <w:szCs w:val="22"/>
+        </w:rPr>
+        <w:t xml:space="preserve">January 2021 – </w:t>
+      </w:r>
+      <w:r>
+        <w:rPr>
+          <w:rFonts w:ascii="Calibri" w:eastAsia="Gulim" w:hAnsi="Calibri" w:cs="Calibri"/>
+          <w:sz w:val="22"/>
+          <w:szCs w:val="22"/>
+        </w:rPr>
+        <w:t>December 2021</w:t>
+      </w:r>
+      <w:r>
+        <w:rPr>
+          <w:rFonts w:ascii="Calibri" w:eastAsia="Gulim" w:hAnsi="Calibri" w:cs="Calibri"/>
+          <w:sz w:val="22"/>
+          <w:szCs w:val="22"/>
+        </w:rPr>
+        <w:t xml:space="preserve"> | Houston, Texas</w:t>
+      </w:r>
+    </w:p>
+    <w:p>
+      <w:pPr>
+        <w:pStyle w:val="ListParagraph"/>
+        <w:numPr>
+          <w:ilvl w:val="0"/>
+          <w:numId w:val="1"/>
+        </w:numPr>
+        <w:rPr>
+          <w:rFonts w:ascii="Calibri" w:eastAsia="Gulim" w:hAnsi="Calibri" w:cs="Calibri"/>
+          <w:sz w:val="22"/>
+          <w:szCs w:val="22"/>
+        </w:rPr>
+      </w:pPr>
+      <w:r>
+        <w:rPr>
+          <w:rFonts w:ascii="Calibri" w:eastAsia="Gulim" w:hAnsi="Calibri" w:cs="Calibri"/>
+          <w:sz w:val="22"/>
+          <w:szCs w:val="22"/>
+        </w:rPr>
+        <w:t>Serv</w:t>
+      </w:r>
+      <w:r>
+        <w:rPr>
+          <w:rFonts w:ascii="Calibri" w:eastAsia="Gulim" w:hAnsi="Calibri" w:cs="Calibri"/>
+          <w:sz w:val="22"/>
+          <w:szCs w:val="22"/>
+        </w:rPr>
+        <w:t>ed</w:t>
+      </w:r>
+      <w:r>
+        <w:rPr>
+          <w:rFonts w:ascii="Calibri" w:eastAsia="Gulim" w:hAnsi="Calibri" w:cs="Calibri"/>
+          <w:sz w:val="22"/>
+          <w:szCs w:val="22"/>
+        </w:rPr>
+        <w:t xml:space="preserve"> as </w:t>
+      </w:r>
+      <w:r>
+        <w:rPr>
+          <w:rFonts w:ascii="Calibri" w:eastAsia="Gulim" w:hAnsi="Calibri" w:cs="Calibri"/>
+          <w:sz w:val="22"/>
+          <w:szCs w:val="22"/>
+        </w:rPr>
+        <w:t xml:space="preserve">a </w:t>
+      </w:r>
+      <w:r>
+        <w:rPr>
+          <w:rFonts w:ascii="Calibri" w:eastAsia="Gulim" w:hAnsi="Calibri" w:cs="Calibri"/>
+          <w:sz w:val="22"/>
+          <w:szCs w:val="22"/>
+        </w:rPr>
+        <w:t>solution architect,</w:t>
+      </w:r>
+      <w:r>
+        <w:rPr>
+          <w:rFonts w:ascii="Calibri" w:eastAsia="Gulim" w:hAnsi="Calibri" w:cs="Calibri"/>
+          <w:sz w:val="22"/>
+          <w:szCs w:val="22"/>
+        </w:rPr>
+        <w:t xml:space="preserve"> application architect,</w:t>
+      </w:r>
+      <w:r>
+        <w:rPr>
+          <w:rFonts w:ascii="Calibri" w:eastAsia="Gulim" w:hAnsi="Calibri" w:cs="Calibri"/>
+          <w:sz w:val="22"/>
+          <w:szCs w:val="22"/>
+        </w:rPr>
+        <w:t xml:space="preserve"> cloud engineer,</w:t>
+      </w:r>
+      <w:r>
+        <w:rPr>
+          <w:rFonts w:ascii="Calibri" w:eastAsia="Gulim" w:hAnsi="Calibri" w:cs="Calibri"/>
+          <w:sz w:val="22"/>
+          <w:szCs w:val="22"/>
+        </w:rPr>
+        <w:t xml:space="preserve"> and</w:t>
+      </w:r>
+      <w:r>
+        <w:rPr>
+          <w:rFonts w:ascii="Calibri" w:eastAsia="Gulim" w:hAnsi="Calibri" w:cs="Calibri"/>
+          <w:sz w:val="22"/>
+          <w:szCs w:val="22"/>
+        </w:rPr>
+        <w:t xml:space="preserve"> DevOps engineer on </w:t>
+      </w:r>
+      <w:r>
+        <w:rPr>
+          <w:rFonts w:ascii="Calibri" w:eastAsia="Gulim" w:hAnsi="Calibri" w:cs="Calibri"/>
+          <w:sz w:val="22"/>
+          <w:szCs w:val="22"/>
+        </w:rPr>
+        <w:t>engagements</w:t>
+      </w:r>
+      <w:r>
+        <w:rPr>
+          <w:rFonts w:ascii="Calibri" w:eastAsia="Gulim" w:hAnsi="Calibri" w:cs="Calibri"/>
+          <w:sz w:val="22"/>
+          <w:szCs w:val="22"/>
+        </w:rPr>
+        <w:t xml:space="preserve"> across various industries and companies</w:t>
+      </w:r>
+    </w:p>
+    <w:p>
+      <w:pPr>
+        <w:pStyle w:val="ListParagraph"/>
+        <w:numPr>
+          <w:ilvl w:val="0"/>
+          <w:numId w:val="1"/>
+        </w:numPr>
+        <w:rPr>
+          <w:rFonts w:ascii="Calibri" w:eastAsia="Gulim" w:hAnsi="Calibri" w:cs="Calibri"/>
+          <w:sz w:val="22"/>
+          <w:szCs w:val="22"/>
+        </w:rPr>
+      </w:pPr>
+      <w:r>
+        <w:rPr>
+          <w:rFonts w:ascii="Calibri" w:eastAsia="Gulim" w:hAnsi="Calibri" w:cs="Calibri"/>
+          <w:sz w:val="22"/>
+          <w:szCs w:val="22"/>
+        </w:rPr>
+        <w:t>Provid</w:t>
+      </w:r>
+      <w:r>
+        <w:rPr>
+          <w:rFonts w:ascii="Calibri" w:eastAsia="Gulim" w:hAnsi="Calibri" w:cs="Calibri"/>
+          <w:sz w:val="22"/>
+          <w:szCs w:val="22"/>
+        </w:rPr>
+        <w:t>ed</w:t>
+      </w:r>
+      <w:r>
+        <w:rPr>
+          <w:rFonts w:ascii="Calibri" w:eastAsia="Gulim" w:hAnsi="Calibri" w:cs="Calibri"/>
+          <w:sz w:val="22"/>
+          <w:szCs w:val="22"/>
+        </w:rPr>
+        <w:t xml:space="preserve"> expertise to clients in the area</w:t>
+      </w:r>
+      <w:r>
+        <w:rPr>
+          <w:rFonts w:ascii="Calibri" w:eastAsia="Gulim" w:hAnsi="Calibri" w:cs="Calibri"/>
+          <w:sz w:val="22"/>
+          <w:szCs w:val="22"/>
+        </w:rPr>
+        <w:t>s</w:t>
+      </w:r>
+      <w:r>
+        <w:rPr>
+          <w:rFonts w:ascii="Calibri" w:eastAsia="Gulim" w:hAnsi="Calibri" w:cs="Calibri"/>
+          <w:sz w:val="22"/>
+          <w:szCs w:val="22"/>
+        </w:rPr>
+        <w:t xml:space="preserve"> of cloud-native solution design</w:t>
+      </w:r>
+      <w:r>
+        <w:rPr>
+          <w:rFonts w:ascii="Calibri" w:eastAsia="Gulim" w:hAnsi="Calibri" w:cs="Calibri"/>
+          <w:sz w:val="22"/>
+          <w:szCs w:val="22"/>
+        </w:rPr>
+        <w:t xml:space="preserve"> using AWS</w:t>
+      </w:r>
+      <w:r>
+        <w:rPr>
+          <w:rFonts w:ascii="Calibri" w:eastAsia="Gulim" w:hAnsi="Calibri" w:cs="Calibri"/>
+          <w:sz w:val="22"/>
+          <w:szCs w:val="22"/>
+        </w:rPr>
+        <w:t>, infrastructure as code, and software engineering</w:t>
+      </w:r>
+    </w:p>
+    <w:p>
+      <w:pPr>
+        <w:rPr>
+          <w:rFonts w:ascii="Calibri" w:eastAsia="Gulim" w:hAnsi="Calibri" w:cs="Calibri"/>
+          <w:sz w:val="22"/>
+          <w:szCs w:val="22"/>
+        </w:rPr>
+      </w:pPr>
+    </w:p>
+    <w:p>
+      <w:pPr>
+        <w:rPr>
+          <w:rFonts w:ascii="Calibri" w:eastAsia="Gulim" w:hAnsi="Calibri" w:cs="Calibri"/>
+          <w:b/>
+          <w:sz w:val="22"/>
+          <w:szCs w:val="22"/>
+        </w:rPr>
+      </w:pPr>
+      <w:r>
+        <w:rPr>
+          <w:rFonts w:ascii="Calibri" w:eastAsia="Gulim" w:hAnsi="Calibri" w:cs="Calibri"/>
+          <w:b/>
+          <w:sz w:val="22"/>
+          <w:szCs w:val="22"/>
+        </w:rPr>
+        <w:t>ConocoPhillips | Cloud Enablement Architect</w:t>
+      </w:r>
+    </w:p>
+    <w:p>
+      <w:pPr>
+        <w:rPr>
+          <w:rFonts w:ascii="Calibri" w:eastAsia="Gulim" w:hAnsi="Calibri" w:cs="Calibri"/>
+          <w:sz w:val="22"/>
+          <w:szCs w:val="22"/>
+        </w:rPr>
+      </w:pPr>
+      <w:r>
+        <w:rPr>
+          <w:rFonts w:ascii="Calibri" w:eastAsia="Gulim" w:hAnsi="Calibri" w:cs="Calibri"/>
+          <w:sz w:val="22"/>
+          <w:szCs w:val="22"/>
+        </w:rPr>
+        <w:t>September 2020 – January 2021 | Houston, Texas</w:t>
+      </w:r>
+    </w:p>
+    <w:p>
+      <w:pPr>
+        <w:pStyle w:val="ListParagraph"/>
+        <w:numPr>
+          <w:ilvl w:val="0"/>
+          <w:numId w:val="1"/>
+        </w:numPr>
+        <w:rPr>
+          <w:rFonts w:ascii="Calibri" w:eastAsia="Gulim" w:hAnsi="Calibri" w:cs="Calibri"/>
+          <w:b/>
+          <w:sz w:val="22"/>
+          <w:szCs w:val="22"/>
+        </w:rPr>
+      </w:pPr>
+      <w:r>
+        <w:rPr>
+          <w:rFonts w:ascii="Calibri" w:eastAsia="Gulim" w:hAnsi="Calibri" w:cs="Calibri"/>
+          <w:sz w:val="22"/>
+          <w:szCs w:val="22"/>
+        </w:rPr>
+        <w:t xml:space="preserve">Facilitated adoption of DevOps and cloud-native solution design </w:t>
+      </w:r>
+      <w:r>
+        <w:rPr>
+          <w:rFonts w:ascii="Calibri" w:eastAsia="Gulim" w:hAnsi="Calibri" w:cs="Calibri"/>
+          <w:sz w:val="22"/>
+          <w:szCs w:val="22"/>
+        </w:rPr>
+        <w:t xml:space="preserve">in </w:t>
+      </w:r>
+      <w:r>
+        <w:rPr>
+          <w:rFonts w:ascii="Calibri" w:eastAsia="Gulim" w:hAnsi="Calibri" w:cs="Calibri"/>
+          <w:sz w:val="22"/>
+          <w:szCs w:val="22"/>
+        </w:rPr>
+        <w:t>an</w:t>
+      </w:r>
+      <w:r>
+        <w:rPr>
+          <w:rFonts w:ascii="Calibri" w:eastAsia="Gulim" w:hAnsi="Calibri" w:cs="Calibri"/>
+          <w:sz w:val="22"/>
+          <w:szCs w:val="22"/>
+        </w:rPr>
+        <w:t xml:space="preserve"> enterprise environment with solution engineering</w:t>
+      </w:r>
+      <w:r>
+        <w:rPr>
+          <w:rFonts w:ascii="Calibri" w:eastAsia="Gulim" w:hAnsi="Calibri" w:cs="Calibri"/>
+          <w:sz w:val="22"/>
+          <w:szCs w:val="22"/>
+        </w:rPr>
+        <w:t xml:space="preserve"> </w:t>
+      </w:r>
+      <w:r>
+        <w:rPr>
+          <w:rFonts w:ascii="Calibri" w:eastAsia="Gulim" w:hAnsi="Calibri" w:cs="Calibri"/>
+          <w:sz w:val="22"/>
+          <w:szCs w:val="22"/>
+        </w:rPr>
+        <w:t>teams across the globe</w:t>
+      </w:r>
+    </w:p>
+    <w:p>
+      <w:pPr>
+        <w:pStyle w:val="ListParagraph"/>
+        <w:numPr>
+          <w:ilvl w:val="0"/>
+          <w:numId w:val="1"/>
+        </w:numPr>
+        <w:rPr>
+          <w:rFonts w:ascii="Calibri" w:eastAsia="Gulim" w:hAnsi="Calibri" w:cs="Calibri"/>
+          <w:b/>
+          <w:sz w:val="22"/>
+          <w:szCs w:val="22"/>
+        </w:rPr>
+      </w:pPr>
+      <w:r>
+        <w:rPr>
+          <w:rFonts w:ascii="Calibri" w:eastAsia="Gulim" w:hAnsi="Calibri" w:cs="Calibri"/>
+          <w:sz w:val="22"/>
+          <w:szCs w:val="22"/>
+        </w:rPr>
+        <w:t xml:space="preserve">Provided </w:t>
+      </w:r>
+      <w:r>
+        <w:rPr>
+          <w:rFonts w:ascii="Calibri" w:eastAsia="Gulim" w:hAnsi="Calibri" w:cs="Calibri"/>
+          <w:sz w:val="22"/>
+          <w:szCs w:val="22"/>
+        </w:rPr>
+        <w:t>best practices</w:t>
+      </w:r>
+      <w:r>
+        <w:rPr>
+          <w:rFonts w:ascii="Calibri" w:eastAsia="Gulim" w:hAnsi="Calibri" w:cs="Calibri"/>
+          <w:sz w:val="22"/>
+          <w:szCs w:val="22"/>
+        </w:rPr>
+        <w:t xml:space="preserve"> and </w:t>
+      </w:r>
+      <w:r>
+        <w:rPr>
+          <w:rFonts w:ascii="Calibri" w:eastAsia="Gulim" w:hAnsi="Calibri" w:cs="Calibri"/>
+          <w:sz w:val="22"/>
+          <w:szCs w:val="22"/>
+        </w:rPr>
+        <w:t xml:space="preserve">troubleshooting </w:t>
+      </w:r>
+      <w:r>
+        <w:rPr>
+          <w:rFonts w:ascii="Calibri" w:eastAsia="Gulim" w:hAnsi="Calibri" w:cs="Calibri"/>
+          <w:sz w:val="22"/>
+          <w:szCs w:val="22"/>
+        </w:rPr>
+        <w:t>support for</w:t>
+      </w:r>
+      <w:r>
+        <w:rPr>
+          <w:rFonts w:ascii="Calibri" w:eastAsia="Gulim" w:hAnsi="Calibri" w:cs="Calibri"/>
+          <w:sz w:val="22"/>
+          <w:szCs w:val="22"/>
+        </w:rPr>
+        <w:t xml:space="preserve"> solutions comprised of services such as</w:t>
+      </w:r>
+      <w:r>
+        <w:rPr>
+          <w:rFonts w:ascii="Calibri" w:eastAsia="Gulim" w:hAnsi="Calibri" w:cs="Calibri"/>
+          <w:sz w:val="22"/>
+          <w:szCs w:val="22"/>
+        </w:rPr>
+        <w:t xml:space="preserve"> EC2, Elastic Beanstalk, RDS, </w:t>
+      </w:r>
+      <w:r>
+        <w:rPr>
+          <w:rFonts w:ascii="Calibri" w:eastAsia="Gulim" w:hAnsi="Calibri" w:cs="Calibri"/>
+          <w:sz w:val="22"/>
+          <w:szCs w:val="22"/>
+        </w:rPr>
+        <w:t>ECS</w:t>
+      </w:r>
+      <w:r>
+        <w:rPr>
+          <w:rFonts w:ascii="Calibri" w:eastAsia="Gulim" w:hAnsi="Calibri" w:cs="Calibri"/>
+          <w:sz w:val="22"/>
+          <w:szCs w:val="22"/>
+        </w:rPr>
+        <w:t>, and Lambda</w:t>
+      </w:r>
+    </w:p>
+    <w:p>
+      <w:pPr>
+        <w:pStyle w:val="ListParagraph"/>
+        <w:numPr>
+          <w:ilvl w:val="0"/>
+          <w:numId w:val="1"/>
+        </w:numPr>
+        <w:rPr>
+          <w:rFonts w:ascii="Calibri" w:eastAsia="Gulim" w:hAnsi="Calibri" w:cs="Calibri"/>
+          <w:b/>
+          <w:sz w:val="22"/>
+          <w:szCs w:val="22"/>
+        </w:rPr>
+      </w:pPr>
+      <w:r>
+        <w:rPr>
+          <w:rFonts w:ascii="Calibri" w:eastAsia="Gulim" w:hAnsi="Calibri" w:cs="Calibri"/>
+          <w:sz w:val="22"/>
+          <w:szCs w:val="22"/>
+        </w:rPr>
+        <w:t xml:space="preserve">Developed standardized infrastructure as code templates using </w:t>
+      </w:r>
+      <w:r>
+        <w:rPr>
+          <w:rFonts w:ascii="Calibri" w:eastAsia="Gulim" w:hAnsi="Calibri" w:cs="Calibri"/>
+          <w:sz w:val="22"/>
+          <w:szCs w:val="22"/>
+        </w:rPr>
+        <w:t xml:space="preserve">Terraform, </w:t>
+      </w:r>
+      <w:r>
+        <w:rPr>
+          <w:rFonts w:ascii="Calibri" w:eastAsia="Gulim" w:hAnsi="Calibri" w:cs="Calibri"/>
+          <w:sz w:val="22"/>
+          <w:szCs w:val="22"/>
+        </w:rPr>
+        <w:t>AWS CloudFormation</w:t>
+      </w:r>
+      <w:r>
+        <w:rPr>
+          <w:rFonts w:ascii="Calibri" w:eastAsia="Gulim" w:hAnsi="Calibri" w:cs="Calibri"/>
+          <w:sz w:val="22"/>
+          <w:szCs w:val="22"/>
+        </w:rPr>
+        <w:t>,</w:t>
+      </w:r>
+      <w:r>
+        <w:rPr>
+          <w:rFonts w:ascii="Calibri" w:eastAsia="Gulim" w:hAnsi="Calibri" w:cs="Calibri"/>
+          <w:sz w:val="22"/>
+          <w:szCs w:val="22"/>
+        </w:rPr>
+        <w:t xml:space="preserve"> and</w:t>
+      </w:r>
+      <w:r>
+        <w:rPr>
+          <w:rFonts w:ascii="Calibri" w:eastAsia="Gulim" w:hAnsi="Calibri" w:cs="Calibri"/>
+          <w:sz w:val="22"/>
+          <w:szCs w:val="22"/>
+        </w:rPr>
+        <w:t xml:space="preserve"> AWS</w:t>
+      </w:r>
+      <w:r>
+        <w:rPr>
+          <w:rFonts w:ascii="Calibri" w:eastAsia="Gulim" w:hAnsi="Calibri" w:cs="Calibri"/>
+          <w:sz w:val="22"/>
+          <w:szCs w:val="22"/>
+        </w:rPr>
+        <w:t xml:space="preserve"> CDK</w:t>
+      </w:r>
+    </w:p>
+    <w:p>
+      <w:pPr>
+        <w:pStyle w:val="ListParagraph"/>
+        <w:numPr>
+          <w:ilvl w:val="0"/>
+          <w:numId w:val="1"/>
+        </w:numPr>
+        <w:rPr>
+          <w:rFonts w:ascii="Calibri" w:eastAsia="Gulim" w:hAnsi="Calibri" w:cs="Calibri"/>
+          <w:b/>
+          <w:sz w:val="22"/>
+          <w:szCs w:val="22"/>
+        </w:rPr>
+      </w:pPr>
+      <w:r>
+        <w:rPr>
+          <w:rFonts w:ascii="Calibri" w:eastAsia="Gulim" w:hAnsi="Calibri" w:cs="Calibri"/>
+          <w:sz w:val="22"/>
+          <w:szCs w:val="22"/>
+        </w:rPr>
+        <w:t xml:space="preserve">Assisted engineers with implementing CI/CD automation using Azure DevOps and AWS </w:t>
+      </w:r>
+      <w:proofErr w:type="spellStart"/>
+      <w:r>
+        <w:rPr>
+          <w:rFonts w:ascii="Calibri" w:eastAsia="Gulim" w:hAnsi="Calibri" w:cs="Calibri"/>
+          <w:sz w:val="22"/>
+          <w:szCs w:val="22"/>
+        </w:rPr>
+        <w:t>CodePipeline</w:t>
+      </w:r>
+      <w:proofErr w:type="spellEnd"/>
+    </w:p>
+    <w:p>
+      <w:pPr>
+        <w:pStyle w:val="ListParagraph"/>
+        <w:numPr>
+          <w:ilvl w:val="0"/>
+          <w:numId w:val="1"/>
+        </w:numPr>
+        <w:rPr>
+          <w:rFonts w:ascii="Calibri" w:eastAsia="Gulim" w:hAnsi="Calibri" w:cs="Calibri"/>
+          <w:b/>
+          <w:sz w:val="22"/>
+          <w:szCs w:val="22"/>
+        </w:rPr>
+      </w:pPr>
+      <w:r>
+        <w:rPr>
+          <w:rFonts w:ascii="Calibri" w:eastAsia="Gulim" w:hAnsi="Calibri" w:cs="Calibri"/>
+          <w:sz w:val="22"/>
+          <w:szCs w:val="22"/>
+        </w:rPr>
+        <w:t>Reviewed</w:t>
+      </w:r>
+      <w:r>
+        <w:rPr>
+          <w:rFonts w:ascii="Calibri" w:eastAsia="Gulim" w:hAnsi="Calibri" w:cs="Calibri"/>
+          <w:sz w:val="22"/>
+          <w:szCs w:val="22"/>
+        </w:rPr>
+        <w:t xml:space="preserve"> </w:t>
+      </w:r>
+      <w:r>
+        <w:rPr>
+          <w:rFonts w:ascii="Calibri" w:eastAsia="Gulim" w:hAnsi="Calibri" w:cs="Calibri"/>
+          <w:sz w:val="22"/>
+          <w:szCs w:val="22"/>
+        </w:rPr>
+        <w:t>service control policies and security remediation</w:t>
+      </w:r>
+      <w:r>
+        <w:rPr>
+          <w:rFonts w:ascii="Calibri" w:eastAsia="Gulim" w:hAnsi="Calibri" w:cs="Calibri"/>
+          <w:sz w:val="22"/>
+          <w:szCs w:val="22"/>
+        </w:rPr>
+        <w:t xml:space="preserve"> logic</w:t>
+      </w:r>
+      <w:r>
+        <w:rPr>
+          <w:rFonts w:ascii="Calibri" w:eastAsia="Gulim" w:hAnsi="Calibri" w:cs="Calibri"/>
+          <w:sz w:val="22"/>
+          <w:szCs w:val="22"/>
+        </w:rPr>
+        <w:t xml:space="preserve"> for</w:t>
+      </w:r>
+      <w:r>
+        <w:rPr>
+          <w:rFonts w:ascii="Calibri" w:eastAsia="Gulim" w:hAnsi="Calibri" w:cs="Calibri"/>
+          <w:sz w:val="22"/>
+          <w:szCs w:val="22"/>
+        </w:rPr>
+        <w:t xml:space="preserve"> new services to</w:t>
+      </w:r>
+      <w:r>
+        <w:rPr>
+          <w:rFonts w:ascii="Calibri" w:eastAsia="Gulim" w:hAnsi="Calibri" w:cs="Calibri"/>
+          <w:sz w:val="22"/>
+          <w:szCs w:val="22"/>
+        </w:rPr>
+        <w:t xml:space="preserve"> </w:t>
+      </w:r>
+      <w:r>
+        <w:rPr>
+          <w:rFonts w:ascii="Calibri" w:eastAsia="Gulim" w:hAnsi="Calibri" w:cs="Calibri"/>
+          <w:sz w:val="22"/>
+          <w:szCs w:val="22"/>
+        </w:rPr>
+        <w:t xml:space="preserve">be </w:t>
+      </w:r>
+      <w:r>
+        <w:rPr>
+          <w:rFonts w:ascii="Calibri" w:eastAsia="Gulim" w:hAnsi="Calibri" w:cs="Calibri"/>
+          <w:sz w:val="22"/>
+          <w:szCs w:val="22"/>
+        </w:rPr>
+        <w:t>sanction</w:t>
+      </w:r>
+      <w:r>
+        <w:rPr>
+          <w:rFonts w:ascii="Calibri" w:eastAsia="Gulim" w:hAnsi="Calibri" w:cs="Calibri"/>
+          <w:sz w:val="22"/>
+          <w:szCs w:val="22"/>
+        </w:rPr>
+        <w:t>ed</w:t>
+      </w:r>
+      <w:r>
+        <w:rPr>
+          <w:rFonts w:ascii="Calibri" w:eastAsia="Gulim" w:hAnsi="Calibri" w:cs="Calibri"/>
+          <w:sz w:val="22"/>
+          <w:szCs w:val="22"/>
+        </w:rPr>
+        <w:t xml:space="preserve"> </w:t>
+      </w:r>
+      <w:r>
+        <w:rPr>
+          <w:rFonts w:ascii="Calibri" w:eastAsia="Gulim" w:hAnsi="Calibri" w:cs="Calibri"/>
+          <w:sz w:val="22"/>
+          <w:szCs w:val="22"/>
+        </w:rPr>
+        <w:t xml:space="preserve">in the </w:t>
+      </w:r>
+      <w:r>
+        <w:rPr>
+          <w:rFonts w:ascii="Calibri" w:eastAsia="Gulim" w:hAnsi="Calibri" w:cs="Calibri"/>
+          <w:sz w:val="22"/>
+          <w:szCs w:val="22"/>
+        </w:rPr>
+        <w:t xml:space="preserve">enterprise </w:t>
+      </w:r>
+      <w:r>
+        <w:rPr>
+          <w:rFonts w:ascii="Calibri" w:eastAsia="Gulim" w:hAnsi="Calibri" w:cs="Calibri"/>
+          <w:sz w:val="22"/>
+          <w:szCs w:val="22"/>
+        </w:rPr>
+        <w:t>accounts</w:t>
+      </w:r>
+    </w:p>
+    <w:p>
+      <w:pPr>
+        <w:rPr>
+          <w:rFonts w:ascii="Calibri" w:eastAsia="Gulim" w:hAnsi="Calibri" w:cs="Calibri"/>
+          <w:b/>
+          <w:sz w:val="22"/>
+          <w:szCs w:val="22"/>
+        </w:rPr>
+      </w:pPr>
+    </w:p>
+    <w:p>
+      <w:pPr>
+        <w:rPr>
+          <w:rFonts w:ascii="Calibri" w:eastAsia="Gulim" w:hAnsi="Calibri" w:cs="Calibri"/>
+          <w:b/>
+          <w:sz w:val="22"/>
+          <w:szCs w:val="22"/>
+        </w:rPr>
+      </w:pPr>
+      <w:r>
+        <w:rPr>
+          <w:rFonts w:ascii="Calibri" w:eastAsia="Gulim" w:hAnsi="Calibri" w:cs="Calibri"/>
+          <w:b/>
+          <w:sz w:val="22"/>
+          <w:szCs w:val="22"/>
+        </w:rPr>
+        <w:t>ConocoPhillips | Solution Architect</w:t>
+      </w:r>
+    </w:p>
+    <w:p>
+      <w:pPr>
+        <w:rPr>
+          <w:rFonts w:ascii="Calibri" w:eastAsia="Gulim" w:hAnsi="Calibri" w:cs="Calibri"/>
+          <w:sz w:val="22"/>
+          <w:szCs w:val="22"/>
+        </w:rPr>
+      </w:pPr>
+      <w:r>
+        <w:rPr>
+          <w:rFonts w:ascii="Calibri" w:eastAsia="Gulim" w:hAnsi="Calibri" w:cs="Calibri"/>
+          <w:sz w:val="22"/>
+          <w:szCs w:val="22"/>
+        </w:rPr>
+        <w:t xml:space="preserve">November 2019 – </w:t>
+      </w:r>
+      <w:r>
+        <w:rPr>
+          <w:rFonts w:ascii="Calibri" w:eastAsia="Gulim" w:hAnsi="Calibri" w:cs="Calibri"/>
+          <w:sz w:val="22"/>
+          <w:szCs w:val="22"/>
+        </w:rPr>
+        <w:t>September 2020</w:t>
+      </w:r>
+      <w:r>
+        <w:rPr>
+          <w:rFonts w:ascii="Calibri" w:eastAsia="Gulim" w:hAnsi="Calibri" w:cs="Calibri"/>
+          <w:sz w:val="22"/>
+          <w:szCs w:val="22"/>
+        </w:rPr>
+        <w:t xml:space="preserve"> | Houston, Texas</w:t>
+      </w:r>
+    </w:p>
+    <w:p>
+      <w:pPr>
+        <w:pStyle w:val="ListParagraph"/>
+        <w:numPr>
+          <w:ilvl w:val="0"/>
+          <w:numId w:val="1"/>
+        </w:numPr>
+        <w:rPr>
+          <w:rFonts w:ascii="Calibri" w:eastAsia="Gulim" w:hAnsi="Calibri" w:cs="Calibri"/>
+          <w:sz w:val="22"/>
+          <w:szCs w:val="22"/>
+        </w:rPr>
+      </w:pPr>
+      <w:r>
+        <w:rPr>
+          <w:rFonts w:ascii="Calibri" w:eastAsia="Gulim" w:hAnsi="Calibri" w:cs="Calibri"/>
+          <w:sz w:val="22"/>
+          <w:szCs w:val="22"/>
+        </w:rPr>
+        <w:t>Architect</w:t>
+      </w:r>
+      <w:r>
+        <w:rPr>
+          <w:rFonts w:ascii="Calibri" w:eastAsia="Gulim" w:hAnsi="Calibri" w:cs="Calibri"/>
+          <w:sz w:val="22"/>
+          <w:szCs w:val="22"/>
+        </w:rPr>
+        <w:t>ed</w:t>
+      </w:r>
+      <w:r>
+        <w:rPr>
+          <w:rFonts w:ascii="Calibri" w:eastAsia="Gulim" w:hAnsi="Calibri" w:cs="Calibri"/>
+          <w:sz w:val="22"/>
+          <w:szCs w:val="22"/>
+        </w:rPr>
+        <w:t xml:space="preserve"> </w:t>
+      </w:r>
+      <w:r>
+        <w:rPr>
+          <w:rFonts w:ascii="Calibri" w:eastAsia="Gulim" w:hAnsi="Calibri" w:cs="Calibri"/>
+          <w:sz w:val="22"/>
+          <w:szCs w:val="22"/>
+        </w:rPr>
+        <w:t xml:space="preserve">cloud-native solutions in AWS, </w:t>
+      </w:r>
+      <w:r>
+        <w:rPr>
+          <w:rFonts w:ascii="Calibri" w:eastAsia="Gulim" w:hAnsi="Calibri" w:cs="Calibri"/>
+          <w:sz w:val="22"/>
+          <w:szCs w:val="22"/>
+        </w:rPr>
+        <w:t xml:space="preserve">Azure, and </w:t>
+      </w:r>
+      <w:proofErr w:type="spellStart"/>
+      <w:r>
+        <w:rPr>
+          <w:rFonts w:ascii="Calibri" w:eastAsia="Gulim" w:hAnsi="Calibri" w:cs="Calibri"/>
+          <w:sz w:val="22"/>
+          <w:szCs w:val="22"/>
+        </w:rPr>
+        <w:t>Mendix</w:t>
+      </w:r>
+      <w:proofErr w:type="spellEnd"/>
+    </w:p>
+    <w:p>
+      <w:pPr>
+        <w:pStyle w:val="ListParagraph"/>
+        <w:numPr>
+          <w:ilvl w:val="0"/>
+          <w:numId w:val="1"/>
+        </w:numPr>
+        <w:rPr>
+          <w:rFonts w:ascii="Calibri" w:eastAsia="Gulim" w:hAnsi="Calibri" w:cs="Calibri"/>
+          <w:sz w:val="22"/>
+          <w:szCs w:val="22"/>
+        </w:rPr>
+      </w:pPr>
+      <w:r>
+        <w:rPr>
+          <w:rFonts w:ascii="Calibri" w:eastAsia="Gulim" w:hAnsi="Calibri" w:cs="Calibri"/>
+          <w:sz w:val="22"/>
+          <w:szCs w:val="22"/>
+        </w:rPr>
+        <w:t>Design</w:t>
+      </w:r>
+      <w:r>
+        <w:rPr>
+          <w:rFonts w:ascii="Calibri" w:eastAsia="Gulim" w:hAnsi="Calibri" w:cs="Calibri"/>
+          <w:sz w:val="22"/>
+          <w:szCs w:val="22"/>
+        </w:rPr>
+        <w:t>ed</w:t>
+      </w:r>
+      <w:r>
+        <w:rPr>
+          <w:rFonts w:ascii="Calibri" w:eastAsia="Gulim" w:hAnsi="Calibri" w:cs="Calibri"/>
+          <w:sz w:val="22"/>
+          <w:szCs w:val="22"/>
+        </w:rPr>
+        <w:t xml:space="preserve"> and </w:t>
+      </w:r>
+      <w:r>
+        <w:rPr>
+          <w:rFonts w:ascii="Calibri" w:eastAsia="Gulim" w:hAnsi="Calibri" w:cs="Calibri"/>
+          <w:sz w:val="22"/>
+          <w:szCs w:val="22"/>
+        </w:rPr>
+        <w:t>implemented</w:t>
+      </w:r>
+      <w:r>
+        <w:rPr>
+          <w:rFonts w:ascii="Calibri" w:eastAsia="Gulim" w:hAnsi="Calibri" w:cs="Calibri"/>
+          <w:sz w:val="22"/>
+          <w:szCs w:val="22"/>
+        </w:rPr>
+        <w:t xml:space="preserve"> full-stack </w:t>
+      </w:r>
+      <w:r>
+        <w:rPr>
+          <w:rFonts w:ascii="Calibri" w:eastAsia="Gulim" w:hAnsi="Calibri" w:cs="Calibri"/>
+          <w:sz w:val="22"/>
+          <w:szCs w:val="22"/>
+        </w:rPr>
+        <w:t>applications</w:t>
+      </w:r>
+      <w:r>
+        <w:rPr>
+          <w:rFonts w:ascii="Calibri" w:eastAsia="Gulim" w:hAnsi="Calibri" w:cs="Calibri"/>
+          <w:sz w:val="22"/>
+          <w:szCs w:val="22"/>
+        </w:rPr>
+        <w:t xml:space="preserve"> using .NET, Node.js, </w:t>
+      </w:r>
+      <w:r>
+        <w:rPr>
+          <w:rFonts w:ascii="Calibri" w:eastAsia="Gulim" w:hAnsi="Calibri" w:cs="Calibri"/>
+          <w:sz w:val="22"/>
+          <w:szCs w:val="22"/>
+        </w:rPr>
+        <w:t>React</w:t>
+      </w:r>
+      <w:r>
+        <w:rPr>
+          <w:rFonts w:ascii="Calibri" w:eastAsia="Gulim" w:hAnsi="Calibri" w:cs="Calibri"/>
+          <w:sz w:val="22"/>
+          <w:szCs w:val="22"/>
+        </w:rPr>
+        <w:t xml:space="preserve">, and </w:t>
+      </w:r>
+      <w:r>
+        <w:rPr>
+          <w:rFonts w:ascii="Calibri" w:eastAsia="Gulim" w:hAnsi="Calibri" w:cs="Calibri"/>
+          <w:sz w:val="22"/>
+          <w:szCs w:val="22"/>
+        </w:rPr>
+        <w:t>relational databases</w:t>
+      </w:r>
+    </w:p>
+    <w:p>
+      <w:pPr>
+        <w:pStyle w:val="ListParagraph"/>
+        <w:numPr>
+          <w:ilvl w:val="0"/>
+          <w:numId w:val="1"/>
+        </w:numPr>
+        <w:rPr>
+          <w:rFonts w:ascii="Calibri" w:eastAsia="Gulim" w:hAnsi="Calibri" w:cs="Calibri"/>
+          <w:sz w:val="22"/>
+          <w:szCs w:val="22"/>
+        </w:rPr>
+      </w:pPr>
+      <w:r>
+        <w:rPr>
+          <w:rFonts w:ascii="Calibri" w:eastAsia="Gulim" w:hAnsi="Calibri" w:cs="Calibri"/>
+          <w:sz w:val="22"/>
+          <w:szCs w:val="22"/>
+        </w:rPr>
+        <w:t>Built</w:t>
+      </w:r>
+      <w:r>
+        <w:rPr>
+          <w:rFonts w:ascii="Calibri" w:eastAsia="Gulim" w:hAnsi="Calibri" w:cs="Calibri"/>
+          <w:sz w:val="22"/>
+          <w:szCs w:val="22"/>
+        </w:rPr>
+        <w:t xml:space="preserve"> </w:t>
+      </w:r>
+      <w:r>
+        <w:rPr>
+          <w:rFonts w:ascii="Calibri" w:eastAsia="Gulim" w:hAnsi="Calibri" w:cs="Calibri"/>
+          <w:sz w:val="22"/>
+          <w:szCs w:val="22"/>
+        </w:rPr>
+        <w:t>CI/CD pipelines</w:t>
+      </w:r>
+      <w:r>
+        <w:rPr>
+          <w:rFonts w:ascii="Calibri" w:eastAsia="Gulim" w:hAnsi="Calibri" w:cs="Calibri"/>
+          <w:sz w:val="22"/>
+          <w:szCs w:val="22"/>
+        </w:rPr>
+        <w:t xml:space="preserve"> using Azure DevOps</w:t>
+      </w:r>
+    </w:p>
+    <w:p>
+      <w:pPr>
+        <w:pStyle w:val="ListParagraph"/>
+        <w:numPr>
+          <w:ilvl w:val="0"/>
+          <w:numId w:val="1"/>
+        </w:numPr>
+        <w:rPr>
+          <w:rFonts w:ascii="Calibri" w:eastAsia="Gulim" w:hAnsi="Calibri" w:cs="Calibri"/>
+          <w:sz w:val="22"/>
+          <w:szCs w:val="22"/>
+        </w:rPr>
+      </w:pPr>
+      <w:r>
+        <w:rPr>
+          <w:rFonts w:ascii="Calibri" w:eastAsia="Gulim" w:hAnsi="Calibri" w:cs="Calibri"/>
+          <w:sz w:val="22"/>
+          <w:szCs w:val="22"/>
+        </w:rPr>
+        <w:t>Implemented</w:t>
+      </w:r>
+      <w:r>
+        <w:rPr>
+          <w:rFonts w:ascii="Calibri" w:eastAsia="Gulim" w:hAnsi="Calibri" w:cs="Calibri"/>
+          <w:sz w:val="22"/>
+          <w:szCs w:val="22"/>
+        </w:rPr>
+        <w:t xml:space="preserve"> rules</w:t>
+      </w:r>
+      <w:r>
+        <w:rPr>
+          <w:rFonts w:ascii="Calibri" w:eastAsia="Gulim" w:hAnsi="Calibri" w:cs="Calibri"/>
+          <w:sz w:val="22"/>
+          <w:szCs w:val="22"/>
+        </w:rPr>
+        <w:t>,</w:t>
+      </w:r>
+      <w:r>
+        <w:rPr>
+          <w:rFonts w:ascii="Calibri" w:eastAsia="Gulim" w:hAnsi="Calibri" w:cs="Calibri"/>
+          <w:sz w:val="22"/>
+          <w:szCs w:val="22"/>
+        </w:rPr>
+        <w:t xml:space="preserve"> </w:t>
+      </w:r>
+      <w:r>
+        <w:rPr>
+          <w:rFonts w:ascii="Calibri" w:eastAsia="Gulim" w:hAnsi="Calibri" w:cs="Calibri"/>
+          <w:sz w:val="22"/>
+          <w:szCs w:val="22"/>
+        </w:rPr>
+        <w:t>configuration</w:t>
+      </w:r>
+      <w:r>
+        <w:rPr>
+          <w:rFonts w:ascii="Calibri" w:eastAsia="Gulim" w:hAnsi="Calibri" w:cs="Calibri"/>
+          <w:sz w:val="22"/>
+          <w:szCs w:val="22"/>
+        </w:rPr>
+        <w:t>, and integration</w:t>
+      </w:r>
+      <w:r>
+        <w:rPr>
+          <w:rFonts w:ascii="Calibri" w:eastAsia="Gulim" w:hAnsi="Calibri" w:cs="Calibri"/>
+          <w:sz w:val="22"/>
+          <w:szCs w:val="22"/>
+        </w:rPr>
+        <w:t xml:space="preserve"> for SonarQube </w:t>
+      </w:r>
+      <w:r>
+        <w:rPr>
+          <w:rFonts w:ascii="Calibri" w:eastAsia="Gulim" w:hAnsi="Calibri" w:cs="Calibri"/>
+          <w:sz w:val="22"/>
+          <w:szCs w:val="22"/>
+        </w:rPr>
+        <w:t>to perform</w:t>
+      </w:r>
+      <w:r>
+        <w:rPr>
+          <w:rFonts w:ascii="Calibri" w:eastAsia="Gulim" w:hAnsi="Calibri" w:cs="Calibri"/>
+          <w:sz w:val="22"/>
+          <w:szCs w:val="22"/>
+        </w:rPr>
+        <w:t xml:space="preserve"> static code analysis and </w:t>
+      </w:r>
+      <w:proofErr w:type="spellStart"/>
+      <w:r>
+        <w:rPr>
+          <w:rFonts w:ascii="Calibri" w:eastAsia="Gulim" w:hAnsi="Calibri" w:cs="Calibri"/>
+          <w:sz w:val="22"/>
+          <w:szCs w:val="22"/>
+        </w:rPr>
+        <w:t>WhiteSource</w:t>
+      </w:r>
+      <w:proofErr w:type="spellEnd"/>
+      <w:r>
+        <w:rPr>
+          <w:rFonts w:ascii="Calibri" w:eastAsia="Gulim" w:hAnsi="Calibri" w:cs="Calibri"/>
+          <w:sz w:val="22"/>
+          <w:szCs w:val="22"/>
+        </w:rPr>
+        <w:t xml:space="preserve"> to execute</w:t>
+      </w:r>
+      <w:r>
+        <w:rPr>
+          <w:rFonts w:ascii="Calibri" w:eastAsia="Gulim" w:hAnsi="Calibri" w:cs="Calibri"/>
+          <w:sz w:val="22"/>
+          <w:szCs w:val="22"/>
+        </w:rPr>
+        <w:t xml:space="preserve"> vulnerability scanning</w:t>
+      </w:r>
+    </w:p>
+    <w:p>
+      <w:pPr>
+        <w:pStyle w:val="ListParagraph"/>
+        <w:numPr>
+          <w:ilvl w:val="0"/>
+          <w:numId w:val="1"/>
+        </w:numPr>
+        <w:rPr>
+          <w:rFonts w:ascii="Calibri" w:eastAsia="Gulim" w:hAnsi="Calibri" w:cs="Calibri"/>
+          <w:sz w:val="22"/>
+          <w:szCs w:val="22"/>
+        </w:rPr>
+      </w:pPr>
+      <w:r>
+        <w:rPr>
+          <w:rFonts w:ascii="Calibri" w:eastAsia="Gulim" w:hAnsi="Calibri" w:cs="Calibri"/>
+          <w:sz w:val="22"/>
+          <w:szCs w:val="22"/>
+        </w:rPr>
+        <w:t>Facilitat</w:t>
+      </w:r>
+      <w:r>
+        <w:rPr>
+          <w:rFonts w:ascii="Calibri" w:eastAsia="Gulim" w:hAnsi="Calibri" w:cs="Calibri"/>
+          <w:sz w:val="22"/>
+          <w:szCs w:val="22"/>
+        </w:rPr>
+        <w:t>ed</w:t>
+      </w:r>
+      <w:r>
+        <w:rPr>
+          <w:rFonts w:ascii="Calibri" w:eastAsia="Gulim" w:hAnsi="Calibri" w:cs="Calibri"/>
+          <w:sz w:val="22"/>
+          <w:szCs w:val="22"/>
+        </w:rPr>
+        <w:t xml:space="preserve"> </w:t>
+      </w:r>
+      <w:proofErr w:type="spellStart"/>
+      <w:r>
+        <w:rPr>
+          <w:rFonts w:ascii="Calibri" w:eastAsia="Gulim" w:hAnsi="Calibri" w:cs="Calibri"/>
+          <w:sz w:val="22"/>
+          <w:szCs w:val="22"/>
+        </w:rPr>
+        <w:t>SAFe</w:t>
+      </w:r>
+      <w:proofErr w:type="spellEnd"/>
+      <w:r>
+        <w:rPr>
+          <w:rFonts w:ascii="Calibri" w:eastAsia="Gulim" w:hAnsi="Calibri" w:cs="Calibri"/>
+          <w:sz w:val="22"/>
+          <w:szCs w:val="22"/>
+        </w:rPr>
+        <w:t xml:space="preserve"> adoption and </w:t>
+      </w:r>
+      <w:r>
+        <w:rPr>
+          <w:rFonts w:ascii="Calibri" w:eastAsia="Gulim" w:hAnsi="Calibri" w:cs="Calibri"/>
+          <w:sz w:val="22"/>
+          <w:szCs w:val="22"/>
+        </w:rPr>
+        <w:t>serv</w:t>
+      </w:r>
+      <w:r>
+        <w:rPr>
+          <w:rFonts w:ascii="Calibri" w:eastAsia="Gulim" w:hAnsi="Calibri" w:cs="Calibri"/>
+          <w:sz w:val="22"/>
+          <w:szCs w:val="22"/>
+        </w:rPr>
+        <w:t>ed</w:t>
+      </w:r>
+      <w:r>
+        <w:rPr>
+          <w:rFonts w:ascii="Calibri" w:eastAsia="Gulim" w:hAnsi="Calibri" w:cs="Calibri"/>
+          <w:sz w:val="22"/>
+          <w:szCs w:val="22"/>
+        </w:rPr>
+        <w:t xml:space="preserve"> on </w:t>
+      </w:r>
+      <w:r>
+        <w:rPr>
+          <w:rFonts w:ascii="Calibri" w:eastAsia="Gulim" w:hAnsi="Calibri" w:cs="Calibri"/>
+          <w:sz w:val="22"/>
+          <w:szCs w:val="22"/>
+        </w:rPr>
+        <w:t>two Agile teams</w:t>
+      </w:r>
+    </w:p>
+    <w:p>
+      <w:pPr>
+        <w:pStyle w:val="ListParagraph"/>
+        <w:numPr>
+          <w:ilvl w:val="0"/>
+          <w:numId w:val="1"/>
+        </w:numPr>
+        <w:rPr>
+          <w:rFonts w:ascii="Calibri" w:eastAsia="Gulim" w:hAnsi="Calibri" w:cs="Calibri"/>
+          <w:sz w:val="22"/>
+          <w:szCs w:val="22"/>
+        </w:rPr>
+      </w:pPr>
+      <w:r>
+        <w:rPr>
+          <w:rFonts w:ascii="Calibri" w:eastAsia="Gulim" w:hAnsi="Calibri" w:cs="Calibri"/>
+          <w:sz w:val="22"/>
+          <w:szCs w:val="22"/>
+        </w:rPr>
+        <w:t>Perform</w:t>
+      </w:r>
+      <w:r>
+        <w:rPr>
+          <w:rFonts w:ascii="Calibri" w:eastAsia="Gulim" w:hAnsi="Calibri" w:cs="Calibri"/>
+          <w:sz w:val="22"/>
+          <w:szCs w:val="22"/>
+        </w:rPr>
+        <w:t>ed</w:t>
+      </w:r>
+      <w:r>
+        <w:rPr>
+          <w:rFonts w:ascii="Calibri" w:eastAsia="Gulim" w:hAnsi="Calibri" w:cs="Calibri"/>
+          <w:sz w:val="22"/>
+          <w:szCs w:val="22"/>
+        </w:rPr>
+        <w:t xml:space="preserve"> </w:t>
+      </w:r>
+      <w:r>
+        <w:rPr>
+          <w:rFonts w:ascii="Calibri" w:eastAsia="Gulim" w:hAnsi="Calibri" w:cs="Calibri"/>
+          <w:sz w:val="22"/>
+          <w:szCs w:val="22"/>
+        </w:rPr>
+        <w:t>code reviews and</w:t>
+      </w:r>
+      <w:r>
+        <w:rPr>
+          <w:rFonts w:ascii="Calibri" w:eastAsia="Gulim" w:hAnsi="Calibri" w:cs="Calibri"/>
+          <w:sz w:val="22"/>
+          <w:szCs w:val="22"/>
+        </w:rPr>
+        <w:t xml:space="preserve"> mentored other developers</w:t>
+      </w:r>
+      <w:r>
+        <w:rPr>
+          <w:rFonts w:ascii="Calibri" w:eastAsia="Gulim" w:hAnsi="Calibri" w:cs="Calibri"/>
+          <w:sz w:val="22"/>
+          <w:szCs w:val="22"/>
+        </w:rPr>
+        <w:t xml:space="preserve"> </w:t>
+      </w:r>
+    </w:p>
+    <w:p>
+      <w:pPr>
+        <w:rPr>
+          <w:rFonts w:ascii="Calibri" w:eastAsia="Gulim" w:hAnsi="Calibri" w:cs="Calibri"/>
+          <w:sz w:val="22"/>
+          <w:szCs w:val="22"/>
+        </w:rPr>
+      </w:pPr>
+    </w:p>
+    <w:p>
+      <w:pPr>
+        <w:rPr>
+          <w:rFonts w:ascii="Calibri" w:eastAsia="Gulim" w:hAnsi="Calibri" w:cs="Calibri"/>
+          <w:b/>
+          <w:sz w:val="22"/>
+          <w:szCs w:val="22"/>
+        </w:rPr>
+      </w:pPr>
+      <w:r>
+        <w:rPr>
+          <w:rFonts w:ascii="Calibri" w:eastAsia="Gulim" w:hAnsi="Calibri" w:cs="Calibri"/>
+          <w:b/>
+          <w:sz w:val="22"/>
+          <w:szCs w:val="22"/>
+        </w:rPr>
+        <w:t>ConocoPhillips | Software Development Technical Team Lead</w:t>
+      </w:r>
+    </w:p>
+    <w:p>
+      <w:pPr>
+        <w:rPr>
+          <w:rFonts w:ascii="Calibri" w:eastAsia="Gulim" w:hAnsi="Calibri" w:cs="Calibri"/>
+          <w:sz w:val="22"/>
+          <w:szCs w:val="22"/>
+        </w:rPr>
+      </w:pPr>
+      <w:r>
+        <w:rPr>
+          <w:rFonts w:ascii="Calibri" w:eastAsia="Gulim" w:hAnsi="Calibri" w:cs="Calibri"/>
+          <w:sz w:val="22"/>
+          <w:szCs w:val="22"/>
+        </w:rPr>
+        <w:t>January</w:t>
+      </w:r>
+      <w:r>
+        <w:rPr>
+          <w:rFonts w:ascii="Calibri" w:eastAsia="Gulim" w:hAnsi="Calibri" w:cs="Calibri"/>
+          <w:sz w:val="22"/>
+          <w:szCs w:val="22"/>
+        </w:rPr>
+        <w:t xml:space="preserve"> 201</w:t>
+      </w:r>
+      <w:r>
+        <w:rPr>
+          <w:rFonts w:ascii="Calibri" w:eastAsia="Gulim" w:hAnsi="Calibri" w:cs="Calibri"/>
+          <w:sz w:val="22"/>
+          <w:szCs w:val="22"/>
+        </w:rPr>
+        <w:t>9</w:t>
+      </w:r>
+      <w:r>
+        <w:rPr>
+          <w:rFonts w:ascii="Calibri" w:eastAsia="Gulim" w:hAnsi="Calibri" w:cs="Calibri"/>
+          <w:sz w:val="22"/>
+          <w:szCs w:val="22"/>
+        </w:rPr>
+        <w:t xml:space="preserve"> – </w:t>
+      </w:r>
+      <w:r>
+        <w:rPr>
+          <w:rFonts w:ascii="Calibri" w:eastAsia="Gulim" w:hAnsi="Calibri" w:cs="Calibri"/>
+          <w:sz w:val="22"/>
+          <w:szCs w:val="22"/>
+        </w:rPr>
+        <w:t>November 2019</w:t>
+      </w:r>
+      <w:r>
+        <w:rPr>
+          <w:rFonts w:ascii="Calibri" w:eastAsia="Gulim" w:hAnsi="Calibri" w:cs="Calibri"/>
+          <w:sz w:val="22"/>
+          <w:szCs w:val="22"/>
+        </w:rPr>
+        <w:t xml:space="preserve"> | Houston, Texas</w:t>
+      </w:r>
+    </w:p>
+    <w:p>
+      <w:pPr>
+        <w:pStyle w:val="ListParagraph"/>
+        <w:numPr>
+          <w:ilvl w:val="0"/>
+          <w:numId w:val="1"/>
+        </w:numPr>
+        <w:rPr>
+          <w:rFonts w:ascii="Calibri" w:eastAsia="Gulim" w:hAnsi="Calibri" w:cs="Calibri"/>
+          <w:sz w:val="22"/>
+          <w:szCs w:val="22"/>
+        </w:rPr>
+      </w:pPr>
+      <w:r>
+        <w:rPr>
+          <w:rFonts w:ascii="Calibri" w:eastAsia="Gulim" w:hAnsi="Calibri" w:cs="Calibri"/>
+          <w:sz w:val="22"/>
+          <w:szCs w:val="22"/>
+        </w:rPr>
+        <w:t xml:space="preserve">Prioritized and managed </w:t>
+      </w:r>
+      <w:r>
+        <w:rPr>
+          <w:rFonts w:ascii="Calibri" w:eastAsia="Gulim" w:hAnsi="Calibri" w:cs="Calibri"/>
+          <w:sz w:val="22"/>
+          <w:szCs w:val="22"/>
+        </w:rPr>
+        <w:t>project</w:t>
+      </w:r>
+      <w:r>
+        <w:rPr>
+          <w:rFonts w:ascii="Calibri" w:eastAsia="Gulim" w:hAnsi="Calibri" w:cs="Calibri"/>
+          <w:sz w:val="22"/>
+          <w:szCs w:val="22"/>
+        </w:rPr>
+        <w:t xml:space="preserve"> intake and </w:t>
+      </w:r>
+      <w:r>
+        <w:rPr>
+          <w:rFonts w:ascii="Calibri" w:eastAsia="Gulim" w:hAnsi="Calibri" w:cs="Calibri"/>
+          <w:sz w:val="22"/>
+          <w:szCs w:val="22"/>
+        </w:rPr>
+        <w:t>team</w:t>
+      </w:r>
+      <w:r>
+        <w:rPr>
+          <w:rFonts w:ascii="Calibri" w:eastAsia="Gulim" w:hAnsi="Calibri" w:cs="Calibri"/>
+          <w:sz w:val="22"/>
+          <w:szCs w:val="22"/>
+        </w:rPr>
+        <w:t xml:space="preserve"> workload</w:t>
+      </w:r>
+    </w:p>
+    <w:p>
+      <w:pPr>
+        <w:pStyle w:val="ListParagraph"/>
+        <w:numPr>
+          <w:ilvl w:val="0"/>
+          <w:numId w:val="1"/>
+        </w:numPr>
+        <w:rPr>
+          <w:rFonts w:ascii="Calibri" w:eastAsia="Gulim" w:hAnsi="Calibri" w:cs="Calibri"/>
+          <w:sz w:val="22"/>
+          <w:szCs w:val="22"/>
+        </w:rPr>
+      </w:pPr>
+      <w:r>
+        <w:rPr>
+          <w:rFonts w:ascii="Calibri" w:eastAsia="Gulim" w:hAnsi="Calibri" w:cs="Calibri"/>
+          <w:sz w:val="22"/>
+          <w:szCs w:val="22"/>
+        </w:rPr>
+        <w:t>Oversaw</w:t>
+      </w:r>
+      <w:r>
+        <w:rPr>
+          <w:rFonts w:ascii="Calibri" w:eastAsia="Gulim" w:hAnsi="Calibri" w:cs="Calibri"/>
+          <w:sz w:val="22"/>
+          <w:szCs w:val="22"/>
+        </w:rPr>
+        <w:t xml:space="preserve"> </w:t>
+      </w:r>
+      <w:r>
+        <w:rPr>
+          <w:rFonts w:ascii="Calibri" w:eastAsia="Gulim" w:hAnsi="Calibri" w:cs="Calibri"/>
+          <w:sz w:val="22"/>
+          <w:szCs w:val="22"/>
+        </w:rPr>
+        <w:t>roadmap for</w:t>
+      </w:r>
+      <w:r>
+        <w:rPr>
+          <w:rFonts w:ascii="Calibri" w:eastAsia="Gulim" w:hAnsi="Calibri" w:cs="Calibri"/>
+          <w:sz w:val="22"/>
+          <w:szCs w:val="22"/>
+        </w:rPr>
+        <w:t xml:space="preserve"> </w:t>
+      </w:r>
+      <w:r>
+        <w:rPr>
+          <w:rFonts w:ascii="Calibri" w:eastAsia="Gulim" w:hAnsi="Calibri" w:cs="Calibri"/>
+          <w:sz w:val="22"/>
+          <w:szCs w:val="22"/>
+        </w:rPr>
+        <w:t>enterprise</w:t>
+      </w:r>
+      <w:r>
+        <w:rPr>
+          <w:rFonts w:ascii="Calibri" w:eastAsia="Gulim" w:hAnsi="Calibri" w:cs="Calibri"/>
+          <w:sz w:val="22"/>
+          <w:szCs w:val="22"/>
+        </w:rPr>
+        <w:t xml:space="preserve"> implementation of </w:t>
+      </w:r>
+      <w:r>
+        <w:rPr>
+          <w:rFonts w:ascii="Calibri" w:eastAsia="Gulim" w:hAnsi="Calibri" w:cs="Calibri"/>
+          <w:sz w:val="22"/>
+          <w:szCs w:val="22"/>
+        </w:rPr>
+        <w:t>the</w:t>
+      </w:r>
+      <w:r>
+        <w:rPr>
+          <w:rFonts w:ascii="Calibri" w:eastAsia="Gulim" w:hAnsi="Calibri" w:cs="Calibri"/>
+          <w:sz w:val="22"/>
+          <w:szCs w:val="22"/>
+        </w:rPr>
+        <w:t xml:space="preserve"> low-code development platform</w:t>
+      </w:r>
+      <w:r>
+        <w:rPr>
+          <w:rFonts w:ascii="Calibri" w:eastAsia="Gulim" w:hAnsi="Calibri" w:cs="Calibri"/>
+          <w:sz w:val="22"/>
+          <w:szCs w:val="22"/>
+        </w:rPr>
+        <w:t xml:space="preserve"> </w:t>
+      </w:r>
+      <w:proofErr w:type="spellStart"/>
+      <w:r>
+        <w:rPr>
+          <w:rFonts w:ascii="Calibri" w:eastAsia="Gulim" w:hAnsi="Calibri" w:cs="Calibri"/>
+          <w:sz w:val="22"/>
+          <w:szCs w:val="22"/>
+        </w:rPr>
+        <w:t>Mendix</w:t>
+      </w:r>
+      <w:proofErr w:type="spellEnd"/>
+    </w:p>
+    <w:p>
+      <w:pPr>
+        <w:pStyle w:val="ListParagraph"/>
+        <w:numPr>
+          <w:ilvl w:val="0"/>
+          <w:numId w:val="1"/>
+        </w:numPr>
+        <w:rPr>
+          <w:rFonts w:ascii="Calibri" w:eastAsia="Gulim" w:hAnsi="Calibri" w:cs="Calibri"/>
+          <w:sz w:val="22"/>
+          <w:szCs w:val="22"/>
+        </w:rPr>
+      </w:pPr>
+      <w:r>
+        <w:rPr>
+          <w:rFonts w:ascii="Calibri" w:eastAsia="Gulim" w:hAnsi="Calibri" w:cs="Calibri"/>
+          <w:sz w:val="22"/>
+          <w:szCs w:val="22"/>
+        </w:rPr>
+        <w:t>Administered secrets rotation and organization</w:t>
+      </w:r>
+      <w:r>
+        <w:rPr>
+          <w:rFonts w:ascii="Calibri" w:eastAsia="Gulim" w:hAnsi="Calibri" w:cs="Calibri"/>
+          <w:sz w:val="22"/>
+          <w:szCs w:val="22"/>
+        </w:rPr>
+        <w:t>al</w:t>
+      </w:r>
+      <w:r>
+        <w:rPr>
+          <w:rFonts w:ascii="Calibri" w:eastAsia="Gulim" w:hAnsi="Calibri" w:cs="Calibri"/>
+          <w:sz w:val="22"/>
+          <w:szCs w:val="22"/>
+        </w:rPr>
+        <w:t xml:space="preserve"> change management</w:t>
+      </w:r>
+    </w:p>
+    <w:p>
+      <w:pPr>
+        <w:pStyle w:val="ListParagraph"/>
+        <w:numPr>
+          <w:ilvl w:val="0"/>
+          <w:numId w:val="1"/>
+        </w:numPr>
+        <w:rPr>
+          <w:rFonts w:ascii="Calibri" w:eastAsia="Gulim" w:hAnsi="Calibri" w:cs="Calibri"/>
+          <w:sz w:val="22"/>
+          <w:szCs w:val="22"/>
+        </w:rPr>
+      </w:pPr>
+      <w:r>
+        <w:rPr>
+          <w:rFonts w:ascii="Calibri" w:eastAsia="Gulim" w:hAnsi="Calibri" w:cs="Calibri"/>
+          <w:sz w:val="22"/>
+          <w:szCs w:val="22"/>
+        </w:rPr>
+        <w:t xml:space="preserve">Maintained customer relations and </w:t>
+      </w:r>
+      <w:r>
+        <w:rPr>
+          <w:rFonts w:ascii="Calibri" w:eastAsia="Gulim" w:hAnsi="Calibri" w:cs="Calibri"/>
+          <w:sz w:val="22"/>
+          <w:szCs w:val="22"/>
+        </w:rPr>
+        <w:t>performed quality control on struggling projects</w:t>
+      </w:r>
+    </w:p>
+    <w:p>
+      <w:pPr>
+        <w:pStyle w:val="ListParagraph"/>
+        <w:numPr>
+          <w:ilvl w:val="0"/>
+          <w:numId w:val="1"/>
+        </w:numPr>
+        <w:rPr>
+          <w:rFonts w:ascii="Calibri" w:eastAsia="Gulim" w:hAnsi="Calibri" w:cs="Calibri"/>
+          <w:sz w:val="22"/>
+          <w:szCs w:val="22"/>
+        </w:rPr>
+      </w:pPr>
+      <w:r>
+        <w:rPr>
+          <w:rFonts w:ascii="Calibri" w:eastAsia="Gulim" w:hAnsi="Calibri" w:cs="Calibri"/>
+          <w:sz w:val="22"/>
+          <w:szCs w:val="22"/>
+        </w:rPr>
+        <w:t>Performed code reviews and mentored other developers</w:t>
+      </w:r>
+    </w:p>
+    <w:p>
+      <w:pPr>
+        <w:ind w:left="60"/>
+        <w:rPr>
+          <w:rFonts w:ascii="Calibri" w:eastAsia="Gulim" w:hAnsi="Calibri" w:cs="Calibri"/>
+          <w:sz w:val="22"/>
+          <w:szCs w:val="22"/>
+        </w:rPr>
+      </w:pPr>
+    </w:p>
+    <w:p>
+      <w:pPr>
+        <w:rPr>
+          <w:rFonts w:ascii="Calibri" w:eastAsia="Gulim" w:hAnsi="Calibri" w:cs="Calibri"/>
+          <w:b/>
+          <w:sz w:val="22"/>
+          <w:szCs w:val="22"/>
+        </w:rPr>
+      </w:pPr>
+      <w:r>
+        <w:rPr>
+          <w:rFonts w:ascii="Calibri" w:eastAsia="Gulim" w:hAnsi="Calibri" w:cs="Calibri"/>
+          <w:b/>
+          <w:sz w:val="22"/>
+          <w:szCs w:val="22"/>
+        </w:rPr>
+        <w:t xml:space="preserve">ConocoPhillips | </w:t>
+      </w:r>
+      <w:r>
+        <w:rPr>
+          <w:rFonts w:ascii="Calibri" w:eastAsia="Gulim" w:hAnsi="Calibri" w:cs="Calibri"/>
+          <w:b/>
+          <w:sz w:val="22"/>
+          <w:szCs w:val="22"/>
+        </w:rPr>
+        <w:t xml:space="preserve">Full-Stack </w:t>
+      </w:r>
+      <w:r>
+        <w:rPr>
+          <w:rFonts w:ascii="Calibri" w:eastAsia="Gulim" w:hAnsi="Calibri" w:cs="Calibri"/>
+          <w:b/>
+          <w:sz w:val="22"/>
+          <w:szCs w:val="22"/>
+        </w:rPr>
+        <w:t>Software Developer</w:t>
+      </w:r>
+    </w:p>
+    <w:p>
+      <w:pPr>
+        <w:rPr>
+          <w:rFonts w:ascii="Calibri" w:eastAsia="Gulim" w:hAnsi="Calibri" w:cs="Calibri"/>
+          <w:sz w:val="22"/>
+          <w:szCs w:val="22"/>
+        </w:rPr>
+      </w:pPr>
+      <w:r>
+        <w:rPr>
+          <w:rFonts w:ascii="Calibri" w:eastAsia="Gulim" w:hAnsi="Calibri" w:cs="Calibri"/>
+          <w:sz w:val="22"/>
+          <w:szCs w:val="22"/>
+        </w:rPr>
         <w:lastRenderedPageBreak/>
-        <w:t>TEALS | Volunteer Advanced Placement Computer Science Teaching Assistant</w:t>
-      </w:r>
-    </w:p>
-    <w:p>
-      <w:pPr>
-        <w:rPr>
-          <w:rFonts w:ascii="Calibri" w:eastAsia="Gulim" w:hAnsi="Calibri" w:cs="Calibri"/>
-          <w:sz w:val="22"/>
-          <w:szCs w:val="22"/>
-        </w:rPr>
-      </w:pPr>
-      <w:r>
-        <w:rPr>
-          <w:rFonts w:ascii="Calibri" w:eastAsia="Gulim" w:hAnsi="Calibri" w:cs="Calibri"/>
-          <w:sz w:val="22"/>
-          <w:szCs w:val="22"/>
-        </w:rPr>
-        <w:t xml:space="preserve">June 2018 – </w:t>
-      </w:r>
-      <w:r>
-        <w:rPr>
-          <w:rFonts w:ascii="Calibri" w:eastAsia="Gulim" w:hAnsi="Calibri" w:cs="Calibri"/>
-          <w:sz w:val="22"/>
-          <w:szCs w:val="22"/>
-        </w:rPr>
-        <w:t>March 2022</w:t>
-      </w:r>
-      <w:r>
-        <w:rPr>
-          <w:rFonts w:ascii="Calibri" w:eastAsia="Gulim" w:hAnsi="Calibri" w:cs="Calibri"/>
-          <w:sz w:val="22"/>
-          <w:szCs w:val="22"/>
-        </w:rPr>
-        <w:t xml:space="preserve"> | Houston, Texas</w:t>
-      </w:r>
-    </w:p>
-    <w:p>
-      <w:pPr>
-        <w:pStyle w:val="ListParagraph"/>
-        <w:numPr>
-          <w:ilvl w:val="0"/>
-          <w:numId w:val="1"/>
-        </w:numPr>
-        <w:rPr>
-          <w:rFonts w:ascii="Calibri" w:eastAsia="Gulim" w:hAnsi="Calibri" w:cs="Calibri"/>
-          <w:sz w:val="22"/>
-          <w:szCs w:val="22"/>
-        </w:rPr>
-      </w:pPr>
-      <w:r>
-        <w:rPr>
-          <w:rFonts w:ascii="Calibri" w:eastAsia="Gulim" w:hAnsi="Calibri" w:cs="Calibri"/>
-          <w:sz w:val="22"/>
-          <w:szCs w:val="22"/>
-        </w:rPr>
-        <w:t>Trained in computer science teaching pedagogy and the course curriculum</w:t>
-      </w:r>
-    </w:p>
-    <w:p>
-      <w:pPr>
-        <w:pStyle w:val="ListParagraph"/>
-        <w:numPr>
-          <w:ilvl w:val="0"/>
-          <w:numId w:val="1"/>
-        </w:numPr>
-        <w:rPr>
-          <w:rFonts w:ascii="Calibri" w:eastAsia="Gulim" w:hAnsi="Calibri" w:cs="Calibri"/>
-          <w:sz w:val="22"/>
-          <w:szCs w:val="22"/>
-        </w:rPr>
-      </w:pPr>
-      <w:r>
-        <w:rPr>
-          <w:rFonts w:ascii="Calibri" w:eastAsia="Gulim" w:hAnsi="Calibri" w:cs="Calibri"/>
-          <w:sz w:val="22"/>
-          <w:szCs w:val="22"/>
-        </w:rPr>
-        <w:t xml:space="preserve">Co-teaching Java at Heights High School utilizing tools like Repl.it and </w:t>
-      </w:r>
-      <w:proofErr w:type="spellStart"/>
-      <w:r>
-        <w:rPr>
-          <w:rFonts w:ascii="Calibri" w:eastAsia="Gulim" w:hAnsi="Calibri" w:cs="Calibri"/>
-          <w:sz w:val="22"/>
-          <w:szCs w:val="22"/>
-        </w:rPr>
-        <w:t>Newrow</w:t>
-      </w:r>
-      <w:proofErr w:type="spellEnd"/>
-    </w:p>
-    <w:p>
-      <w:pPr>
-        <w:pStyle w:val="ListParagraph"/>
-        <w:numPr>
-          <w:ilvl w:val="0"/>
-          <w:numId w:val="1"/>
-        </w:numPr>
-        <w:rPr>
-          <w:rFonts w:ascii="Calibri" w:eastAsia="Gulim" w:hAnsi="Calibri" w:cs="Calibri"/>
-          <w:sz w:val="22"/>
-          <w:szCs w:val="22"/>
-        </w:rPr>
-      </w:pPr>
-      <w:r>
-        <w:rPr>
-          <w:rFonts w:ascii="Calibri" w:eastAsia="Gulim" w:hAnsi="Calibri" w:cs="Calibri"/>
-          <w:sz w:val="22"/>
-          <w:szCs w:val="22"/>
-        </w:rPr>
-        <w:t>Coordinating guest lectures from a variety of tech professionals to showcase careers for students</w:t>
-      </w:r>
-    </w:p>
-    <w:p>
-      <w:pPr>
-        <w:rPr>
-          <w:rFonts w:ascii="Calibri" w:eastAsia="Gulim" w:hAnsi="Calibri" w:cs="Calibri"/>
-          <w:b/>
-          <w:sz w:val="22"/>
-          <w:szCs w:val="22"/>
-        </w:rPr>
-      </w:pPr>
-    </w:p>
-    <w:p>
-      <w:pPr>
-        <w:rPr>
-          <w:rFonts w:ascii="Calibri" w:eastAsia="Gulim" w:hAnsi="Calibri" w:cs="Calibri"/>
-          <w:b/>
-          <w:sz w:val="22"/>
-          <w:szCs w:val="22"/>
-        </w:rPr>
-      </w:pPr>
-      <w:r>
-        <w:rPr>
-          <w:rFonts w:ascii="Calibri" w:eastAsia="Gulim" w:hAnsi="Calibri" w:cs="Calibri"/>
-          <w:b/>
-          <w:sz w:val="22"/>
-          <w:szCs w:val="22"/>
-        </w:rPr>
-        <w:t xml:space="preserve">Slalom | </w:t>
-      </w:r>
-      <w:r>
-        <w:rPr>
-          <w:rFonts w:ascii="Calibri" w:eastAsia="Gulim" w:hAnsi="Calibri" w:cs="Calibri"/>
-          <w:b/>
-          <w:sz w:val="22"/>
-          <w:szCs w:val="22"/>
-        </w:rPr>
-        <w:t>Consultant</w:t>
-      </w:r>
-      <w:r>
-        <w:rPr>
-          <w:rFonts w:ascii="Calibri" w:eastAsia="Gulim" w:hAnsi="Calibri" w:cs="Calibri"/>
-          <w:b/>
-          <w:sz w:val="22"/>
-          <w:szCs w:val="22"/>
-        </w:rPr>
-        <w:t xml:space="preserve"> | Cloud, DevOps, and Security</w:t>
-      </w:r>
-    </w:p>
-    <w:p>
-      <w:pPr>
-        <w:rPr>
-          <w:rFonts w:ascii="Calibri" w:eastAsia="Gulim" w:hAnsi="Calibri" w:cs="Calibri"/>
-          <w:sz w:val="22"/>
-          <w:szCs w:val="22"/>
-        </w:rPr>
-      </w:pPr>
-      <w:r>
-        <w:rPr>
-          <w:rFonts w:ascii="Calibri" w:eastAsia="Gulim" w:hAnsi="Calibri" w:cs="Calibri"/>
-          <w:sz w:val="22"/>
-          <w:szCs w:val="22"/>
-        </w:rPr>
-        <w:t xml:space="preserve">January 2021 – </w:t>
-      </w:r>
-      <w:r>
-        <w:rPr>
-          <w:rFonts w:ascii="Calibri" w:eastAsia="Gulim" w:hAnsi="Calibri" w:cs="Calibri"/>
-          <w:sz w:val="22"/>
-          <w:szCs w:val="22"/>
-        </w:rPr>
-        <w:t>December 2021</w:t>
-      </w:r>
-      <w:r>
-        <w:rPr>
-          <w:rFonts w:ascii="Calibri" w:eastAsia="Gulim" w:hAnsi="Calibri" w:cs="Calibri"/>
-          <w:sz w:val="22"/>
-          <w:szCs w:val="22"/>
-        </w:rPr>
-        <w:t xml:space="preserve"> | Houston, Texas</w:t>
-      </w:r>
-    </w:p>
-    <w:p>
-      <w:pPr>
-        <w:pStyle w:val="ListParagraph"/>
-        <w:numPr>
-          <w:ilvl w:val="0"/>
-          <w:numId w:val="1"/>
-        </w:numPr>
-        <w:rPr>
-          <w:rFonts w:ascii="Calibri" w:eastAsia="Gulim" w:hAnsi="Calibri" w:cs="Calibri"/>
-          <w:sz w:val="22"/>
-          <w:szCs w:val="22"/>
-        </w:rPr>
-      </w:pPr>
-      <w:r>
-        <w:rPr>
-          <w:rFonts w:ascii="Calibri" w:eastAsia="Gulim" w:hAnsi="Calibri" w:cs="Calibri"/>
-          <w:sz w:val="22"/>
-          <w:szCs w:val="22"/>
-        </w:rPr>
-        <w:t>Serv</w:t>
-      </w:r>
-      <w:r>
-        <w:rPr>
-          <w:rFonts w:ascii="Calibri" w:eastAsia="Gulim" w:hAnsi="Calibri" w:cs="Calibri"/>
-          <w:sz w:val="22"/>
-          <w:szCs w:val="22"/>
-        </w:rPr>
-        <w:t>ed</w:t>
-      </w:r>
-      <w:r>
-        <w:rPr>
-          <w:rFonts w:ascii="Calibri" w:eastAsia="Gulim" w:hAnsi="Calibri" w:cs="Calibri"/>
-          <w:sz w:val="22"/>
-          <w:szCs w:val="22"/>
-        </w:rPr>
-        <w:t xml:space="preserve"> as </w:t>
-      </w:r>
-      <w:r>
-        <w:rPr>
-          <w:rFonts w:ascii="Calibri" w:eastAsia="Gulim" w:hAnsi="Calibri" w:cs="Calibri"/>
-          <w:sz w:val="22"/>
-          <w:szCs w:val="22"/>
-        </w:rPr>
-        <w:t xml:space="preserve">a </w:t>
-      </w:r>
-      <w:r>
-        <w:rPr>
-          <w:rFonts w:ascii="Calibri" w:eastAsia="Gulim" w:hAnsi="Calibri" w:cs="Calibri"/>
-          <w:sz w:val="22"/>
-          <w:szCs w:val="22"/>
-        </w:rPr>
-        <w:t>solution architect,</w:t>
-      </w:r>
-      <w:r>
-        <w:rPr>
-          <w:rFonts w:ascii="Calibri" w:eastAsia="Gulim" w:hAnsi="Calibri" w:cs="Calibri"/>
-          <w:sz w:val="22"/>
-          <w:szCs w:val="22"/>
-        </w:rPr>
-        <w:t xml:space="preserve"> application architect,</w:t>
-      </w:r>
-      <w:r>
-        <w:rPr>
-          <w:rFonts w:ascii="Calibri" w:eastAsia="Gulim" w:hAnsi="Calibri" w:cs="Calibri"/>
-          <w:sz w:val="22"/>
-          <w:szCs w:val="22"/>
-        </w:rPr>
-        <w:t xml:space="preserve"> cloud engineer,</w:t>
-      </w:r>
-      <w:r>
-        <w:rPr>
-          <w:rFonts w:ascii="Calibri" w:eastAsia="Gulim" w:hAnsi="Calibri" w:cs="Calibri"/>
-          <w:sz w:val="22"/>
-          <w:szCs w:val="22"/>
-        </w:rPr>
-        <w:t xml:space="preserve"> and</w:t>
-      </w:r>
-      <w:r>
-        <w:rPr>
-          <w:rFonts w:ascii="Calibri" w:eastAsia="Gulim" w:hAnsi="Calibri" w:cs="Calibri"/>
-          <w:sz w:val="22"/>
-          <w:szCs w:val="22"/>
-        </w:rPr>
-        <w:t xml:space="preserve"> DevOps engineer on </w:t>
-      </w:r>
-      <w:r>
-        <w:rPr>
-          <w:rFonts w:ascii="Calibri" w:eastAsia="Gulim" w:hAnsi="Calibri" w:cs="Calibri"/>
-          <w:sz w:val="22"/>
-          <w:szCs w:val="22"/>
-        </w:rPr>
-        <w:t>engagements</w:t>
-      </w:r>
-      <w:r>
-        <w:rPr>
-          <w:rFonts w:ascii="Calibri" w:eastAsia="Gulim" w:hAnsi="Calibri" w:cs="Calibri"/>
-          <w:sz w:val="22"/>
-          <w:szCs w:val="22"/>
-        </w:rPr>
-        <w:t xml:space="preserve"> across various industries and companies</w:t>
-      </w:r>
-    </w:p>
-    <w:p>
-      <w:pPr>
-        <w:pStyle w:val="ListParagraph"/>
-        <w:numPr>
-          <w:ilvl w:val="0"/>
-          <w:numId w:val="1"/>
-        </w:numPr>
-        <w:rPr>
-          <w:rFonts w:ascii="Calibri" w:eastAsia="Gulim" w:hAnsi="Calibri" w:cs="Calibri"/>
-          <w:sz w:val="22"/>
-          <w:szCs w:val="22"/>
-        </w:rPr>
-      </w:pPr>
-      <w:r>
-        <w:rPr>
-          <w:rFonts w:ascii="Calibri" w:eastAsia="Gulim" w:hAnsi="Calibri" w:cs="Calibri"/>
-          <w:sz w:val="22"/>
-          <w:szCs w:val="22"/>
-        </w:rPr>
-        <w:t>Provid</w:t>
-      </w:r>
-      <w:r>
-        <w:rPr>
-          <w:rFonts w:ascii="Calibri" w:eastAsia="Gulim" w:hAnsi="Calibri" w:cs="Calibri"/>
-          <w:sz w:val="22"/>
-          <w:szCs w:val="22"/>
-        </w:rPr>
-        <w:t>ed</w:t>
-      </w:r>
-      <w:r>
-        <w:rPr>
-          <w:rFonts w:ascii="Calibri" w:eastAsia="Gulim" w:hAnsi="Calibri" w:cs="Calibri"/>
-          <w:sz w:val="22"/>
-          <w:szCs w:val="22"/>
-        </w:rPr>
-        <w:t xml:space="preserve"> expertise to clients in the area</w:t>
-      </w:r>
-      <w:r>
-        <w:rPr>
-          <w:rFonts w:ascii="Calibri" w:eastAsia="Gulim" w:hAnsi="Calibri" w:cs="Calibri"/>
-          <w:sz w:val="22"/>
-          <w:szCs w:val="22"/>
-        </w:rPr>
-        <w:t>s</w:t>
-      </w:r>
-      <w:r>
-        <w:rPr>
-          <w:rFonts w:ascii="Calibri" w:eastAsia="Gulim" w:hAnsi="Calibri" w:cs="Calibri"/>
-          <w:sz w:val="22"/>
-          <w:szCs w:val="22"/>
-        </w:rPr>
-        <w:t xml:space="preserve"> of cloud-native solution design</w:t>
-      </w:r>
-      <w:r>
-        <w:rPr>
-          <w:rFonts w:ascii="Calibri" w:eastAsia="Gulim" w:hAnsi="Calibri" w:cs="Calibri"/>
-          <w:sz w:val="22"/>
-          <w:szCs w:val="22"/>
-        </w:rPr>
-        <w:t xml:space="preserve"> using AWS</w:t>
-      </w:r>
-      <w:r>
-        <w:rPr>
-          <w:rFonts w:ascii="Calibri" w:eastAsia="Gulim" w:hAnsi="Calibri" w:cs="Calibri"/>
-          <w:sz w:val="22"/>
-          <w:szCs w:val="22"/>
-        </w:rPr>
-        <w:t>, infrastructure as code, and software engineering</w:t>
-      </w:r>
-    </w:p>
-    <w:p>
-      <w:pPr>
-        <w:rPr>
-          <w:rFonts w:ascii="Calibri" w:eastAsia="Gulim" w:hAnsi="Calibri" w:cs="Calibri"/>
-          <w:sz w:val="22"/>
-          <w:szCs w:val="22"/>
-        </w:rPr>
-      </w:pPr>
-    </w:p>
-    <w:p>
-      <w:pPr>
-        <w:rPr>
-          <w:rFonts w:ascii="Calibri" w:eastAsia="Gulim" w:hAnsi="Calibri" w:cs="Calibri"/>
-          <w:b/>
-          <w:sz w:val="22"/>
-          <w:szCs w:val="22"/>
-        </w:rPr>
-      </w:pPr>
-      <w:r>
-        <w:rPr>
-          <w:rFonts w:ascii="Calibri" w:eastAsia="Gulim" w:hAnsi="Calibri" w:cs="Calibri"/>
-          <w:b/>
-          <w:sz w:val="22"/>
-          <w:szCs w:val="22"/>
-        </w:rPr>
-        <w:t>ConocoPhillips | Cloud Enablement Architect</w:t>
-      </w:r>
-    </w:p>
-    <w:p>
-      <w:pPr>
-        <w:rPr>
-          <w:rFonts w:ascii="Calibri" w:eastAsia="Gulim" w:hAnsi="Calibri" w:cs="Calibri"/>
-          <w:sz w:val="22"/>
-          <w:szCs w:val="22"/>
-        </w:rPr>
-      </w:pPr>
-      <w:r>
-        <w:rPr>
-          <w:rFonts w:ascii="Calibri" w:eastAsia="Gulim" w:hAnsi="Calibri" w:cs="Calibri"/>
-          <w:sz w:val="22"/>
-          <w:szCs w:val="22"/>
-        </w:rPr>
-        <w:t>September 2020 – January 2021 | Houston, Texas</w:t>
-      </w:r>
-    </w:p>
-    <w:p>
-      <w:pPr>
-        <w:pStyle w:val="ListParagraph"/>
-        <w:numPr>
-          <w:ilvl w:val="0"/>
-          <w:numId w:val="1"/>
-        </w:numPr>
-        <w:rPr>
-          <w:rFonts w:ascii="Calibri" w:eastAsia="Gulim" w:hAnsi="Calibri" w:cs="Calibri"/>
-          <w:b/>
-          <w:sz w:val="22"/>
-          <w:szCs w:val="22"/>
-        </w:rPr>
-      </w:pPr>
-      <w:r>
-        <w:rPr>
-          <w:rFonts w:ascii="Calibri" w:eastAsia="Gulim" w:hAnsi="Calibri" w:cs="Calibri"/>
-          <w:sz w:val="22"/>
-          <w:szCs w:val="22"/>
-        </w:rPr>
-        <w:t xml:space="preserve">Facilitated adoption of DevOps and cloud-native solution design </w:t>
-      </w:r>
-      <w:r>
-        <w:rPr>
-          <w:rFonts w:ascii="Calibri" w:eastAsia="Gulim" w:hAnsi="Calibri" w:cs="Calibri"/>
-          <w:sz w:val="22"/>
-          <w:szCs w:val="22"/>
-        </w:rPr>
-        <w:t xml:space="preserve">in </w:t>
-      </w:r>
-      <w:r>
-        <w:rPr>
-          <w:rFonts w:ascii="Calibri" w:eastAsia="Gulim" w:hAnsi="Calibri" w:cs="Calibri"/>
-          <w:sz w:val="22"/>
-          <w:szCs w:val="22"/>
-        </w:rPr>
-        <w:t>an</w:t>
-      </w:r>
-      <w:r>
-        <w:rPr>
-          <w:rFonts w:ascii="Calibri" w:eastAsia="Gulim" w:hAnsi="Calibri" w:cs="Calibri"/>
-          <w:sz w:val="22"/>
-          <w:szCs w:val="22"/>
-        </w:rPr>
-        <w:t xml:space="preserve"> enterprise environment with solution engineering</w:t>
-      </w:r>
-      <w:r>
-        <w:rPr>
-          <w:rFonts w:ascii="Calibri" w:eastAsia="Gulim" w:hAnsi="Calibri" w:cs="Calibri"/>
-          <w:sz w:val="22"/>
-          <w:szCs w:val="22"/>
-        </w:rPr>
-        <w:t xml:space="preserve"> </w:t>
-      </w:r>
-      <w:r>
-        <w:rPr>
-          <w:rFonts w:ascii="Calibri" w:eastAsia="Gulim" w:hAnsi="Calibri" w:cs="Calibri"/>
-          <w:sz w:val="22"/>
-          <w:szCs w:val="22"/>
-        </w:rPr>
-        <w:t>teams across the globe</w:t>
-      </w:r>
-    </w:p>
-    <w:p>
-      <w:pPr>
-        <w:pStyle w:val="ListParagraph"/>
-        <w:numPr>
-          <w:ilvl w:val="0"/>
-          <w:numId w:val="1"/>
-        </w:numPr>
-        <w:rPr>
-          <w:rFonts w:ascii="Calibri" w:eastAsia="Gulim" w:hAnsi="Calibri" w:cs="Calibri"/>
-          <w:b/>
-          <w:sz w:val="22"/>
-          <w:szCs w:val="22"/>
-        </w:rPr>
-      </w:pPr>
-      <w:r>
-        <w:rPr>
-          <w:rFonts w:ascii="Calibri" w:eastAsia="Gulim" w:hAnsi="Calibri" w:cs="Calibri"/>
-          <w:sz w:val="22"/>
-          <w:szCs w:val="22"/>
-        </w:rPr>
-        <w:t xml:space="preserve">Provided </w:t>
-      </w:r>
-      <w:r>
-        <w:rPr>
-          <w:rFonts w:ascii="Calibri" w:eastAsia="Gulim" w:hAnsi="Calibri" w:cs="Calibri"/>
-          <w:sz w:val="22"/>
-          <w:szCs w:val="22"/>
-        </w:rPr>
-        <w:t>best practices</w:t>
-      </w:r>
-      <w:r>
-        <w:rPr>
-          <w:rFonts w:ascii="Calibri" w:eastAsia="Gulim" w:hAnsi="Calibri" w:cs="Calibri"/>
-          <w:sz w:val="22"/>
-          <w:szCs w:val="22"/>
-        </w:rPr>
-        <w:t xml:space="preserve"> and </w:t>
-      </w:r>
-      <w:r>
-        <w:rPr>
-          <w:rFonts w:ascii="Calibri" w:eastAsia="Gulim" w:hAnsi="Calibri" w:cs="Calibri"/>
-          <w:sz w:val="22"/>
-          <w:szCs w:val="22"/>
-        </w:rPr>
-        <w:t xml:space="preserve">troubleshooting </w:t>
-      </w:r>
-      <w:r>
-        <w:rPr>
-          <w:rFonts w:ascii="Calibri" w:eastAsia="Gulim" w:hAnsi="Calibri" w:cs="Calibri"/>
-          <w:sz w:val="22"/>
-          <w:szCs w:val="22"/>
-        </w:rPr>
-        <w:t>support for</w:t>
-      </w:r>
-      <w:r>
-        <w:rPr>
-          <w:rFonts w:ascii="Calibri" w:eastAsia="Gulim" w:hAnsi="Calibri" w:cs="Calibri"/>
-          <w:sz w:val="22"/>
-          <w:szCs w:val="22"/>
-        </w:rPr>
-        <w:t xml:space="preserve"> solutions comprised of services such as</w:t>
-      </w:r>
-      <w:r>
-        <w:rPr>
-          <w:rFonts w:ascii="Calibri" w:eastAsia="Gulim" w:hAnsi="Calibri" w:cs="Calibri"/>
-          <w:sz w:val="22"/>
-          <w:szCs w:val="22"/>
-        </w:rPr>
-        <w:t xml:space="preserve"> EC2, Elastic Beanstalk, RDS, </w:t>
-      </w:r>
-      <w:r>
-        <w:rPr>
-          <w:rFonts w:ascii="Calibri" w:eastAsia="Gulim" w:hAnsi="Calibri" w:cs="Calibri"/>
-          <w:sz w:val="22"/>
-          <w:szCs w:val="22"/>
-        </w:rPr>
-        <w:t>ECS</w:t>
-      </w:r>
-      <w:r>
-        <w:rPr>
-          <w:rFonts w:ascii="Calibri" w:eastAsia="Gulim" w:hAnsi="Calibri" w:cs="Calibri"/>
-          <w:sz w:val="22"/>
-          <w:szCs w:val="22"/>
-        </w:rPr>
-        <w:t>, and Lambda</w:t>
-      </w:r>
-    </w:p>
-    <w:p>
-      <w:pPr>
-        <w:pStyle w:val="ListParagraph"/>
-        <w:numPr>
-          <w:ilvl w:val="0"/>
-          <w:numId w:val="1"/>
-        </w:numPr>
-        <w:rPr>
-          <w:rFonts w:ascii="Calibri" w:eastAsia="Gulim" w:hAnsi="Calibri" w:cs="Calibri"/>
-          <w:b/>
-          <w:sz w:val="22"/>
-          <w:szCs w:val="22"/>
-        </w:rPr>
-      </w:pPr>
-      <w:r>
-        <w:rPr>
-          <w:rFonts w:ascii="Calibri" w:eastAsia="Gulim" w:hAnsi="Calibri" w:cs="Calibri"/>
-          <w:sz w:val="22"/>
-          <w:szCs w:val="22"/>
-        </w:rPr>
-        <w:t xml:space="preserve">Developed standardized infrastructure as code templates using </w:t>
-      </w:r>
-      <w:r>
-        <w:rPr>
-          <w:rFonts w:ascii="Calibri" w:eastAsia="Gulim" w:hAnsi="Calibri" w:cs="Calibri"/>
-          <w:sz w:val="22"/>
-          <w:szCs w:val="22"/>
-        </w:rPr>
-        <w:t xml:space="preserve">Terraform, </w:t>
-      </w:r>
-      <w:r>
-        <w:rPr>
-          <w:rFonts w:ascii="Calibri" w:eastAsia="Gulim" w:hAnsi="Calibri" w:cs="Calibri"/>
-          <w:sz w:val="22"/>
-          <w:szCs w:val="22"/>
-        </w:rPr>
-        <w:t>AWS CloudFormation</w:t>
-      </w:r>
-      <w:r>
-        <w:rPr>
-          <w:rFonts w:ascii="Calibri" w:eastAsia="Gulim" w:hAnsi="Calibri" w:cs="Calibri"/>
-          <w:sz w:val="22"/>
-          <w:szCs w:val="22"/>
-        </w:rPr>
-        <w:t>,</w:t>
-      </w:r>
-      <w:r>
-        <w:rPr>
-          <w:rFonts w:ascii="Calibri" w:eastAsia="Gulim" w:hAnsi="Calibri" w:cs="Calibri"/>
-          <w:sz w:val="22"/>
-          <w:szCs w:val="22"/>
-        </w:rPr>
-        <w:t xml:space="preserve"> and</w:t>
-      </w:r>
-      <w:r>
-        <w:rPr>
-          <w:rFonts w:ascii="Calibri" w:eastAsia="Gulim" w:hAnsi="Calibri" w:cs="Calibri"/>
-          <w:sz w:val="22"/>
-          <w:szCs w:val="22"/>
-        </w:rPr>
-        <w:t xml:space="preserve"> AWS</w:t>
-      </w:r>
-      <w:r>
-        <w:rPr>
-          <w:rFonts w:ascii="Calibri" w:eastAsia="Gulim" w:hAnsi="Calibri" w:cs="Calibri"/>
-          <w:sz w:val="22"/>
-          <w:szCs w:val="22"/>
-        </w:rPr>
-        <w:t xml:space="preserve"> CDK</w:t>
-      </w:r>
-    </w:p>
-    <w:p>
-      <w:pPr>
-        <w:pStyle w:val="ListParagraph"/>
-        <w:numPr>
-          <w:ilvl w:val="0"/>
-          <w:numId w:val="1"/>
-        </w:numPr>
-        <w:rPr>
-          <w:rFonts w:ascii="Calibri" w:eastAsia="Gulim" w:hAnsi="Calibri" w:cs="Calibri"/>
-          <w:b/>
-          <w:sz w:val="22"/>
-          <w:szCs w:val="22"/>
-        </w:rPr>
-      </w:pPr>
-      <w:r>
-        <w:rPr>
-          <w:rFonts w:ascii="Calibri" w:eastAsia="Gulim" w:hAnsi="Calibri" w:cs="Calibri"/>
-          <w:sz w:val="22"/>
-          <w:szCs w:val="22"/>
-        </w:rPr>
-        <w:t xml:space="preserve">Assisted engineers with implementing CI/CD automation using Azure DevOps and AWS </w:t>
-      </w:r>
-      <w:proofErr w:type="spellStart"/>
-      <w:r>
-        <w:rPr>
-          <w:rFonts w:ascii="Calibri" w:eastAsia="Gulim" w:hAnsi="Calibri" w:cs="Calibri"/>
-          <w:sz w:val="22"/>
-          <w:szCs w:val="22"/>
-        </w:rPr>
-        <w:t>CodePipeline</w:t>
-      </w:r>
-      <w:proofErr w:type="spellEnd"/>
-    </w:p>
-    <w:p>
-      <w:pPr>
-        <w:pStyle w:val="ListParagraph"/>
-        <w:numPr>
-          <w:ilvl w:val="0"/>
-          <w:numId w:val="1"/>
-        </w:numPr>
-        <w:rPr>
-          <w:rFonts w:ascii="Calibri" w:eastAsia="Gulim" w:hAnsi="Calibri" w:cs="Calibri"/>
-          <w:b/>
-          <w:sz w:val="22"/>
-          <w:szCs w:val="22"/>
-        </w:rPr>
-      </w:pPr>
-      <w:r>
-        <w:rPr>
-          <w:rFonts w:ascii="Calibri" w:eastAsia="Gulim" w:hAnsi="Calibri" w:cs="Calibri"/>
-          <w:sz w:val="22"/>
-          <w:szCs w:val="22"/>
-        </w:rPr>
-        <w:t>Reviewed</w:t>
-      </w:r>
-      <w:r>
-        <w:rPr>
-          <w:rFonts w:ascii="Calibri" w:eastAsia="Gulim" w:hAnsi="Calibri" w:cs="Calibri"/>
-          <w:sz w:val="22"/>
-          <w:szCs w:val="22"/>
-        </w:rPr>
-        <w:t xml:space="preserve"> </w:t>
-      </w:r>
-      <w:r>
-        <w:rPr>
-          <w:rFonts w:ascii="Calibri" w:eastAsia="Gulim" w:hAnsi="Calibri" w:cs="Calibri"/>
-          <w:sz w:val="22"/>
-          <w:szCs w:val="22"/>
-        </w:rPr>
-        <w:t>service control policies and security remediation</w:t>
-      </w:r>
-      <w:r>
-        <w:rPr>
-          <w:rFonts w:ascii="Calibri" w:eastAsia="Gulim" w:hAnsi="Calibri" w:cs="Calibri"/>
-          <w:sz w:val="22"/>
-          <w:szCs w:val="22"/>
-        </w:rPr>
-        <w:t xml:space="preserve"> logic</w:t>
-      </w:r>
-      <w:r>
-        <w:rPr>
-          <w:rFonts w:ascii="Calibri" w:eastAsia="Gulim" w:hAnsi="Calibri" w:cs="Calibri"/>
-          <w:sz w:val="22"/>
-          <w:szCs w:val="22"/>
-        </w:rPr>
-        <w:t xml:space="preserve"> for</w:t>
-      </w:r>
-      <w:r>
-        <w:rPr>
-          <w:rFonts w:ascii="Calibri" w:eastAsia="Gulim" w:hAnsi="Calibri" w:cs="Calibri"/>
-          <w:sz w:val="22"/>
-          <w:szCs w:val="22"/>
-        </w:rPr>
-        <w:t xml:space="preserve"> new services to</w:t>
-      </w:r>
-      <w:r>
-        <w:rPr>
-          <w:rFonts w:ascii="Calibri" w:eastAsia="Gulim" w:hAnsi="Calibri" w:cs="Calibri"/>
-          <w:sz w:val="22"/>
-          <w:szCs w:val="22"/>
-        </w:rPr>
-        <w:t xml:space="preserve"> </w:t>
-      </w:r>
-      <w:r>
-        <w:rPr>
-          <w:rFonts w:ascii="Calibri" w:eastAsia="Gulim" w:hAnsi="Calibri" w:cs="Calibri"/>
-          <w:sz w:val="22"/>
-          <w:szCs w:val="22"/>
-        </w:rPr>
-        <w:t xml:space="preserve">be </w:t>
-      </w:r>
-      <w:r>
-        <w:rPr>
-          <w:rFonts w:ascii="Calibri" w:eastAsia="Gulim" w:hAnsi="Calibri" w:cs="Calibri"/>
-          <w:sz w:val="22"/>
-          <w:szCs w:val="22"/>
-        </w:rPr>
-        <w:t>sanction</w:t>
-      </w:r>
-      <w:r>
-        <w:rPr>
-          <w:rFonts w:ascii="Calibri" w:eastAsia="Gulim" w:hAnsi="Calibri" w:cs="Calibri"/>
-          <w:sz w:val="22"/>
-          <w:szCs w:val="22"/>
-        </w:rPr>
-        <w:t>ed</w:t>
-      </w:r>
-      <w:r>
-        <w:rPr>
-          <w:rFonts w:ascii="Calibri" w:eastAsia="Gulim" w:hAnsi="Calibri" w:cs="Calibri"/>
-          <w:sz w:val="22"/>
-          <w:szCs w:val="22"/>
-        </w:rPr>
-        <w:t xml:space="preserve"> </w:t>
-      </w:r>
-      <w:r>
-        <w:rPr>
-          <w:rFonts w:ascii="Calibri" w:eastAsia="Gulim" w:hAnsi="Calibri" w:cs="Calibri"/>
-          <w:sz w:val="22"/>
-          <w:szCs w:val="22"/>
-        </w:rPr>
-        <w:t xml:space="preserve">in the </w:t>
-      </w:r>
-      <w:r>
-        <w:rPr>
-          <w:rFonts w:ascii="Calibri" w:eastAsia="Gulim" w:hAnsi="Calibri" w:cs="Calibri"/>
-          <w:sz w:val="22"/>
-          <w:szCs w:val="22"/>
-        </w:rPr>
-        <w:t xml:space="preserve">enterprise </w:t>
-      </w:r>
-      <w:r>
-        <w:rPr>
-          <w:rFonts w:ascii="Calibri" w:eastAsia="Gulim" w:hAnsi="Calibri" w:cs="Calibri"/>
-          <w:sz w:val="22"/>
-          <w:szCs w:val="22"/>
-        </w:rPr>
-        <w:t>accounts</w:t>
-      </w:r>
-    </w:p>
-    <w:p>
-      <w:pPr>
-        <w:rPr>
-          <w:rFonts w:ascii="Calibri" w:eastAsia="Gulim" w:hAnsi="Calibri" w:cs="Calibri"/>
-          <w:b/>
-          <w:sz w:val="22"/>
-          <w:szCs w:val="22"/>
-        </w:rPr>
-      </w:pPr>
-    </w:p>
-    <w:p>
-      <w:pPr>
-        <w:rPr>
-          <w:rFonts w:ascii="Calibri" w:eastAsia="Gulim" w:hAnsi="Calibri" w:cs="Calibri"/>
-          <w:b/>
-          <w:sz w:val="22"/>
-          <w:szCs w:val="22"/>
-        </w:rPr>
-      </w:pPr>
-      <w:r>
-        <w:rPr>
-          <w:rFonts w:ascii="Calibri" w:eastAsia="Gulim" w:hAnsi="Calibri" w:cs="Calibri"/>
-          <w:b/>
-          <w:sz w:val="22"/>
-          <w:szCs w:val="22"/>
-        </w:rPr>
-        <w:t>ConocoPhillips | Solution Architect</w:t>
-      </w:r>
-    </w:p>
-    <w:p>
-      <w:pPr>
-        <w:rPr>
-          <w:rFonts w:ascii="Calibri" w:eastAsia="Gulim" w:hAnsi="Calibri" w:cs="Calibri"/>
-          <w:sz w:val="22"/>
-          <w:szCs w:val="22"/>
-        </w:rPr>
-      </w:pPr>
-      <w:r>
-        <w:rPr>
-          <w:rFonts w:ascii="Calibri" w:eastAsia="Gulim" w:hAnsi="Calibri" w:cs="Calibri"/>
-          <w:sz w:val="22"/>
-          <w:szCs w:val="22"/>
-        </w:rPr>
-        <w:t xml:space="preserve">November 2019 – </w:t>
-      </w:r>
-      <w:r>
-        <w:rPr>
-          <w:rFonts w:ascii="Calibri" w:eastAsia="Gulim" w:hAnsi="Calibri" w:cs="Calibri"/>
-          <w:sz w:val="22"/>
-          <w:szCs w:val="22"/>
-        </w:rPr>
-        <w:t>September 2020</w:t>
-      </w:r>
-      <w:r>
-        <w:rPr>
-          <w:rFonts w:ascii="Calibri" w:eastAsia="Gulim" w:hAnsi="Calibri" w:cs="Calibri"/>
-          <w:sz w:val="22"/>
-          <w:szCs w:val="22"/>
-        </w:rPr>
-        <w:t xml:space="preserve"> | Houston, Texas</w:t>
-      </w:r>
-    </w:p>
-    <w:p>
-      <w:pPr>
-        <w:pStyle w:val="ListParagraph"/>
-        <w:numPr>
-          <w:ilvl w:val="0"/>
-          <w:numId w:val="1"/>
-        </w:numPr>
-        <w:rPr>
-          <w:rFonts w:ascii="Calibri" w:eastAsia="Gulim" w:hAnsi="Calibri" w:cs="Calibri"/>
-          <w:sz w:val="22"/>
-          <w:szCs w:val="22"/>
-        </w:rPr>
-      </w:pPr>
-      <w:r>
-        <w:rPr>
-          <w:rFonts w:ascii="Calibri" w:eastAsia="Gulim" w:hAnsi="Calibri" w:cs="Calibri"/>
-          <w:sz w:val="22"/>
-          <w:szCs w:val="22"/>
-        </w:rPr>
-        <w:t>Architect</w:t>
-      </w:r>
-      <w:r>
-        <w:rPr>
-          <w:rFonts w:ascii="Calibri" w:eastAsia="Gulim" w:hAnsi="Calibri" w:cs="Calibri"/>
-          <w:sz w:val="22"/>
-          <w:szCs w:val="22"/>
-        </w:rPr>
-        <w:t>ed</w:t>
-      </w:r>
-      <w:r>
-        <w:rPr>
-          <w:rFonts w:ascii="Calibri" w:eastAsia="Gulim" w:hAnsi="Calibri" w:cs="Calibri"/>
-          <w:sz w:val="22"/>
-          <w:szCs w:val="22"/>
-        </w:rPr>
-        <w:t xml:space="preserve"> </w:t>
-      </w:r>
-      <w:r>
-        <w:rPr>
-          <w:rFonts w:ascii="Calibri" w:eastAsia="Gulim" w:hAnsi="Calibri" w:cs="Calibri"/>
-          <w:sz w:val="22"/>
-          <w:szCs w:val="22"/>
-        </w:rPr>
-        <w:t xml:space="preserve">cloud-native solutions in AWS, </w:t>
-      </w:r>
-      <w:r>
-        <w:rPr>
-          <w:rFonts w:ascii="Calibri" w:eastAsia="Gulim" w:hAnsi="Calibri" w:cs="Calibri"/>
-          <w:sz w:val="22"/>
-          <w:szCs w:val="22"/>
-        </w:rPr>
-        <w:t xml:space="preserve">Azure, and </w:t>
-      </w:r>
-      <w:proofErr w:type="spellStart"/>
-      <w:r>
-        <w:rPr>
-          <w:rFonts w:ascii="Calibri" w:eastAsia="Gulim" w:hAnsi="Calibri" w:cs="Calibri"/>
-          <w:sz w:val="22"/>
-          <w:szCs w:val="22"/>
-        </w:rPr>
-        <w:t>Mendix</w:t>
-      </w:r>
-      <w:proofErr w:type="spellEnd"/>
-    </w:p>
-    <w:p>
-      <w:pPr>
-        <w:pStyle w:val="ListParagraph"/>
-        <w:numPr>
-          <w:ilvl w:val="0"/>
-          <w:numId w:val="1"/>
-        </w:numPr>
-        <w:rPr>
-          <w:rFonts w:ascii="Calibri" w:eastAsia="Gulim" w:hAnsi="Calibri" w:cs="Calibri"/>
-          <w:sz w:val="22"/>
-          <w:szCs w:val="22"/>
-        </w:rPr>
-      </w:pPr>
-      <w:r>
-        <w:rPr>
-          <w:rFonts w:ascii="Calibri" w:eastAsia="Gulim" w:hAnsi="Calibri" w:cs="Calibri"/>
-          <w:sz w:val="22"/>
-          <w:szCs w:val="22"/>
-        </w:rPr>
-        <w:t>Design</w:t>
-      </w:r>
-      <w:r>
-        <w:rPr>
-          <w:rFonts w:ascii="Calibri" w:eastAsia="Gulim" w:hAnsi="Calibri" w:cs="Calibri"/>
-          <w:sz w:val="22"/>
-          <w:szCs w:val="22"/>
-        </w:rPr>
-        <w:t>ed</w:t>
-      </w:r>
-      <w:r>
-        <w:rPr>
-          <w:rFonts w:ascii="Calibri" w:eastAsia="Gulim" w:hAnsi="Calibri" w:cs="Calibri"/>
-          <w:sz w:val="22"/>
-          <w:szCs w:val="22"/>
-        </w:rPr>
-        <w:t xml:space="preserve"> and </w:t>
-      </w:r>
-      <w:r>
-        <w:rPr>
-          <w:rFonts w:ascii="Calibri" w:eastAsia="Gulim" w:hAnsi="Calibri" w:cs="Calibri"/>
-          <w:sz w:val="22"/>
-          <w:szCs w:val="22"/>
-        </w:rPr>
-        <w:t>implemented</w:t>
-      </w:r>
-      <w:r>
-        <w:rPr>
-          <w:rFonts w:ascii="Calibri" w:eastAsia="Gulim" w:hAnsi="Calibri" w:cs="Calibri"/>
-          <w:sz w:val="22"/>
-          <w:szCs w:val="22"/>
-        </w:rPr>
-        <w:t xml:space="preserve"> full-stack </w:t>
-      </w:r>
-      <w:r>
-        <w:rPr>
-          <w:rFonts w:ascii="Calibri" w:eastAsia="Gulim" w:hAnsi="Calibri" w:cs="Calibri"/>
-          <w:sz w:val="22"/>
-          <w:szCs w:val="22"/>
-        </w:rPr>
-        <w:t>applications</w:t>
-      </w:r>
-      <w:r>
-        <w:rPr>
-          <w:rFonts w:ascii="Calibri" w:eastAsia="Gulim" w:hAnsi="Calibri" w:cs="Calibri"/>
-          <w:sz w:val="22"/>
-          <w:szCs w:val="22"/>
-        </w:rPr>
-        <w:t xml:space="preserve"> using .NET, Node.js, </w:t>
-      </w:r>
-      <w:r>
-        <w:rPr>
-          <w:rFonts w:ascii="Calibri" w:eastAsia="Gulim" w:hAnsi="Calibri" w:cs="Calibri"/>
-          <w:sz w:val="22"/>
-          <w:szCs w:val="22"/>
-        </w:rPr>
-        <w:t>React</w:t>
-      </w:r>
-      <w:r>
-        <w:rPr>
-          <w:rFonts w:ascii="Calibri" w:eastAsia="Gulim" w:hAnsi="Calibri" w:cs="Calibri"/>
-          <w:sz w:val="22"/>
-          <w:szCs w:val="22"/>
-        </w:rPr>
-        <w:t xml:space="preserve">, and </w:t>
-      </w:r>
-      <w:r>
-        <w:rPr>
-          <w:rFonts w:ascii="Calibri" w:eastAsia="Gulim" w:hAnsi="Calibri" w:cs="Calibri"/>
-          <w:sz w:val="22"/>
-          <w:szCs w:val="22"/>
-        </w:rPr>
-        <w:t>relational databases</w:t>
-      </w:r>
-    </w:p>
-    <w:p>
-      <w:pPr>
-        <w:pStyle w:val="ListParagraph"/>
-        <w:numPr>
-          <w:ilvl w:val="0"/>
-          <w:numId w:val="1"/>
-        </w:numPr>
-        <w:rPr>
-          <w:rFonts w:ascii="Calibri" w:eastAsia="Gulim" w:hAnsi="Calibri" w:cs="Calibri"/>
-          <w:sz w:val="22"/>
-          <w:szCs w:val="22"/>
-        </w:rPr>
-      </w:pPr>
-      <w:r>
-        <w:rPr>
-          <w:rFonts w:ascii="Calibri" w:eastAsia="Gulim" w:hAnsi="Calibri" w:cs="Calibri"/>
-          <w:sz w:val="22"/>
-          <w:szCs w:val="22"/>
-        </w:rPr>
-        <w:t>Built</w:t>
-      </w:r>
-      <w:r>
-        <w:rPr>
-          <w:rFonts w:ascii="Calibri" w:eastAsia="Gulim" w:hAnsi="Calibri" w:cs="Calibri"/>
-          <w:sz w:val="22"/>
-          <w:szCs w:val="22"/>
-        </w:rPr>
-        <w:t xml:space="preserve"> </w:t>
-      </w:r>
-      <w:r>
-        <w:rPr>
-          <w:rFonts w:ascii="Calibri" w:eastAsia="Gulim" w:hAnsi="Calibri" w:cs="Calibri"/>
-          <w:sz w:val="22"/>
-          <w:szCs w:val="22"/>
-        </w:rPr>
-        <w:t>CI/CD pipelines</w:t>
-      </w:r>
-      <w:r>
-        <w:rPr>
-          <w:rFonts w:ascii="Calibri" w:eastAsia="Gulim" w:hAnsi="Calibri" w:cs="Calibri"/>
-          <w:sz w:val="22"/>
-          <w:szCs w:val="22"/>
-        </w:rPr>
-        <w:t xml:space="preserve"> using Azure DevOps</w:t>
-      </w:r>
-    </w:p>
-    <w:p>
-      <w:pPr>
-        <w:pStyle w:val="ListParagraph"/>
-        <w:numPr>
-          <w:ilvl w:val="0"/>
-          <w:numId w:val="1"/>
-        </w:numPr>
-        <w:rPr>
-          <w:rFonts w:ascii="Calibri" w:eastAsia="Gulim" w:hAnsi="Calibri" w:cs="Calibri"/>
-          <w:sz w:val="22"/>
-          <w:szCs w:val="22"/>
-        </w:rPr>
-      </w:pPr>
-      <w:r>
-        <w:rPr>
-          <w:rFonts w:ascii="Calibri" w:eastAsia="Gulim" w:hAnsi="Calibri" w:cs="Calibri"/>
-          <w:sz w:val="22"/>
-          <w:szCs w:val="22"/>
-        </w:rPr>
-        <w:t>Implemented</w:t>
-      </w:r>
-      <w:r>
-        <w:rPr>
-          <w:rFonts w:ascii="Calibri" w:eastAsia="Gulim" w:hAnsi="Calibri" w:cs="Calibri"/>
-          <w:sz w:val="22"/>
-          <w:szCs w:val="22"/>
-        </w:rPr>
-        <w:t xml:space="preserve"> rules</w:t>
-      </w:r>
-      <w:r>
-        <w:rPr>
-          <w:rFonts w:ascii="Calibri" w:eastAsia="Gulim" w:hAnsi="Calibri" w:cs="Calibri"/>
-          <w:sz w:val="22"/>
-          <w:szCs w:val="22"/>
-        </w:rPr>
-        <w:t>,</w:t>
-      </w:r>
-      <w:r>
-        <w:rPr>
-          <w:rFonts w:ascii="Calibri" w:eastAsia="Gulim" w:hAnsi="Calibri" w:cs="Calibri"/>
-          <w:sz w:val="22"/>
-          <w:szCs w:val="22"/>
-        </w:rPr>
-        <w:t xml:space="preserve"> </w:t>
-      </w:r>
-      <w:r>
-        <w:rPr>
-          <w:rFonts w:ascii="Calibri" w:eastAsia="Gulim" w:hAnsi="Calibri" w:cs="Calibri"/>
-          <w:sz w:val="22"/>
-          <w:szCs w:val="22"/>
-        </w:rPr>
-        <w:t>configuration</w:t>
-      </w:r>
-      <w:r>
-        <w:rPr>
-          <w:rFonts w:ascii="Calibri" w:eastAsia="Gulim" w:hAnsi="Calibri" w:cs="Calibri"/>
-          <w:sz w:val="22"/>
-          <w:szCs w:val="22"/>
-        </w:rPr>
-        <w:t>, and integration</w:t>
-      </w:r>
-      <w:r>
-        <w:rPr>
-          <w:rFonts w:ascii="Calibri" w:eastAsia="Gulim" w:hAnsi="Calibri" w:cs="Calibri"/>
-          <w:sz w:val="22"/>
-          <w:szCs w:val="22"/>
-        </w:rPr>
-        <w:t xml:space="preserve"> for SonarQube </w:t>
-      </w:r>
-      <w:r>
-        <w:rPr>
-          <w:rFonts w:ascii="Calibri" w:eastAsia="Gulim" w:hAnsi="Calibri" w:cs="Calibri"/>
-          <w:sz w:val="22"/>
-          <w:szCs w:val="22"/>
-        </w:rPr>
-        <w:t>to perform</w:t>
-      </w:r>
-      <w:r>
-        <w:rPr>
-          <w:rFonts w:ascii="Calibri" w:eastAsia="Gulim" w:hAnsi="Calibri" w:cs="Calibri"/>
-          <w:sz w:val="22"/>
-          <w:szCs w:val="22"/>
-        </w:rPr>
-        <w:t xml:space="preserve"> static code analysis and </w:t>
-      </w:r>
-      <w:proofErr w:type="spellStart"/>
-      <w:r>
-        <w:rPr>
-          <w:rFonts w:ascii="Calibri" w:eastAsia="Gulim" w:hAnsi="Calibri" w:cs="Calibri"/>
-          <w:sz w:val="22"/>
-          <w:szCs w:val="22"/>
-        </w:rPr>
-        <w:t>WhiteSource</w:t>
-      </w:r>
-      <w:proofErr w:type="spellEnd"/>
-      <w:r>
-        <w:rPr>
-          <w:rFonts w:ascii="Calibri" w:eastAsia="Gulim" w:hAnsi="Calibri" w:cs="Calibri"/>
-          <w:sz w:val="22"/>
-          <w:szCs w:val="22"/>
-        </w:rPr>
-        <w:t xml:space="preserve"> to execute</w:t>
-      </w:r>
-      <w:r>
-        <w:rPr>
-          <w:rFonts w:ascii="Calibri" w:eastAsia="Gulim" w:hAnsi="Calibri" w:cs="Calibri"/>
-          <w:sz w:val="22"/>
-          <w:szCs w:val="22"/>
-        </w:rPr>
-        <w:t xml:space="preserve"> vulnerability scanning</w:t>
-      </w:r>
-    </w:p>
-    <w:p>
-      <w:pPr>
-        <w:pStyle w:val="ListParagraph"/>
-        <w:numPr>
-          <w:ilvl w:val="0"/>
-          <w:numId w:val="1"/>
-        </w:numPr>
-        <w:rPr>
-          <w:rFonts w:ascii="Calibri" w:eastAsia="Gulim" w:hAnsi="Calibri" w:cs="Calibri"/>
-          <w:sz w:val="22"/>
-          <w:szCs w:val="22"/>
-        </w:rPr>
-      </w:pPr>
-      <w:r>
-        <w:rPr>
-          <w:rFonts w:ascii="Calibri" w:eastAsia="Gulim" w:hAnsi="Calibri" w:cs="Calibri"/>
-          <w:sz w:val="22"/>
-          <w:szCs w:val="22"/>
-        </w:rPr>
-        <w:t>Facilitat</w:t>
-      </w:r>
-      <w:r>
-        <w:rPr>
-          <w:rFonts w:ascii="Calibri" w:eastAsia="Gulim" w:hAnsi="Calibri" w:cs="Calibri"/>
-          <w:sz w:val="22"/>
-          <w:szCs w:val="22"/>
-        </w:rPr>
-        <w:t>ed</w:t>
-      </w:r>
-      <w:r>
-        <w:rPr>
-          <w:rFonts w:ascii="Calibri" w:eastAsia="Gulim" w:hAnsi="Calibri" w:cs="Calibri"/>
-          <w:sz w:val="22"/>
-          <w:szCs w:val="22"/>
-        </w:rPr>
-        <w:t xml:space="preserve"> </w:t>
-      </w:r>
-      <w:proofErr w:type="spellStart"/>
-      <w:r>
-        <w:rPr>
-          <w:rFonts w:ascii="Calibri" w:eastAsia="Gulim" w:hAnsi="Calibri" w:cs="Calibri"/>
-          <w:sz w:val="22"/>
-          <w:szCs w:val="22"/>
-        </w:rPr>
-        <w:t>SAFe</w:t>
-      </w:r>
-      <w:proofErr w:type="spellEnd"/>
-      <w:r>
-        <w:rPr>
-          <w:rFonts w:ascii="Calibri" w:eastAsia="Gulim" w:hAnsi="Calibri" w:cs="Calibri"/>
-          <w:sz w:val="22"/>
-          <w:szCs w:val="22"/>
-        </w:rPr>
-        <w:t xml:space="preserve"> adoption and </w:t>
-      </w:r>
-      <w:r>
-        <w:rPr>
-          <w:rFonts w:ascii="Calibri" w:eastAsia="Gulim" w:hAnsi="Calibri" w:cs="Calibri"/>
-          <w:sz w:val="22"/>
-          <w:szCs w:val="22"/>
-        </w:rPr>
-        <w:t>serv</w:t>
-      </w:r>
-      <w:r>
-        <w:rPr>
-          <w:rFonts w:ascii="Calibri" w:eastAsia="Gulim" w:hAnsi="Calibri" w:cs="Calibri"/>
-          <w:sz w:val="22"/>
-          <w:szCs w:val="22"/>
-        </w:rPr>
-        <w:t>ed</w:t>
-      </w:r>
-      <w:r>
-        <w:rPr>
-          <w:rFonts w:ascii="Calibri" w:eastAsia="Gulim" w:hAnsi="Calibri" w:cs="Calibri"/>
-          <w:sz w:val="22"/>
-          <w:szCs w:val="22"/>
-        </w:rPr>
-        <w:t xml:space="preserve"> on </w:t>
-      </w:r>
-      <w:r>
-        <w:rPr>
-          <w:rFonts w:ascii="Calibri" w:eastAsia="Gulim" w:hAnsi="Calibri" w:cs="Calibri"/>
-          <w:sz w:val="22"/>
-          <w:szCs w:val="22"/>
-        </w:rPr>
-        <w:t>two Agile teams</w:t>
-      </w:r>
-    </w:p>
-    <w:p>
-      <w:pPr>
-        <w:pStyle w:val="ListParagraph"/>
-        <w:numPr>
-          <w:ilvl w:val="0"/>
-          <w:numId w:val="1"/>
-        </w:numPr>
-        <w:rPr>
-          <w:rFonts w:ascii="Calibri" w:eastAsia="Gulim" w:hAnsi="Calibri" w:cs="Calibri"/>
-          <w:sz w:val="22"/>
-          <w:szCs w:val="22"/>
-        </w:rPr>
-      </w:pPr>
-      <w:r>
-        <w:rPr>
-          <w:rFonts w:ascii="Calibri" w:eastAsia="Gulim" w:hAnsi="Calibri" w:cs="Calibri"/>
-          <w:sz w:val="22"/>
-          <w:szCs w:val="22"/>
-        </w:rPr>
-        <w:t>Perform</w:t>
-      </w:r>
-      <w:r>
-        <w:rPr>
-          <w:rFonts w:ascii="Calibri" w:eastAsia="Gulim" w:hAnsi="Calibri" w:cs="Calibri"/>
-          <w:sz w:val="22"/>
-          <w:szCs w:val="22"/>
-        </w:rPr>
-        <w:t>ed</w:t>
-      </w:r>
-      <w:r>
-        <w:rPr>
-          <w:rFonts w:ascii="Calibri" w:eastAsia="Gulim" w:hAnsi="Calibri" w:cs="Calibri"/>
-          <w:sz w:val="22"/>
-          <w:szCs w:val="22"/>
-        </w:rPr>
-        <w:t xml:space="preserve"> </w:t>
-      </w:r>
-      <w:r>
-        <w:rPr>
-          <w:rFonts w:ascii="Calibri" w:eastAsia="Gulim" w:hAnsi="Calibri" w:cs="Calibri"/>
-          <w:sz w:val="22"/>
-          <w:szCs w:val="22"/>
-        </w:rPr>
-        <w:t>code reviews and</w:t>
-      </w:r>
-      <w:r>
-        <w:rPr>
-          <w:rFonts w:ascii="Calibri" w:eastAsia="Gulim" w:hAnsi="Calibri" w:cs="Calibri"/>
-          <w:sz w:val="22"/>
-          <w:szCs w:val="22"/>
-        </w:rPr>
-        <w:t xml:space="preserve"> mentored other developers</w:t>
-      </w:r>
-      <w:r>
-        <w:rPr>
-          <w:rFonts w:ascii="Calibri" w:eastAsia="Gulim" w:hAnsi="Calibri" w:cs="Calibri"/>
-          <w:sz w:val="22"/>
-          <w:szCs w:val="22"/>
-        </w:rPr>
-        <w:t xml:space="preserve"> </w:t>
-      </w:r>
-    </w:p>
-    <w:p>
-      <w:pPr>
-        <w:rPr>
-          <w:rFonts w:ascii="Calibri" w:eastAsia="Gulim" w:hAnsi="Calibri" w:cs="Calibri"/>
-          <w:sz w:val="22"/>
-          <w:szCs w:val="22"/>
-        </w:rPr>
-      </w:pPr>
-    </w:p>
-    <w:p>
-      <w:pPr>
-        <w:rPr>
-          <w:rFonts w:ascii="Calibri" w:eastAsia="Gulim" w:hAnsi="Calibri" w:cs="Calibri"/>
-          <w:b/>
-          <w:sz w:val="22"/>
-          <w:szCs w:val="22"/>
-        </w:rPr>
-      </w:pPr>
-      <w:r>
-        <w:rPr>
-          <w:rFonts w:ascii="Calibri" w:eastAsia="Gulim" w:hAnsi="Calibri" w:cs="Calibri"/>
-          <w:b/>
-          <w:sz w:val="22"/>
-          <w:szCs w:val="22"/>
-        </w:rPr>
-        <w:t>ConocoPhillips | Software Development Technical Team Lead</w:t>
-      </w:r>
-    </w:p>
-    <w:p>
-      <w:pPr>
-        <w:rPr>
-          <w:rFonts w:ascii="Calibri" w:eastAsia="Gulim" w:hAnsi="Calibri" w:cs="Calibri"/>
-          <w:sz w:val="22"/>
-          <w:szCs w:val="22"/>
-        </w:rPr>
-      </w:pPr>
-      <w:r>
-        <w:rPr>
-          <w:rFonts w:ascii="Calibri" w:eastAsia="Gulim" w:hAnsi="Calibri" w:cs="Calibri"/>
-          <w:sz w:val="22"/>
-          <w:szCs w:val="22"/>
-        </w:rPr>
-        <w:t>January</w:t>
+        <w:t>August</w:t>
       </w:r>
       <w:r>
         <w:rPr>
@@ -2891,7 +3236,7 @@
           <w:sz w:val="22"/>
           <w:szCs w:val="22"/>
         </w:rPr>
-        <w:t>9</w:t>
+        <w:t>4</w:t>
       </w:r>
       <w:r>
         <w:rPr>
@@ -2907,350 +3252,6 @@
           <w:sz w:val="22"/>
           <w:szCs w:val="22"/>
         </w:rPr>
-        <w:t>November 2019</w:t>
-      </w:r>
-      <w:r>
-        <w:rPr>
-          <w:rFonts w:ascii="Calibri" w:eastAsia="Gulim" w:hAnsi="Calibri" w:cs="Calibri"/>
-          <w:sz w:val="22"/>
-          <w:szCs w:val="22"/>
-        </w:rPr>
-        <w:t xml:space="preserve"> | Houston, Texas</w:t>
-      </w:r>
-    </w:p>
-    <w:p>
-      <w:pPr>
-        <w:pStyle w:val="ListParagraph"/>
-        <w:numPr>
-          <w:ilvl w:val="0"/>
-          <w:numId w:val="1"/>
-        </w:numPr>
-        <w:rPr>
-          <w:rFonts w:ascii="Calibri" w:eastAsia="Gulim" w:hAnsi="Calibri" w:cs="Calibri"/>
-          <w:sz w:val="22"/>
-          <w:szCs w:val="22"/>
-        </w:rPr>
-      </w:pPr>
-      <w:r>
-        <w:rPr>
-          <w:rFonts w:ascii="Calibri" w:eastAsia="Gulim" w:hAnsi="Calibri" w:cs="Calibri"/>
-          <w:sz w:val="22"/>
-          <w:szCs w:val="22"/>
-        </w:rPr>
-        <w:t xml:space="preserve">Prioritized and managed </w:t>
-      </w:r>
-      <w:r>
-        <w:rPr>
-          <w:rFonts w:ascii="Calibri" w:eastAsia="Gulim" w:hAnsi="Calibri" w:cs="Calibri"/>
-          <w:sz w:val="22"/>
-          <w:szCs w:val="22"/>
-        </w:rPr>
-        <w:t>project</w:t>
-      </w:r>
-      <w:r>
-        <w:rPr>
-          <w:rFonts w:ascii="Calibri" w:eastAsia="Gulim" w:hAnsi="Calibri" w:cs="Calibri"/>
-          <w:sz w:val="22"/>
-          <w:szCs w:val="22"/>
-        </w:rPr>
-        <w:t xml:space="preserve"> intake and </w:t>
-      </w:r>
-      <w:r>
-        <w:rPr>
-          <w:rFonts w:ascii="Calibri" w:eastAsia="Gulim" w:hAnsi="Calibri" w:cs="Calibri"/>
-          <w:sz w:val="22"/>
-          <w:szCs w:val="22"/>
-        </w:rPr>
-        <w:t>team</w:t>
-      </w:r>
-      <w:r>
-        <w:rPr>
-          <w:rFonts w:ascii="Calibri" w:eastAsia="Gulim" w:hAnsi="Calibri" w:cs="Calibri"/>
-          <w:sz w:val="22"/>
-          <w:szCs w:val="22"/>
-        </w:rPr>
-        <w:t xml:space="preserve"> workload</w:t>
-      </w:r>
-    </w:p>
-    <w:p>
-      <w:pPr>
-        <w:pStyle w:val="ListParagraph"/>
-        <w:numPr>
-          <w:ilvl w:val="0"/>
-          <w:numId w:val="1"/>
-        </w:numPr>
-        <w:rPr>
-          <w:rFonts w:ascii="Calibri" w:eastAsia="Gulim" w:hAnsi="Calibri" w:cs="Calibri"/>
-          <w:sz w:val="22"/>
-          <w:szCs w:val="22"/>
-        </w:rPr>
-      </w:pPr>
-      <w:r>
-        <w:rPr>
-          <w:rFonts w:ascii="Calibri" w:eastAsia="Gulim" w:hAnsi="Calibri" w:cs="Calibri"/>
-          <w:sz w:val="22"/>
-          <w:szCs w:val="22"/>
-        </w:rPr>
-        <w:t>Oversaw</w:t>
-      </w:r>
-      <w:r>
-        <w:rPr>
-          <w:rFonts w:ascii="Calibri" w:eastAsia="Gulim" w:hAnsi="Calibri" w:cs="Calibri"/>
-          <w:sz w:val="22"/>
-          <w:szCs w:val="22"/>
-        </w:rPr>
-        <w:t xml:space="preserve"> </w:t>
-      </w:r>
-      <w:r>
-        <w:rPr>
-          <w:rFonts w:ascii="Calibri" w:eastAsia="Gulim" w:hAnsi="Calibri" w:cs="Calibri"/>
-          <w:sz w:val="22"/>
-          <w:szCs w:val="22"/>
-        </w:rPr>
-        <w:t>roadmap for</w:t>
-      </w:r>
-      <w:r>
-        <w:rPr>
-          <w:rFonts w:ascii="Calibri" w:eastAsia="Gulim" w:hAnsi="Calibri" w:cs="Calibri"/>
-          <w:sz w:val="22"/>
-          <w:szCs w:val="22"/>
-        </w:rPr>
-        <w:t xml:space="preserve"> </w:t>
-      </w:r>
-      <w:r>
-        <w:rPr>
-          <w:rFonts w:ascii="Calibri" w:eastAsia="Gulim" w:hAnsi="Calibri" w:cs="Calibri"/>
-          <w:sz w:val="22"/>
-          <w:szCs w:val="22"/>
-        </w:rPr>
-        <w:t>enterprise</w:t>
-      </w:r>
-      <w:r>
-        <w:rPr>
-          <w:rFonts w:ascii="Calibri" w:eastAsia="Gulim" w:hAnsi="Calibri" w:cs="Calibri"/>
-          <w:sz w:val="22"/>
-          <w:szCs w:val="22"/>
-        </w:rPr>
-        <w:t xml:space="preserve"> implementation of </w:t>
-      </w:r>
-      <w:r>
-        <w:rPr>
-          <w:rFonts w:ascii="Calibri" w:eastAsia="Gulim" w:hAnsi="Calibri" w:cs="Calibri"/>
-          <w:sz w:val="22"/>
-          <w:szCs w:val="22"/>
-        </w:rPr>
-        <w:t>the</w:t>
-      </w:r>
-      <w:r>
-        <w:rPr>
-          <w:rFonts w:ascii="Calibri" w:eastAsia="Gulim" w:hAnsi="Calibri" w:cs="Calibri"/>
-          <w:sz w:val="22"/>
-          <w:szCs w:val="22"/>
-        </w:rPr>
-        <w:t xml:space="preserve"> low-code development platform</w:t>
-      </w:r>
-      <w:r>
-        <w:rPr>
-          <w:rFonts w:ascii="Calibri" w:eastAsia="Gulim" w:hAnsi="Calibri" w:cs="Calibri"/>
-          <w:sz w:val="22"/>
-          <w:szCs w:val="22"/>
-        </w:rPr>
-        <w:t xml:space="preserve"> </w:t>
-      </w:r>
-      <w:proofErr w:type="spellStart"/>
-      <w:r>
-        <w:rPr>
-          <w:rFonts w:ascii="Calibri" w:eastAsia="Gulim" w:hAnsi="Calibri" w:cs="Calibri"/>
-          <w:sz w:val="22"/>
-          <w:szCs w:val="22"/>
-        </w:rPr>
-        <w:t>Mendix</w:t>
-      </w:r>
-      <w:proofErr w:type="spellEnd"/>
-    </w:p>
-    <w:p>
-      <w:pPr>
-        <w:pStyle w:val="ListParagraph"/>
-        <w:numPr>
-          <w:ilvl w:val="0"/>
-          <w:numId w:val="1"/>
-        </w:numPr>
-        <w:rPr>
-          <w:rFonts w:ascii="Calibri" w:eastAsia="Gulim" w:hAnsi="Calibri" w:cs="Calibri"/>
-          <w:sz w:val="22"/>
-          <w:szCs w:val="22"/>
-        </w:rPr>
-      </w:pPr>
-      <w:r>
-        <w:rPr>
-          <w:rFonts w:ascii="Calibri" w:eastAsia="Gulim" w:hAnsi="Calibri" w:cs="Calibri"/>
-          <w:sz w:val="22"/>
-          <w:szCs w:val="22"/>
-        </w:rPr>
-        <w:t>Administered secrets rotation and organization</w:t>
-      </w:r>
-      <w:r>
-        <w:rPr>
-          <w:rFonts w:ascii="Calibri" w:eastAsia="Gulim" w:hAnsi="Calibri" w:cs="Calibri"/>
-          <w:sz w:val="22"/>
-          <w:szCs w:val="22"/>
-        </w:rPr>
-        <w:t>al</w:t>
-      </w:r>
-      <w:r>
-        <w:rPr>
-          <w:rFonts w:ascii="Calibri" w:eastAsia="Gulim" w:hAnsi="Calibri" w:cs="Calibri"/>
-          <w:sz w:val="22"/>
-          <w:szCs w:val="22"/>
-        </w:rPr>
-        <w:t xml:space="preserve"> change management</w:t>
-      </w:r>
-    </w:p>
-    <w:p>
-      <w:pPr>
-        <w:pStyle w:val="ListParagraph"/>
-        <w:numPr>
-          <w:ilvl w:val="0"/>
-          <w:numId w:val="1"/>
-        </w:numPr>
-        <w:rPr>
-          <w:rFonts w:ascii="Calibri" w:eastAsia="Gulim" w:hAnsi="Calibri" w:cs="Calibri"/>
-          <w:sz w:val="22"/>
-          <w:szCs w:val="22"/>
-        </w:rPr>
-      </w:pPr>
-      <w:r>
-        <w:rPr>
-          <w:rFonts w:ascii="Calibri" w:eastAsia="Gulim" w:hAnsi="Calibri" w:cs="Calibri"/>
-          <w:sz w:val="22"/>
-          <w:szCs w:val="22"/>
-        </w:rPr>
-        <w:t xml:space="preserve">Maintained customer relations and </w:t>
-      </w:r>
-      <w:r>
-        <w:rPr>
-          <w:rFonts w:ascii="Calibri" w:eastAsia="Gulim" w:hAnsi="Calibri" w:cs="Calibri"/>
-          <w:sz w:val="22"/>
-          <w:szCs w:val="22"/>
-        </w:rPr>
-        <w:t>performed quality control on struggling projects</w:t>
-      </w:r>
-    </w:p>
-    <w:p>
-      <w:pPr>
-        <w:pStyle w:val="ListParagraph"/>
-        <w:numPr>
-          <w:ilvl w:val="0"/>
-          <w:numId w:val="1"/>
-        </w:numPr>
-        <w:rPr>
-          <w:rFonts w:ascii="Calibri" w:eastAsia="Gulim" w:hAnsi="Calibri" w:cs="Calibri"/>
-          <w:sz w:val="22"/>
-          <w:szCs w:val="22"/>
-        </w:rPr>
-      </w:pPr>
-      <w:r>
-        <w:rPr>
-          <w:rFonts w:ascii="Calibri" w:eastAsia="Gulim" w:hAnsi="Calibri" w:cs="Calibri"/>
-          <w:sz w:val="22"/>
-          <w:szCs w:val="22"/>
-        </w:rPr>
-        <w:t>Performed code reviews and mentored other developers</w:t>
-      </w:r>
-    </w:p>
-    <w:p>
-      <w:pPr>
-        <w:ind w:left="60"/>
-        <w:rPr>
-          <w:rFonts w:ascii="Calibri" w:eastAsia="Gulim" w:hAnsi="Calibri" w:cs="Calibri"/>
-          <w:sz w:val="22"/>
-          <w:szCs w:val="22"/>
-        </w:rPr>
-      </w:pPr>
-    </w:p>
-    <w:p>
-      <w:pPr>
-        <w:rPr>
-          <w:rFonts w:ascii="Calibri" w:eastAsia="Gulim" w:hAnsi="Calibri" w:cs="Calibri"/>
-          <w:b/>
-          <w:sz w:val="22"/>
-          <w:szCs w:val="22"/>
-        </w:rPr>
-      </w:pPr>
-      <w:r>
-        <w:rPr>
-          <w:rFonts w:ascii="Calibri" w:eastAsia="Gulim" w:hAnsi="Calibri" w:cs="Calibri"/>
-          <w:b/>
-          <w:sz w:val="22"/>
-          <w:szCs w:val="22"/>
-        </w:rPr>
-        <w:t xml:space="preserve">ConocoPhillips | </w:t>
-      </w:r>
-      <w:r>
-        <w:rPr>
-          <w:rFonts w:ascii="Calibri" w:eastAsia="Gulim" w:hAnsi="Calibri" w:cs="Calibri"/>
-          <w:b/>
-          <w:sz w:val="22"/>
-          <w:szCs w:val="22"/>
-        </w:rPr>
-        <w:t xml:space="preserve">Full-Stack </w:t>
-      </w:r>
-      <w:r>
-        <w:rPr>
-          <w:rFonts w:ascii="Calibri" w:eastAsia="Gulim" w:hAnsi="Calibri" w:cs="Calibri"/>
-          <w:b/>
-          <w:sz w:val="22"/>
-          <w:szCs w:val="22"/>
-        </w:rPr>
-        <w:t>Software Developer</w:t>
-      </w:r>
-    </w:p>
-    <w:p>
-      <w:pPr>
-        <w:rPr>
-          <w:rFonts w:ascii="Calibri" w:eastAsia="Gulim" w:hAnsi="Calibri" w:cs="Calibri"/>
-          <w:sz w:val="22"/>
-          <w:szCs w:val="22"/>
-        </w:rPr>
-      </w:pPr>
-      <w:r>
-        <w:rPr>
-          <w:rFonts w:ascii="Calibri" w:eastAsia="Gulim" w:hAnsi="Calibri" w:cs="Calibri"/>
-          <w:sz w:val="22"/>
-          <w:szCs w:val="22"/>
-        </w:rPr>
-        <w:t>August</w:t>
-      </w:r>
-      <w:r>
-        <w:rPr>
-          <w:rFonts w:ascii="Calibri" w:eastAsia="Gulim" w:hAnsi="Calibri" w:cs="Calibri"/>
-          <w:sz w:val="22"/>
-          <w:szCs w:val="22"/>
-        </w:rPr>
-        <w:t xml:space="preserve"> 201</w:t>
-      </w:r>
-      <w:r>
-        <w:rPr>
-          <w:rFonts w:ascii="Calibri" w:eastAsia="Gulim" w:hAnsi="Calibri" w:cs="Calibri"/>
-          <w:sz w:val="22"/>
-          <w:szCs w:val="22"/>
-        </w:rPr>
-        <w:t>4</w:t>
-      </w:r>
-      <w:r>
-        <w:rPr>
-          <w:rFonts w:ascii="Calibri" w:eastAsia="Gulim" w:hAnsi="Calibri" w:cs="Calibri"/>
-          <w:sz w:val="22"/>
-          <w:szCs w:val="22"/>
-        </w:rPr>
-        <w:t xml:space="preserve"> – </w:t>
-      </w:r>
-      <w:r>
-        <w:rPr>
-          <w:rFonts w:ascii="Calibri" w:eastAsia="Gulim" w:hAnsi="Calibri" w:cs="Calibri"/>
-          <w:sz w:val="22"/>
-          <w:szCs w:val="22"/>
-        </w:rPr>
         <w:t>January 2019</w:t>
       </w:r>
       <w:r>
@@ -3289,7 +3290,6 @@
           <w:sz w:val="22"/>
           <w:szCs w:val="22"/>
         </w:rPr>
-        <w:lastRenderedPageBreak/>
         <w:t xml:space="preserve">Provided software development and IT support for business units across the </w:t>
       </w:r>
       <w:r>

</xml_diff>